<commit_message>
Switch statement and tarner operator
</commit_message>
<xml_diff>
--- a/JavaScript-Cheat-Sheet.docx
+++ b/JavaScript-Cheat-Sheet.docx
@@ -92,33 +92,11 @@
       </w:r>
     </w:p>
     <w:p>
-      <w:pPr>
-        <w:rPr>
-          <w:lang w:val="en-GB"/>
-        </w:rPr>
-      </w:pPr>
-      <w:r>
-        <w:tab/>
-      </w:r>
-      <w:r>
-        <w:rPr>
-          <w:lang w:val="en-GB"/>
-        </w:rPr>
-        <w:t>Console.log(</w:t>
-      </w:r>
-      <w:proofErr w:type="spellStart"/>
-      <w:r>
-        <w:rPr>
-          <w:lang w:val="en-GB"/>
-        </w:rPr>
-        <w:t>typeof</w:t>
-      </w:r>
-      <w:proofErr w:type="spellEnd"/>
-      <w:r>
-        <w:rPr>
-          <w:lang w:val="en-GB"/>
-        </w:rPr>
-        <w:t xml:space="preserve"> variable)</w:t>
+      <w:r>
+        <w:tab/>
+      </w:r>
+      <w:r>
+        <w:t>Console.log(typeof variable)</w:t>
       </w:r>
     </w:p>
     <w:p>
@@ -141,33 +119,11 @@
       <w:r>
         <w:tab/>
       </w:r>
-      <w:proofErr w:type="spellStart"/>
-      <w:r>
-        <w:rPr>
-          <w:lang w:val="en-GB"/>
-        </w:rPr>
-        <w:t>Mdn</w:t>
-      </w:r>
-      <w:proofErr w:type="spellEnd"/>
-      <w:r>
-        <w:rPr>
-          <w:lang w:val="en-GB"/>
-        </w:rPr>
-        <w:t xml:space="preserve"> operator </w:t>
-      </w:r>
-      <w:proofErr w:type="spellStart"/>
-      <w:r>
-        <w:rPr>
-          <w:lang w:val="en-GB"/>
-        </w:rPr>
-        <w:t>precedense</w:t>
-      </w:r>
-      <w:proofErr w:type="spellEnd"/>
-      <w:r>
-        <w:rPr>
-          <w:lang w:val="en-GB"/>
-        </w:rPr>
-        <w:t xml:space="preserve"> </w:t>
+      <w:r>
+        <w:rPr>
+          <w:lang w:val="en-GB"/>
+        </w:rPr>
+        <w:t xml:space="preserve">Mdn operator precedense </w:t>
       </w:r>
       <w:r>
         <w:rPr>
@@ -183,7 +139,7 @@
           <w:lang w:val="en-GB"/>
         </w:rPr>
       </w:pPr>
-      <w:hyperlink r:id="rId5" w:history="1">
+      <w:hyperlink r:id="rId7" w:history="1">
         <w:r>
           <w:rPr>
             <w:rStyle w:val="Hyperlink"/>
@@ -291,21 +247,7 @@
         <w:rPr>
           <w:lang w:val="en-GB"/>
         </w:rPr>
-        <w:t>If (</w:t>
-      </w:r>
-      <w:proofErr w:type="spellStart"/>
-      <w:r>
-        <w:rPr>
-          <w:lang w:val="en-GB"/>
-        </w:rPr>
-        <w:t>michal</w:t>
-      </w:r>
-      <w:proofErr w:type="spellEnd"/>
-      <w:r>
-        <w:rPr>
-          <w:lang w:val="en-GB"/>
-        </w:rPr>
-        <w:t>) {</w:t>
+        <w:t>If (michal) {</w:t>
       </w:r>
     </w:p>
     <w:p>
@@ -319,21 +261,7 @@
         <w:rPr>
           <w:lang w:val="en-GB"/>
         </w:rPr>
-        <w:t>} else if (</w:t>
-      </w:r>
-      <w:proofErr w:type="spellStart"/>
-      <w:r>
-        <w:rPr>
-          <w:lang w:val="en-GB"/>
-        </w:rPr>
-        <w:t>ada</w:t>
-      </w:r>
-      <w:proofErr w:type="spellEnd"/>
-      <w:r>
-        <w:rPr>
-          <w:lang w:val="en-GB"/>
-        </w:rPr>
-        <w:t>)</w:t>
+        <w:t>} else if (ada)</w:t>
       </w:r>
       <w:r>
         <w:rPr>
@@ -345,14 +273,8 @@
     <w:p>
       <w:pPr>
         <w:ind w:firstLine="708"/>
-        <w:rPr>
-          <w:lang w:val="en-GB"/>
-        </w:rPr>
-      </w:pPr>
-      <w:r>
-        <w:rPr>
-          <w:lang w:val="en-GB"/>
-        </w:rPr>
+      </w:pPr>
+      <w:r>
         <w:t>} else {}</w:t>
       </w:r>
     </w:p>
@@ -411,25 +333,7 @@
         <w:ind w:left="705"/>
       </w:pPr>
       <w:r>
-        <w:t xml:space="preserve">`23` - `10` -  3 da nam liczbę 10, ale jesli zrobimy: </w:t>
-      </w:r>
-      <w:r>
-        <w:t xml:space="preserve">`23` </w:t>
-      </w:r>
-      <w:r>
-        <w:t>+</w:t>
-      </w:r>
-      <w:r>
-        <w:t xml:space="preserve"> `10` </w:t>
-      </w:r>
-      <w:r>
-        <w:t>+</w:t>
-      </w:r>
-      <w:r>
-        <w:t xml:space="preserve">  3</w:t>
-      </w:r>
-      <w:r>
-        <w:t xml:space="preserve"> to dostaniemy string 231</w:t>
+        <w:t>`23` - `10` -  3 da nam liczbę 10, ale jesli zrobimy: `23` + `10` +  3 to dostaniemy string 231</w:t>
       </w:r>
       <w:r>
         <w:t>3</w:t>
@@ -444,46 +348,48 @@
       </w:pPr>
     </w:p>
     <w:p>
-      <w:r>
+      <w:pPr>
+        <w:rPr>
+          <w:lang w:val="en-GB"/>
+        </w:rPr>
+      </w:pPr>
+      <w:r>
+        <w:rPr>
+          <w:lang w:val="en-GB"/>
+        </w:rPr>
         <w:t>Truthy and Falsy values</w:t>
       </w:r>
     </w:p>
     <w:p>
       <w:r>
-        <w:t>Istenieje 5 nieprawdziwych wartości: 0, ‘’, undefined, null, NaN (not a number).</w:t>
-      </w:r>
-    </w:p>
-    <w:p>
-      <w:r>
-        <w:t>W przypadku gdy byśmy chcieli sprawdzić przy pomocy warunku if czy variable jest True, a posiadałby jedną z powyższych wartości to dsotalibyśmy False.</w:t>
+        <w:t>Istnieje 5 nieprawdziwych wartości: 0, ‘’, undefined, null, NaN (not a number).</w:t>
+      </w:r>
+    </w:p>
+    <w:p>
+      <w:r>
+        <w:t xml:space="preserve">W przypadku </w:t>
+      </w:r>
+      <w:r>
+        <w:t>gdybyśmy</w:t>
+      </w:r>
+      <w:r>
+        <w:t xml:space="preserve"> chcieli sprawdzić przy pomocy warunku if czy variable jest True, a posiadałby jedną z powyższych wartości to dsotalibyśmy False.</w:t>
       </w:r>
     </w:p>
     <w:p/>
     <w:p>
       <w:pPr>
         <w:rPr>
-          <w:lang w:val="en-GB"/>
-        </w:rPr>
-      </w:pPr>
-      <w:r>
-        <w:rPr>
-          <w:lang w:val="en-GB"/>
-        </w:rPr>
-        <w:t xml:space="preserve">Equality Operators == </w:t>
-      </w:r>
-      <w:proofErr w:type="spellStart"/>
-      <w:r>
-        <w:rPr>
-          <w:lang w:val="en-GB"/>
-        </w:rPr>
-        <w:t>i</w:t>
-      </w:r>
-      <w:proofErr w:type="spellEnd"/>
-      <w:r>
-        <w:rPr>
-          <w:lang w:val="en-GB"/>
-        </w:rPr>
-        <w:t xml:space="preserve"> ===.</w:t>
+          <w:b/>
+          <w:bCs/>
+        </w:rPr>
+      </w:pPr>
+      <w:r>
+        <w:rPr>
+          <w:b/>
+          <w:bCs/>
+        </w:rPr>
+        <w:t>Equality Operators == i ===.</w:t>
       </w:r>
     </w:p>
     <w:p>
@@ -508,79 +414,582 @@
     <w:p/>
     <w:p>
       <w:r>
-        <w:t>Uzyskanie wartości od użytkownika aka input, w tym celu używa się funkcji prompt:</w:t>
-      </w:r>
-    </w:p>
-    <w:p>
-      <w:pPr>
-        <w:rPr>
-          <w:lang w:val="en-GB"/>
-        </w:rPr>
-      </w:pPr>
-      <w:r>
-        <w:tab/>
-      </w:r>
-      <w:proofErr w:type="spellStart"/>
-      <w:r>
-        <w:rPr>
-          <w:lang w:val="en-GB"/>
-        </w:rPr>
-        <w:t>const</w:t>
-      </w:r>
-      <w:proofErr w:type="spellEnd"/>
-      <w:r>
-        <w:rPr>
-          <w:lang w:val="en-GB"/>
-        </w:rPr>
-        <w:t xml:space="preserve"> </w:t>
-      </w:r>
-      <w:proofErr w:type="spellStart"/>
-      <w:r>
-        <w:rPr>
-          <w:lang w:val="en-GB"/>
-        </w:rPr>
-        <w:t>user_value</w:t>
-      </w:r>
-      <w:proofErr w:type="spellEnd"/>
-      <w:r>
-        <w:rPr>
-          <w:lang w:val="en-GB"/>
-        </w:rPr>
-        <w:t xml:space="preserve"> = </w:t>
-      </w:r>
-      <w:r>
-        <w:rPr>
-          <w:lang w:val="en-GB"/>
-        </w:rPr>
-        <w:t xml:space="preserve">prompt(„what’s your </w:t>
-      </w:r>
-      <w:proofErr w:type="spellStart"/>
-      <w:r>
-        <w:rPr>
-          <w:lang w:val="en-GB"/>
-        </w:rPr>
-        <w:t>favorite</w:t>
-      </w:r>
-      <w:proofErr w:type="spellEnd"/>
-      <w:r>
-        <w:rPr>
-          <w:lang w:val="en-GB"/>
-        </w:rPr>
-        <w:t xml:space="preserve"> </w:t>
-      </w:r>
-      <w:proofErr w:type="spellStart"/>
-      <w:r>
-        <w:rPr>
-          <w:lang w:val="en-GB"/>
-        </w:rPr>
-        <w:t>color</w:t>
-      </w:r>
-      <w:proofErr w:type="spellEnd"/>
-      <w:r>
-        <w:rPr>
-          <w:lang w:val="en-GB"/>
-        </w:rPr>
-        <w:t>”)</w:t>
+        <w:t xml:space="preserve">Uzyskanie wartości od użytkownika aka input, w tym celu używa się funkcji </w:t>
+      </w:r>
+      <w:r>
+        <w:rPr>
+          <w:b/>
+          <w:bCs/>
+          <w:u w:val="single"/>
+        </w:rPr>
+        <w:t>prompt</w:t>
+      </w:r>
+      <w:r>
+        <w:t>:</w:t>
+      </w:r>
+    </w:p>
+    <w:p>
+      <w:pPr>
+        <w:rPr>
+          <w:lang w:val="en-GB"/>
+        </w:rPr>
+      </w:pPr>
+      <w:r>
+        <w:tab/>
+      </w:r>
+      <w:r>
+        <w:rPr>
+          <w:lang w:val="en-GB"/>
+        </w:rPr>
+        <w:t xml:space="preserve">const user_value = </w:t>
+      </w:r>
+      <w:r>
+        <w:rPr>
+          <w:lang w:val="en-GB"/>
+        </w:rPr>
+        <w:t>prompt(„what’s your favorite color”)</w:t>
+      </w:r>
+    </w:p>
+    <w:p>
+      <w:pPr>
+        <w:rPr>
+          <w:lang w:val="en-GB"/>
+        </w:rPr>
+      </w:pPr>
+    </w:p>
+    <w:p>
+      <w:pPr>
+        <w:rPr>
+          <w:lang w:val="en-GB"/>
+        </w:rPr>
+      </w:pPr>
+      <w:r>
+        <w:rPr>
+          <w:lang w:val="en-GB"/>
+        </w:rPr>
+        <w:t>B</w:t>
+      </w:r>
+      <w:r>
+        <w:rPr>
+          <w:lang w:val="en-GB"/>
+        </w:rPr>
+        <w:t>o</w:t>
+      </w:r>
+      <w:r>
+        <w:rPr>
+          <w:lang w:val="en-GB"/>
+        </w:rPr>
+        <w:t>olean operators = and, or, not</w:t>
+      </w:r>
+      <w:r>
+        <w:rPr>
+          <w:lang w:val="en-GB"/>
+        </w:rPr>
+        <w:t>(!)</w:t>
+      </w:r>
+      <w:r>
+        <w:rPr>
+          <w:lang w:val="en-GB"/>
+        </w:rPr>
+        <w:t xml:space="preserve"> &lt; tak jak w Python. </w:t>
+      </w:r>
+    </w:p>
+    <w:p>
+      <w:pPr>
+        <w:ind w:firstLine="708"/>
+      </w:pPr>
+      <w:r>
+        <w:t>And operator jest zapisywany j</w:t>
+      </w:r>
+      <w:r>
+        <w:t>ako &amp;&amp;,</w:t>
+      </w:r>
+    </w:p>
+    <w:p>
+      <w:pPr>
+        <w:ind w:firstLine="708"/>
+      </w:pPr>
+      <w:r>
+        <w:t>Or operator jest zapisywany jako ||,</w:t>
+      </w:r>
+    </w:p>
+    <w:p>
+      <w:pPr>
+        <w:ind w:firstLine="708"/>
+      </w:pPr>
+      <w:r>
+        <w:t>Not operator jest zapisany jako !n,</w:t>
+      </w:r>
+    </w:p>
+    <w:p>
+      <w:pPr>
+        <w:ind w:firstLine="708"/>
+      </w:pPr>
+    </w:p>
+    <w:p/>
+    <w:p/>
+    <w:p>
+      <w:pPr>
+        <w:rPr>
+          <w:b/>
+          <w:bCs/>
+        </w:rPr>
+      </w:pPr>
+      <w:r>
+        <w:rPr>
+          <w:b/>
+          <w:bCs/>
+        </w:rPr>
+        <w:lastRenderedPageBreak/>
+        <w:t>Switch statments:</w:t>
+      </w:r>
+    </w:p>
+    <w:p>
+      <w:r>
+        <w:tab/>
+        <w:t>Działają na zasadnie bloków if ale z inną kosntrukcją np.:</w:t>
+      </w:r>
+    </w:p>
+    <w:p>
+      <w:r>
+        <w:tab/>
+        <w:t>Switch(day) {</w:t>
+      </w:r>
+    </w:p>
+    <w:p>
+      <w:pPr>
+        <w:ind w:firstLine="708"/>
+      </w:pPr>
+      <w:r>
+        <w:tab/>
+        <w:t>case ‘monday’:</w:t>
+      </w:r>
+    </w:p>
+    <w:p>
+      <w:pPr>
+        <w:ind w:firstLine="708"/>
+      </w:pPr>
+      <w:r>
+        <w:tab/>
+      </w:r>
+      <w:r>
+        <w:tab/>
+        <w:t>consolo.log(„…”)</w:t>
+      </w:r>
+    </w:p>
+    <w:p>
+      <w:pPr>
+        <w:ind w:firstLine="708"/>
+      </w:pPr>
+      <w:r>
+        <w:tab/>
+      </w:r>
+      <w:r>
+        <w:tab/>
+        <w:t>consolo.log(„…”)</w:t>
+      </w:r>
+    </w:p>
+    <w:p>
+      <w:pPr>
+        <w:ind w:left="1416" w:firstLine="708"/>
+        <w:rPr>
+          <w:b/>
+          <w:bCs/>
+          <w:lang w:val="en-GB"/>
+        </w:rPr>
+      </w:pPr>
+      <w:r>
+        <w:rPr>
+          <w:b/>
+          <w:bCs/>
+          <w:lang w:val="en-GB"/>
+        </w:rPr>
+        <w:t>break</w:t>
+      </w:r>
+    </w:p>
+    <w:p>
+      <w:pPr>
+        <w:ind w:firstLine="708"/>
+        <w:rPr>
+          <w:lang w:val="en-GB"/>
+        </w:rPr>
+      </w:pPr>
+      <w:r>
+        <w:rPr>
+          <w:lang w:val="en-GB"/>
+        </w:rPr>
+        <w:tab/>
+        <w:t>case ‘tuseday’:</w:t>
+      </w:r>
+    </w:p>
+    <w:p>
+      <w:pPr>
+        <w:ind w:firstLine="708"/>
+        <w:rPr>
+          <w:lang w:val="en-GB"/>
+        </w:rPr>
+      </w:pPr>
+      <w:r>
+        <w:rPr>
+          <w:lang w:val="en-GB"/>
+        </w:rPr>
+        <w:tab/>
+      </w:r>
+      <w:r>
+        <w:rPr>
+          <w:lang w:val="en-GB"/>
+        </w:rPr>
+        <w:tab/>
+        <w:t>consol.log(„…”)</w:t>
+      </w:r>
+    </w:p>
+    <w:p>
+      <w:pPr>
+        <w:ind w:left="2124"/>
+        <w:rPr>
+          <w:b/>
+          <w:bCs/>
+          <w:lang w:val="en-GB"/>
+        </w:rPr>
+      </w:pPr>
+      <w:r>
+        <w:rPr>
+          <w:b/>
+          <w:bCs/>
+          <w:lang w:val="en-GB"/>
+        </w:rPr>
+        <w:t>break</w:t>
+      </w:r>
+    </w:p>
+    <w:p>
+      <w:pPr>
+        <w:ind w:firstLine="708"/>
+        <w:rPr>
+          <w:lang w:val="en-GB"/>
+        </w:rPr>
+      </w:pPr>
+      <w:r>
+        <w:rPr>
+          <w:lang w:val="en-GB"/>
+        </w:rPr>
+        <w:tab/>
+        <w:t>case ‘</w:t>
+      </w:r>
+      <w:r>
+        <w:rPr>
+          <w:lang w:val="en-GB"/>
+        </w:rPr>
+        <w:t>wednesday</w:t>
+      </w:r>
+      <w:r>
+        <w:rPr>
+          <w:lang w:val="en-GB"/>
+        </w:rPr>
+        <w:t>:</w:t>
+      </w:r>
+    </w:p>
+    <w:p>
+      <w:pPr>
+        <w:ind w:firstLine="708"/>
+      </w:pPr>
+      <w:r>
+        <w:rPr>
+          <w:lang w:val="en-GB"/>
+        </w:rPr>
+        <w:tab/>
+      </w:r>
+      <w:r>
+        <w:t>case ‘</w:t>
+      </w:r>
+      <w:r>
+        <w:t>thursday</w:t>
+      </w:r>
+      <w:r>
+        <w:t>:</w:t>
+      </w:r>
+      <w:r>
+        <w:t xml:space="preserve"> (zadziałą dla obydwu rzeczy)</w:t>
+      </w:r>
+    </w:p>
+    <w:p>
+      <w:pPr>
+        <w:ind w:firstLine="708"/>
+        <w:rPr>
+          <w:lang w:val="en-GB"/>
+        </w:rPr>
+      </w:pPr>
+      <w:r>
+        <w:tab/>
+      </w:r>
+      <w:r>
+        <w:tab/>
+      </w:r>
+      <w:r>
+        <w:rPr>
+          <w:lang w:val="en-GB"/>
+        </w:rPr>
+        <w:t>consol.log(„…”)</w:t>
+      </w:r>
+    </w:p>
+    <w:p>
+      <w:pPr>
+        <w:ind w:left="1416" w:firstLine="708"/>
+      </w:pPr>
+      <w:r>
+        <w:rPr>
+          <w:b/>
+          <w:bCs/>
+        </w:rPr>
+        <w:t>break</w:t>
+      </w:r>
+      <w:r>
+        <w:rPr>
+          <w:b/>
+          <w:bCs/>
+        </w:rPr>
+        <w:t xml:space="preserve"> (jest potrzebny bo inaczej kod przejdzie do dalszej częsci)</w:t>
+      </w:r>
+    </w:p>
+    <w:p>
+      <w:pPr>
+        <w:rPr>
+          <w:lang w:val="en-GB"/>
+        </w:rPr>
+      </w:pPr>
+      <w:r>
+        <w:tab/>
+      </w:r>
+      <w:r>
+        <w:tab/>
+      </w:r>
+      <w:r>
+        <w:rPr>
+          <w:lang w:val="en-GB"/>
+        </w:rPr>
+        <w:t>default:</w:t>
+      </w:r>
+    </w:p>
+    <w:p>
+      <w:pPr>
+        <w:rPr>
+          <w:lang w:val="en-GB"/>
+        </w:rPr>
+      </w:pPr>
+      <w:r>
+        <w:rPr>
+          <w:lang w:val="en-GB"/>
+        </w:rPr>
+        <w:tab/>
+      </w:r>
+      <w:r>
+        <w:rPr>
+          <w:lang w:val="en-GB"/>
+        </w:rPr>
+        <w:tab/>
+      </w:r>
+      <w:r>
+        <w:rPr>
+          <w:lang w:val="en-GB"/>
+        </w:rPr>
+        <w:tab/>
+        <w:t>consol.log(“Not a valid day”)</w:t>
+      </w:r>
+    </w:p>
+    <w:p>
+      <w:pPr>
+        <w:ind w:firstLine="708"/>
+        <w:rPr>
+          <w:lang w:val="en-GB"/>
+        </w:rPr>
+      </w:pPr>
+      <w:r>
+        <w:rPr>
+          <w:lang w:val="en-GB"/>
+        </w:rPr>
+        <w:t>}</w:t>
+      </w:r>
+    </w:p>
+    <w:p>
+      <w:pPr>
+        <w:rPr>
+          <w:b/>
+          <w:bCs/>
+          <w:lang w:val="en-GB"/>
+        </w:rPr>
+      </w:pPr>
+      <w:r>
+        <w:rPr>
+          <w:b/>
+          <w:bCs/>
+          <w:lang w:val="en-GB"/>
+        </w:rPr>
+        <w:t>Statements and Expressions</w:t>
+      </w:r>
+    </w:p>
+    <w:p>
+      <w:pPr>
+        <w:rPr>
+          <w:lang w:val="en-GB"/>
+        </w:rPr>
+      </w:pPr>
+      <w:r>
+        <w:rPr>
+          <w:lang w:val="en-GB"/>
+        </w:rPr>
+        <w:tab/>
+        <w:t>Expressions to np. 3 +4, 1991, true &amp;&amp; false &amp;&amp; !false</w:t>
+      </w:r>
+    </w:p>
+    <w:p>
+      <w:r>
+        <w:rPr>
+          <w:lang w:val="en-GB"/>
+        </w:rPr>
+        <w:tab/>
+      </w:r>
+      <w:r>
+        <w:t>Statements to większa część k</w:t>
+      </w:r>
+      <w:r>
+        <w:t>odu np. if else statements.</w:t>
+      </w:r>
+    </w:p>
+    <w:p/>
+    <w:p>
+      <w:pPr>
+        <w:rPr>
+          <w:b/>
+          <w:bCs/>
+        </w:rPr>
+      </w:pPr>
+      <w:r>
+        <w:rPr>
+          <w:b/>
+          <w:bCs/>
+        </w:rPr>
+        <w:t>Conditional (Ternary) Operator</w:t>
+      </w:r>
+    </w:p>
+    <w:p>
+      <w:r>
+        <w:t xml:space="preserve">Poniżej jest budowa conditional operatora, gdzie tworzymy warunek, następnie </w:t>
+      </w:r>
+      <w:r>
+        <w:t xml:space="preserve">znakiem ? tworzymy blok spełnionego założenia i po : blok negatywnego spełnienia. </w:t>
+      </w:r>
+      <w:r>
+        <w:t>Pozwala to zaoszczędzić dużo czasu</w:t>
+      </w:r>
+      <w:r>
+        <w:t xml:space="preserve"> przy prostych sprawdzeniach warunku if else.</w:t>
+      </w:r>
+    </w:p>
+    <w:p>
+      <w:r>
+        <w:tab/>
+        <w:t>Const age = 24</w:t>
+      </w:r>
+    </w:p>
+    <w:p>
+      <w:pPr>
+        <w:rPr>
+          <w:lang w:val="en-GB"/>
+        </w:rPr>
+      </w:pPr>
+      <w:r>
+        <w:tab/>
+      </w:r>
+      <w:r>
+        <w:rPr>
+          <w:lang w:val="en-GB"/>
+        </w:rPr>
+        <w:t>age &gt;= 18 ? console.log(</w:t>
+      </w:r>
+      <w:r>
+        <w:rPr>
+          <w:lang w:val="en-GB"/>
+        </w:rPr>
+        <w:t>“</w:t>
+      </w:r>
+      <w:r>
+        <w:rPr>
+          <w:lang w:val="en-GB"/>
+        </w:rPr>
+        <w:t xml:space="preserve">I like </w:t>
+      </w:r>
+      <w:r>
+        <w:rPr>
+          <w:lang w:val="en-GB"/>
+        </w:rPr>
+        <w:t>alcohol”</w:t>
+      </w:r>
+      <w:r>
+        <w:rPr>
+          <w:lang w:val="en-GB"/>
+        </w:rPr>
+        <w:t>) : console.log(„I like wataa”)</w:t>
+      </w:r>
+    </w:p>
+    <w:p>
+      <w:pPr>
+        <w:rPr>
+          <w:lang w:val="en-GB"/>
+        </w:rPr>
+      </w:pPr>
+      <w:r>
+        <w:rPr>
+          <w:lang w:val="en-GB"/>
+        </w:rPr>
+        <w:t>Z przypisaniem do variable:</w:t>
+      </w:r>
+    </w:p>
+    <w:p>
+      <w:pPr>
+        <w:rPr>
+          <w:lang w:val="en-GB"/>
+        </w:rPr>
+      </w:pPr>
+      <w:r>
+        <w:rPr>
+          <w:lang w:val="en-GB"/>
+        </w:rPr>
+        <w:tab/>
+        <w:t>Const drink = age &gt;= 18 ?  “wine”: “water”</w:t>
+      </w:r>
+    </w:p>
+    <w:p>
+      <w:pPr>
+        <w:rPr>
+          <w:lang w:val="en-GB"/>
+        </w:rPr>
+      </w:pPr>
+      <w:r>
+        <w:rPr>
+          <w:lang w:val="en-GB"/>
+        </w:rPr>
+        <w:lastRenderedPageBreak/>
+        <w:tab/>
+      </w:r>
+    </w:p>
+    <w:p>
+      <w:pPr>
+        <w:ind w:firstLine="708"/>
+        <w:rPr>
+          <w:lang w:val="en-GB"/>
+        </w:rPr>
+      </w:pPr>
+    </w:p>
+    <w:p>
+      <w:pPr>
+        <w:rPr>
+          <w:lang w:val="en-GB"/>
+        </w:rPr>
+      </w:pPr>
+      <w:r>
+        <w:rPr>
+          <w:lang w:val="en-GB"/>
+        </w:rPr>
+        <w:tab/>
       </w:r>
     </w:p>
     <w:p>
@@ -598,6 +1007,56 @@
     </w:sectPr>
   </w:body>
 </w:document>
+</file>
+
+<file path=word/endnotes.xml><?xml version="1.0" encoding="utf-8"?>
+<w:endnotes xmlns:wpc="http://schemas.microsoft.com/office/word/2010/wordprocessingCanvas" xmlns:cx="http://schemas.microsoft.com/office/drawing/2014/chartex" xmlns:cx1="http://schemas.microsoft.com/office/drawing/2015/9/8/chartex" xmlns:cx2="http://schemas.microsoft.com/office/drawing/2015/10/21/chartex" xmlns:cx3="http://schemas.microsoft.com/office/drawing/2016/5/9/chartex" xmlns:cx4="http://schemas.microsoft.com/office/drawing/2016/5/10/chartex" xmlns:cx5="http://schemas.microsoft.com/office/drawing/2016/5/11/chartex" xmlns:cx6="http://schemas.microsoft.com/office/drawing/2016/5/12/chartex" xmlns:cx7="http://schemas.microsoft.com/office/drawing/2016/5/13/chartex" xmlns:cx8="http://schemas.microsoft.com/office/drawing/2016/5/14/chartex" xmlns:mc="http://schemas.openxmlformats.org/markup-compatibility/2006" xmlns:aink="http://schemas.microsoft.com/office/drawing/2016/ink" xmlns:am3d="http://schemas.microsoft.com/office/drawing/2017/model3d" xmlns:o="urn:schemas-microsoft-com:office:office" xmlns:oel="http://schemas.microsoft.com/office/2019/extlst" xmlns:r="http://schemas.openxmlformats.org/officeDocument/2006/relationships" xmlns:m="http://schemas.openxmlformats.org/officeDocument/2006/math" xmlns:v="urn:schemas-microsoft-com:vml" xmlns:wp14="http://schemas.microsoft.com/office/word/2010/wordprocessingDrawing" xmlns:wp="http://schemas.openxmlformats.org/drawingml/2006/wordprocessingDrawing" xmlns:w10="urn:schemas-microsoft-com:office:word" xmlns:w="http://schemas.openxmlformats.org/wordprocessingml/2006/main" xmlns:w14="http://schemas.microsoft.com/office/word/2010/wordml" xmlns:w15="http://schemas.microsoft.com/office/word/2012/wordml" xmlns:w16cex="http://schemas.microsoft.com/office/word/2018/wordml/cex" xmlns:w16cid="http://schemas.microsoft.com/office/word/2016/wordml/cid" xmlns:w16="http://schemas.microsoft.com/office/word/2018/wordml" xmlns:w16du="http://schemas.microsoft.com/office/word/2023/wordml/word16du" xmlns:w16sdtdh="http://schemas.microsoft.com/office/word/2020/wordml/sdtdatahash" xmlns:w16se="http://schemas.microsoft.com/office/word/2015/wordml/symex" xmlns:wpg="http://schemas.microsoft.com/office/word/2010/wordprocessingGroup" xmlns:wpi="http://schemas.microsoft.com/office/word/2010/wordprocessingInk" xmlns:wne="http://schemas.microsoft.com/office/word/2006/wordml" xmlns:wps="http://schemas.microsoft.com/office/word/2010/wordprocessingShape" mc:Ignorable="w14 w15 w16se w16cid w16 w16cex w16sdtdh w16du wp14">
+  <w:endnote w:type="separator" w:id="-1">
+    <w:p>
+      <w:pPr>
+        <w:spacing w:after="0" w:line="240" w:lineRule="auto"/>
+      </w:pPr>
+      <w:r>
+        <w:separator/>
+      </w:r>
+    </w:p>
+  </w:endnote>
+  <w:endnote w:type="continuationSeparator" w:id="0">
+    <w:p>
+      <w:pPr>
+        <w:spacing w:after="0" w:line="240" w:lineRule="auto"/>
+      </w:pPr>
+      <w:r>
+        <w:continuationSeparator/>
+      </w:r>
+    </w:p>
+  </w:endnote>
+</w:endnotes>
+</file>
+
+<file path=word/footnotes.xml><?xml version="1.0" encoding="utf-8"?>
+<w:footnotes xmlns:wpc="http://schemas.microsoft.com/office/word/2010/wordprocessingCanvas" xmlns:cx="http://schemas.microsoft.com/office/drawing/2014/chartex" xmlns:cx1="http://schemas.microsoft.com/office/drawing/2015/9/8/chartex" xmlns:cx2="http://schemas.microsoft.com/office/drawing/2015/10/21/chartex" xmlns:cx3="http://schemas.microsoft.com/office/drawing/2016/5/9/chartex" xmlns:cx4="http://schemas.microsoft.com/office/drawing/2016/5/10/chartex" xmlns:cx5="http://schemas.microsoft.com/office/drawing/2016/5/11/chartex" xmlns:cx6="http://schemas.microsoft.com/office/drawing/2016/5/12/chartex" xmlns:cx7="http://schemas.microsoft.com/office/drawing/2016/5/13/chartex" xmlns:cx8="http://schemas.microsoft.com/office/drawing/2016/5/14/chartex" xmlns:mc="http://schemas.openxmlformats.org/markup-compatibility/2006" xmlns:aink="http://schemas.microsoft.com/office/drawing/2016/ink" xmlns:am3d="http://schemas.microsoft.com/office/drawing/2017/model3d" xmlns:o="urn:schemas-microsoft-com:office:office" xmlns:oel="http://schemas.microsoft.com/office/2019/extlst" xmlns:r="http://schemas.openxmlformats.org/officeDocument/2006/relationships" xmlns:m="http://schemas.openxmlformats.org/officeDocument/2006/math" xmlns:v="urn:schemas-microsoft-com:vml" xmlns:wp14="http://schemas.microsoft.com/office/word/2010/wordprocessingDrawing" xmlns:wp="http://schemas.openxmlformats.org/drawingml/2006/wordprocessingDrawing" xmlns:w10="urn:schemas-microsoft-com:office:word" xmlns:w="http://schemas.openxmlformats.org/wordprocessingml/2006/main" xmlns:w14="http://schemas.microsoft.com/office/word/2010/wordml" xmlns:w15="http://schemas.microsoft.com/office/word/2012/wordml" xmlns:w16cex="http://schemas.microsoft.com/office/word/2018/wordml/cex" xmlns:w16cid="http://schemas.microsoft.com/office/word/2016/wordml/cid" xmlns:w16="http://schemas.microsoft.com/office/word/2018/wordml" xmlns:w16du="http://schemas.microsoft.com/office/word/2023/wordml/word16du" xmlns:w16sdtdh="http://schemas.microsoft.com/office/word/2020/wordml/sdtdatahash" xmlns:w16se="http://schemas.microsoft.com/office/word/2015/wordml/symex" xmlns:wpg="http://schemas.microsoft.com/office/word/2010/wordprocessingGroup" xmlns:wpi="http://schemas.microsoft.com/office/word/2010/wordprocessingInk" xmlns:wne="http://schemas.microsoft.com/office/word/2006/wordml" xmlns:wps="http://schemas.microsoft.com/office/word/2010/wordprocessingShape" mc:Ignorable="w14 w15 w16se w16cid w16 w16cex w16sdtdh w16du wp14">
+  <w:footnote w:type="separator" w:id="-1">
+    <w:p>
+      <w:pPr>
+        <w:spacing w:after="0" w:line="240" w:lineRule="auto"/>
+      </w:pPr>
+      <w:r>
+        <w:separator/>
+      </w:r>
+    </w:p>
+  </w:footnote>
+  <w:footnote w:type="continuationSeparator" w:id="0">
+    <w:p>
+      <w:pPr>
+        <w:spacing w:after="0" w:line="240" w:lineRule="auto"/>
+      </w:pPr>
+      <w:r>
+        <w:continuationSeparator/>
+      </w:r>
+    </w:p>
+  </w:footnote>
+</w:footnotes>
 </file>
 
 <file path=word/numbering.xml><?xml version="1.0" encoding="utf-8"?>
@@ -1660,6 +2119,45 @@
       <w:shd w:val="clear" w:color="auto" w:fill="E1DFDD"/>
     </w:rPr>
   </w:style>
+  <w:style w:type="paragraph" w:styleId="EndnoteText">
+    <w:name w:val="endnote text"/>
+    <w:basedOn w:val="Normal"/>
+    <w:link w:val="EndnoteTextChar"/>
+    <w:uiPriority w:val="99"/>
+    <w:semiHidden/>
+    <w:unhideWhenUsed/>
+    <w:rsid w:val="005614FA"/>
+    <w:pPr>
+      <w:spacing w:after="0" w:line="240" w:lineRule="auto"/>
+    </w:pPr>
+    <w:rPr>
+      <w:sz w:val="20"/>
+      <w:szCs w:val="20"/>
+    </w:rPr>
+  </w:style>
+  <w:style w:type="character" w:customStyle="1" w:styleId="EndnoteTextChar">
+    <w:name w:val="Endnote Text Char"/>
+    <w:basedOn w:val="DefaultParagraphFont"/>
+    <w:link w:val="EndnoteText"/>
+    <w:uiPriority w:val="99"/>
+    <w:semiHidden/>
+    <w:rsid w:val="005614FA"/>
+    <w:rPr>
+      <w:sz w:val="20"/>
+      <w:szCs w:val="20"/>
+    </w:rPr>
+  </w:style>
+  <w:style w:type="character" w:styleId="EndnoteReference">
+    <w:name w:val="endnote reference"/>
+    <w:basedOn w:val="DefaultParagraphFont"/>
+    <w:uiPriority w:val="99"/>
+    <w:semiHidden/>
+    <w:unhideWhenUsed/>
+    <w:rsid w:val="005614FA"/>
+    <w:rPr>
+      <w:vertAlign w:val="superscript"/>
+    </w:rPr>
+  </w:style>
 </w:styles>
 </file>
 

</xml_diff>

<commit_message>
Function declaration, function expresion and arrow function
</commit_message>
<xml_diff>
--- a/JavaScript-Cheat-Sheet.docx
+++ b/JavaScript-Cheat-Sheet.docx
@@ -1119,11 +1119,6 @@
       </w:pPr>
     </w:p>
     <w:p>
-      <w:pPr>
-        <w:rPr>
-          <w:lang w:val="en-GB"/>
-        </w:rPr>
-      </w:pPr>
       <w:r>
         <w:rPr>
           <w:lang w:val="en-GB"/>
@@ -1152,21 +1147,18 @@
         <w:rPr>
           <w:lang w:val="en-GB"/>
         </w:rPr>
-        <w:t xml:space="preserve"> &lt; </w:t>
-      </w:r>
-      <w:proofErr w:type="spellStart"/>
-      <w:r>
-        <w:rPr>
-          <w:lang w:val="en-GB"/>
-        </w:rPr>
-        <w:t>tak</w:t>
-      </w:r>
-      <w:proofErr w:type="spellEnd"/>
-      <w:r>
-        <w:rPr>
-          <w:lang w:val="en-GB"/>
-        </w:rPr>
-        <w:t xml:space="preserve"> jak w Python. </w:t>
+        <w:t xml:space="preserve"> </w:t>
+      </w:r>
+      <w:r>
+        <w:t xml:space="preserve">&lt; tak jak w </w:t>
+      </w:r>
+      <w:proofErr w:type="spellStart"/>
+      <w:r>
+        <w:t>Python</w:t>
+      </w:r>
+      <w:proofErr w:type="spellEnd"/>
+      <w:r>
+        <w:t xml:space="preserve">. </w:t>
       </w:r>
     </w:p>
     <w:p>
@@ -2022,18 +2014,34 @@
         <w:rPr>
           <w:b/>
           <w:bCs/>
-          <w:lang w:val="en-GB"/>
-        </w:rPr>
-      </w:pPr>
-      <w:r>
-        <w:rPr>
-          <w:b/>
-          <w:bCs/>
-          <w:lang w:val="en-GB"/>
+        </w:rPr>
+      </w:pPr>
+      <w:proofErr w:type="spellStart"/>
+      <w:r>
+        <w:rPr>
+          <w:b/>
+          <w:bCs/>
         </w:rPr>
         <w:lastRenderedPageBreak/>
-        <w:t>Strict Mode</w:t>
-      </w:r>
+        <w:t>Strict</w:t>
+      </w:r>
+      <w:proofErr w:type="spellEnd"/>
+      <w:r>
+        <w:rPr>
+          <w:b/>
+          <w:bCs/>
+        </w:rPr>
+        <w:t xml:space="preserve"> </w:t>
+      </w:r>
+      <w:proofErr w:type="spellStart"/>
+      <w:r>
+        <w:rPr>
+          <w:b/>
+          <w:bCs/>
+        </w:rPr>
+        <w:t>Mode</w:t>
+      </w:r>
+      <w:proofErr w:type="spellEnd"/>
     </w:p>
     <w:p>
       <w:r>
@@ -2171,9 +2179,143 @@
       </w:r>
     </w:p>
     <w:p>
-      <w:r>
-        <w:tab/>
-      </w:r>
+      <w:pPr>
+        <w:rPr>
+          <w:lang w:val="en-GB"/>
+        </w:rPr>
+      </w:pPr>
+      <w:r>
+        <w:tab/>
+      </w:r>
+      <w:r>
+        <w:rPr>
+          <w:lang w:val="en-GB"/>
+        </w:rPr>
+        <w:t xml:space="preserve">Function </w:t>
+      </w:r>
+      <w:proofErr w:type="gramStart"/>
+      <w:r>
+        <w:rPr>
+          <w:lang w:val="en-GB"/>
+        </w:rPr>
+        <w:t>Blob(</w:t>
+      </w:r>
+      <w:proofErr w:type="gramEnd"/>
+      <w:r>
+        <w:rPr>
+          <w:lang w:val="en-GB"/>
+        </w:rPr>
+        <w:t>parameter1, parameter2) {</w:t>
+      </w:r>
+    </w:p>
+    <w:p>
+      <w:pPr>
+        <w:ind w:left="708"/>
+        <w:rPr>
+          <w:lang w:val="en-GB"/>
+        </w:rPr>
+      </w:pPr>
+      <w:r>
+        <w:rPr>
+          <w:lang w:val="en-GB"/>
+        </w:rPr>
+        <w:tab/>
+      </w:r>
+      <w:proofErr w:type="gramStart"/>
+      <w:r>
+        <w:rPr>
+          <w:lang w:val="en-GB"/>
+        </w:rPr>
+        <w:t>Console.log(</w:t>
+      </w:r>
+      <w:proofErr w:type="gramEnd"/>
+      <w:r>
+        <w:rPr>
+          <w:lang w:val="en-GB"/>
+        </w:rPr>
+        <w:t>parameter1, parameter2)</w:t>
+      </w:r>
+    </w:p>
+    <w:p>
+      <w:pPr>
+        <w:ind w:left="708"/>
+      </w:pPr>
+      <w:r>
+        <w:t>}</w:t>
+      </w:r>
+    </w:p>
+    <w:p/>
+    <w:p>
+      <w:pPr>
+        <w:rPr>
+          <w:b/>
+          <w:bCs/>
+        </w:rPr>
+      </w:pPr>
+      <w:proofErr w:type="spellStart"/>
+      <w:r>
+        <w:rPr>
+          <w:b/>
+          <w:bCs/>
+        </w:rPr>
+        <w:t>Functions</w:t>
+      </w:r>
+      <w:proofErr w:type="spellEnd"/>
+      <w:r>
+        <w:rPr>
+          <w:b/>
+          <w:bCs/>
+        </w:rPr>
+        <w:t xml:space="preserve"> </w:t>
+      </w:r>
+      <w:proofErr w:type="spellStart"/>
+      <w:r>
+        <w:rPr>
+          <w:b/>
+          <w:bCs/>
+        </w:rPr>
+        <w:t>Declarations</w:t>
+      </w:r>
+      <w:proofErr w:type="spellEnd"/>
+      <w:r>
+        <w:rPr>
+          <w:b/>
+          <w:bCs/>
+        </w:rPr>
+        <w:t xml:space="preserve"> vs </w:t>
+      </w:r>
+      <w:proofErr w:type="spellStart"/>
+      <w:r>
+        <w:rPr>
+          <w:b/>
+          <w:bCs/>
+        </w:rPr>
+        <w:t>Expressions</w:t>
+      </w:r>
+      <w:proofErr w:type="spellEnd"/>
+    </w:p>
+    <w:p>
+      <w:r>
+        <w:t xml:space="preserve">Obydwie formy pisania funkcji są właściwe, osobiście preferuje f. </w:t>
+      </w:r>
+      <w:proofErr w:type="spellStart"/>
+      <w:r>
+        <w:t>declaration</w:t>
+      </w:r>
+      <w:proofErr w:type="spellEnd"/>
+      <w:r>
+        <w:t xml:space="preserve">. Różnica między nimi polega, że </w:t>
+      </w:r>
+      <w:proofErr w:type="spellStart"/>
+      <w:r>
+        <w:t>declaration</w:t>
+      </w:r>
+      <w:proofErr w:type="spellEnd"/>
+      <w:r>
+        <w:t xml:space="preserve"> f. może być wezwana przed jej blokiem. </w:t>
+      </w:r>
+    </w:p>
+    <w:p>
       <w:proofErr w:type="spellStart"/>
       <w:r>
         <w:t>Function</w:t>
@@ -2183,63 +2325,1351 @@
         <w:t xml:space="preserve"> </w:t>
       </w:r>
       <w:proofErr w:type="spellStart"/>
+      <w:r>
+        <w:t>declaraction</w:t>
+      </w:r>
+      <w:proofErr w:type="spellEnd"/>
+      <w:r>
+        <w:t>:</w:t>
+      </w:r>
+    </w:p>
+    <w:p>
+      <w:pPr>
+        <w:rPr>
+          <w:lang w:val="en-GB"/>
+        </w:rPr>
+      </w:pPr>
+      <w:r>
+        <w:tab/>
+      </w:r>
+      <w:r>
+        <w:rPr>
+          <w:lang w:val="en-GB"/>
+        </w:rPr>
+        <w:t>f</w:t>
+      </w:r>
+      <w:r>
+        <w:rPr>
+          <w:lang w:val="en-GB"/>
+        </w:rPr>
+        <w:t>unction calcAge1 (</w:t>
+      </w:r>
+      <w:proofErr w:type="spellStart"/>
+      <w:r>
+        <w:rPr>
+          <w:lang w:val="en-GB"/>
+        </w:rPr>
+        <w:t>birthYear</w:t>
+      </w:r>
+      <w:proofErr w:type="spellEnd"/>
+      <w:r>
+        <w:rPr>
+          <w:lang w:val="en-GB"/>
+        </w:rPr>
+        <w:t xml:space="preserve">) { </w:t>
+      </w:r>
+    </w:p>
+    <w:p>
+      <w:pPr>
+        <w:rPr>
+          <w:lang w:val="en-GB"/>
+        </w:rPr>
+      </w:pPr>
+      <w:r>
+        <w:rPr>
+          <w:lang w:val="en-GB"/>
+        </w:rPr>
+        <w:tab/>
+      </w:r>
+      <w:r>
+        <w:rPr>
+          <w:lang w:val="en-GB"/>
+        </w:rPr>
+        <w:tab/>
+      </w:r>
+      <w:r>
+        <w:rPr>
+          <w:lang w:val="en-GB"/>
+        </w:rPr>
+        <w:t>r</w:t>
+      </w:r>
+      <w:r>
+        <w:rPr>
+          <w:lang w:val="en-GB"/>
+        </w:rPr>
+        <w:t xml:space="preserve">eturn 2033 - </w:t>
+      </w:r>
+      <w:proofErr w:type="spellStart"/>
+      <w:r>
+        <w:rPr>
+          <w:lang w:val="en-GB"/>
+        </w:rPr>
+        <w:t>b</w:t>
+      </w:r>
+      <w:r>
+        <w:rPr>
+          <w:lang w:val="en-GB"/>
+        </w:rPr>
+        <w:t>irthYear</w:t>
+      </w:r>
+      <w:proofErr w:type="spellEnd"/>
+    </w:p>
+    <w:p>
+      <w:pPr>
+        <w:ind w:firstLine="708"/>
+        <w:rPr>
+          <w:lang w:val="en-GB"/>
+        </w:rPr>
+      </w:pPr>
+      <w:r>
+        <w:rPr>
+          <w:lang w:val="en-GB"/>
+        </w:rPr>
+        <w:t>}</w:t>
+      </w:r>
+    </w:p>
+    <w:p>
+      <w:pPr>
+        <w:ind w:firstLine="708"/>
+        <w:rPr>
+          <w:lang w:val="en-GB"/>
+        </w:rPr>
+      </w:pPr>
+      <w:proofErr w:type="spellStart"/>
+      <w:r>
+        <w:rPr>
+          <w:lang w:val="en-GB"/>
+        </w:rPr>
+        <w:t>const</w:t>
+      </w:r>
+      <w:proofErr w:type="spellEnd"/>
+      <w:r>
+        <w:rPr>
+          <w:lang w:val="en-GB"/>
+        </w:rPr>
+        <w:t xml:space="preserve"> age1 = calcAge1(1991)</w:t>
+      </w:r>
+    </w:p>
+    <w:p>
+      <w:pPr>
+        <w:ind w:firstLine="708"/>
+        <w:rPr>
+          <w:lang w:val="en-GB"/>
+        </w:rPr>
+      </w:pPr>
+      <w:r>
+        <w:rPr>
+          <w:lang w:val="en-GB"/>
+        </w:rPr>
+        <w:t xml:space="preserve">console.log(age1) </w:t>
+      </w:r>
+    </w:p>
+    <w:p>
+      <w:pPr>
+        <w:rPr>
+          <w:lang w:val="en-GB"/>
+        </w:rPr>
+      </w:pPr>
+    </w:p>
+    <w:p>
+      <w:pPr>
+        <w:rPr>
+          <w:lang w:val="en-GB"/>
+        </w:rPr>
+      </w:pPr>
+      <w:r>
+        <w:rPr>
+          <w:lang w:val="en-GB"/>
+        </w:rPr>
+        <w:t>Function expression:</w:t>
+      </w:r>
+    </w:p>
+    <w:p>
+      <w:pPr>
+        <w:rPr>
+          <w:lang w:val="en-GB"/>
+        </w:rPr>
+      </w:pPr>
+      <w:r>
+        <w:rPr>
+          <w:lang w:val="en-GB"/>
+        </w:rPr>
+        <w:tab/>
+      </w:r>
+      <w:proofErr w:type="spellStart"/>
+      <w:r>
+        <w:rPr>
+          <w:lang w:val="en-GB"/>
+        </w:rPr>
+        <w:t>const</w:t>
+      </w:r>
+      <w:proofErr w:type="spellEnd"/>
+      <w:r>
+        <w:rPr>
+          <w:lang w:val="en-GB"/>
+        </w:rPr>
+        <w:t xml:space="preserve"> </w:t>
+      </w:r>
+      <w:r>
+        <w:rPr>
+          <w:lang w:val="en-GB"/>
+        </w:rPr>
+        <w:t xml:space="preserve">calcAge2 = </w:t>
+      </w:r>
+      <w:r>
+        <w:rPr>
+          <w:b/>
+          <w:bCs/>
+          <w:u w:val="single"/>
+          <w:lang w:val="en-GB"/>
+        </w:rPr>
+        <w:t>function</w:t>
+      </w:r>
+      <w:r>
+        <w:rPr>
+          <w:lang w:val="en-GB"/>
+        </w:rPr>
+        <w:t xml:space="preserve"> (</w:t>
+      </w:r>
+      <w:proofErr w:type="spellStart"/>
+      <w:r>
+        <w:rPr>
+          <w:lang w:val="en-GB"/>
+        </w:rPr>
+        <w:t>birthYear</w:t>
+      </w:r>
+      <w:proofErr w:type="spellEnd"/>
+      <w:r>
+        <w:rPr>
+          <w:lang w:val="en-GB"/>
+        </w:rPr>
+        <w:t>) {</w:t>
+      </w:r>
+    </w:p>
+    <w:p>
+      <w:pPr>
+        <w:rPr>
+          <w:lang w:val="en-GB"/>
+        </w:rPr>
+      </w:pPr>
+      <w:r>
+        <w:rPr>
+          <w:lang w:val="en-GB"/>
+        </w:rPr>
+        <w:tab/>
+      </w:r>
+      <w:r>
+        <w:rPr>
+          <w:lang w:val="en-GB"/>
+        </w:rPr>
+        <w:tab/>
+        <w:t xml:space="preserve">return 2037 - </w:t>
+      </w:r>
+      <w:proofErr w:type="spellStart"/>
+      <w:r>
+        <w:rPr>
+          <w:lang w:val="en-GB"/>
+        </w:rPr>
+        <w:t>birthYear</w:t>
+      </w:r>
+      <w:proofErr w:type="spellEnd"/>
+    </w:p>
+    <w:p>
+      <w:pPr>
+        <w:ind w:firstLine="708"/>
+        <w:rPr>
+          <w:lang w:val="en-GB"/>
+        </w:rPr>
+      </w:pPr>
+      <w:r>
+        <w:rPr>
+          <w:lang w:val="en-GB"/>
+        </w:rPr>
+        <w:t>}</w:t>
+      </w:r>
+    </w:p>
+    <w:p>
+      <w:pPr>
+        <w:ind w:firstLine="708"/>
+        <w:rPr>
+          <w:lang w:val="en-GB"/>
+        </w:rPr>
+      </w:pPr>
+      <w:r>
+        <w:rPr>
+          <w:lang w:val="en-GB"/>
+        </w:rPr>
+        <w:tab/>
+      </w:r>
+      <w:proofErr w:type="spellStart"/>
+      <w:r>
+        <w:rPr>
+          <w:lang w:val="en-GB"/>
+        </w:rPr>
+        <w:t>const</w:t>
+      </w:r>
+      <w:proofErr w:type="spellEnd"/>
+      <w:r>
+        <w:rPr>
+          <w:lang w:val="en-GB"/>
+        </w:rPr>
+        <w:t xml:space="preserve"> age</w:t>
+      </w:r>
+      <w:r>
+        <w:rPr>
+          <w:lang w:val="en-GB"/>
+        </w:rPr>
+        <w:t>2</w:t>
+      </w:r>
+      <w:r>
+        <w:rPr>
+          <w:lang w:val="en-GB"/>
+        </w:rPr>
+        <w:t xml:space="preserve"> = calcAge</w:t>
+      </w:r>
+      <w:r>
+        <w:rPr>
+          <w:lang w:val="en-GB"/>
+        </w:rPr>
+        <w:t>2</w:t>
+      </w:r>
+      <w:r>
+        <w:rPr>
+          <w:lang w:val="en-GB"/>
+        </w:rPr>
+        <w:t>(1991)</w:t>
+      </w:r>
+    </w:p>
+    <w:p>
+      <w:pPr>
+        <w:ind w:left="708" w:firstLine="708"/>
+        <w:rPr>
+          <w:lang w:val="en-GB"/>
+        </w:rPr>
+      </w:pPr>
+      <w:r>
+        <w:rPr>
+          <w:lang w:val="en-GB"/>
+        </w:rPr>
+        <w:t xml:space="preserve">console.log(age1) </w:t>
+      </w:r>
+    </w:p>
+    <w:p>
+      <w:pPr>
+        <w:rPr>
+          <w:lang w:val="en-GB"/>
+        </w:rPr>
+      </w:pPr>
+    </w:p>
+    <w:p>
+      <w:pPr>
+        <w:rPr>
+          <w:b/>
+          <w:bCs/>
+          <w:lang w:val="en-GB"/>
+        </w:rPr>
+      </w:pPr>
+      <w:r>
+        <w:rPr>
+          <w:b/>
+          <w:bCs/>
+          <w:lang w:val="en-GB"/>
+        </w:rPr>
+        <w:lastRenderedPageBreak/>
+        <w:t>Arrow Function</w:t>
+      </w:r>
+    </w:p>
+    <w:p>
+      <w:r>
+        <w:t xml:space="preserve">Jest to forma funkcji </w:t>
+      </w:r>
+      <w:r>
+        <w:t>o bardzo prostej budowie, nadająca się do prostych funkcji, która automatycznie zwraca wartość swojego ciała.</w:t>
+      </w:r>
+    </w:p>
+    <w:p>
+      <w:pPr>
+        <w:rPr>
+          <w:lang w:val="en-GB"/>
+        </w:rPr>
+      </w:pPr>
+      <w:r>
+        <w:tab/>
+      </w:r>
+      <w:proofErr w:type="spellStart"/>
+      <w:r>
+        <w:rPr>
+          <w:lang w:val="en-GB"/>
+        </w:rPr>
+        <w:t>Const</w:t>
+      </w:r>
+      <w:proofErr w:type="spellEnd"/>
+      <w:r>
+        <w:rPr>
+          <w:lang w:val="en-GB"/>
+        </w:rPr>
+        <w:t xml:space="preserve"> calcAge3 = </w:t>
+      </w:r>
+      <w:proofErr w:type="spellStart"/>
+      <w:r>
+        <w:rPr>
+          <w:lang w:val="en-GB"/>
+        </w:rPr>
+        <w:t>birthYear</w:t>
+      </w:r>
+      <w:proofErr w:type="spellEnd"/>
+      <w:r>
+        <w:rPr>
+          <w:lang w:val="en-GB"/>
+        </w:rPr>
+        <w:t xml:space="preserve"> =&gt; 2033 </w:t>
+      </w:r>
+      <w:r>
+        <w:rPr>
+          <w:lang w:val="en-GB"/>
+        </w:rPr>
+        <w:t>–</w:t>
+      </w:r>
+      <w:r>
+        <w:rPr>
+          <w:lang w:val="en-GB"/>
+        </w:rPr>
+        <w:t xml:space="preserve"> </w:t>
+      </w:r>
+      <w:r>
+        <w:rPr>
+          <w:lang w:val="en-GB"/>
+        </w:rPr>
+        <w:t>birthyear</w:t>
+      </w:r>
+    </w:p>
+    <w:p>
+      <w:pPr>
+        <w:rPr>
+          <w:lang w:val="en-GB"/>
+        </w:rPr>
+      </w:pPr>
+      <w:r>
+        <w:rPr>
+          <w:lang w:val="en-GB"/>
+        </w:rPr>
+        <w:tab/>
+        <w:t>Console.log(calcAge3(1990))</w:t>
+      </w:r>
+    </w:p>
+    <w:p>
+      <w:pPr>
+        <w:rPr>
+          <w:lang w:val="en-GB"/>
+        </w:rPr>
+      </w:pPr>
+    </w:p>
+    <w:p>
+      <w:r>
+        <w:t>A co w prz</w:t>
+      </w:r>
+      <w:r>
+        <w:t>ypadku bardziej rozbudowanej funkcji:</w:t>
+      </w:r>
+    </w:p>
+    <w:p>
+      <w:r>
+        <w:tab/>
+      </w:r>
+      <w:proofErr w:type="spellStart"/>
+      <w:r>
+        <w:t>Const</w:t>
+      </w:r>
+      <w:proofErr w:type="spellEnd"/>
+      <w:r>
+        <w:t xml:space="preserve"> </w:t>
+      </w:r>
+      <w:proofErr w:type="spellStart"/>
+      <w:r>
+        <w:t>yearsUntilRetirement</w:t>
+      </w:r>
+      <w:proofErr w:type="spellEnd"/>
+      <w:r>
+        <w:t xml:space="preserve"> = </w:t>
+      </w:r>
+      <w:proofErr w:type="spellStart"/>
+      <w:r>
+        <w:t>birthYear</w:t>
+      </w:r>
+      <w:proofErr w:type="spellEnd"/>
+      <w:r>
+        <w:t xml:space="preserve"> =&gt; {</w:t>
+      </w:r>
+    </w:p>
+    <w:p>
+      <w:r>
+        <w:tab/>
+      </w:r>
+      <w:r>
+        <w:tab/>
+      </w:r>
+      <w:proofErr w:type="spellStart"/>
+      <w:r>
+        <w:t>const</w:t>
+      </w:r>
+      <w:proofErr w:type="spellEnd"/>
+      <w:r>
+        <w:t xml:space="preserve"> </w:t>
+      </w:r>
+      <w:proofErr w:type="spellStart"/>
+      <w:r>
+        <w:t>age</w:t>
+      </w:r>
+      <w:proofErr w:type="spellEnd"/>
+      <w:r>
+        <w:t xml:space="preserve"> = 2037 – </w:t>
+      </w:r>
+      <w:proofErr w:type="spellStart"/>
+      <w:r>
+        <w:t>birthYear</w:t>
+      </w:r>
+      <w:proofErr w:type="spellEnd"/>
+    </w:p>
+    <w:p>
+      <w:pPr>
+        <w:rPr>
+          <w:lang w:val="en-GB"/>
+        </w:rPr>
+      </w:pPr>
+      <w:r>
+        <w:tab/>
+      </w:r>
+      <w:r>
+        <w:tab/>
+      </w:r>
+      <w:proofErr w:type="spellStart"/>
+      <w:r>
+        <w:rPr>
+          <w:lang w:val="en-GB"/>
+        </w:rPr>
+        <w:t>const</w:t>
+      </w:r>
+      <w:proofErr w:type="spellEnd"/>
+      <w:r>
+        <w:rPr>
+          <w:lang w:val="en-GB"/>
+        </w:rPr>
+        <w:t xml:space="preserve"> retirement = 65 - age</w:t>
+      </w:r>
+    </w:p>
+    <w:p>
+      <w:pPr>
+        <w:rPr>
+          <w:lang w:val="en-GB"/>
+        </w:rPr>
+      </w:pPr>
+      <w:r>
+        <w:rPr>
+          <w:lang w:val="en-GB"/>
+        </w:rPr>
+        <w:tab/>
+      </w:r>
+      <w:r>
+        <w:rPr>
+          <w:lang w:val="en-GB"/>
+        </w:rPr>
+        <w:tab/>
+        <w:t xml:space="preserve">return </w:t>
+      </w:r>
+      <w:r>
+        <w:rPr>
+          <w:lang w:val="en-GB"/>
+        </w:rPr>
+        <w:t>retirement</w:t>
+      </w:r>
+    </w:p>
+    <w:p>
+      <w:pPr>
+        <w:ind w:firstLine="708"/>
+        <w:rPr>
+          <w:lang w:val="en-GB"/>
+        </w:rPr>
+      </w:pPr>
+      <w:r>
+        <w:rPr>
+          <w:lang w:val="en-GB"/>
+        </w:rPr>
+        <w:t>}</w:t>
+      </w:r>
+    </w:p>
+    <w:p>
+      <w:pPr>
+        <w:ind w:firstLine="708"/>
+        <w:rPr>
+          <w:lang w:val="en-GB"/>
+        </w:rPr>
+      </w:pPr>
+    </w:p>
+    <w:p>
+      <w:pPr>
+        <w:rPr>
+          <w:lang w:val="en-GB"/>
+        </w:rPr>
+      </w:pPr>
+      <w:r>
+        <w:rPr>
+          <w:lang w:val="en-GB"/>
+        </w:rPr>
+        <w:t xml:space="preserve">W </w:t>
+      </w:r>
+      <w:proofErr w:type="spellStart"/>
+      <w:r>
+        <w:rPr>
+          <w:lang w:val="en-GB"/>
+        </w:rPr>
+        <w:t>przypadku</w:t>
+      </w:r>
+      <w:proofErr w:type="spellEnd"/>
+      <w:r>
+        <w:rPr>
+          <w:lang w:val="en-GB"/>
+        </w:rPr>
+        <w:t xml:space="preserve"> </w:t>
+      </w:r>
+      <w:proofErr w:type="spellStart"/>
+      <w:r>
+        <w:rPr>
+          <w:lang w:val="en-GB"/>
+        </w:rPr>
+        <w:t>wielu</w:t>
+      </w:r>
+      <w:proofErr w:type="spellEnd"/>
+      <w:r>
+        <w:rPr>
+          <w:lang w:val="en-GB"/>
+        </w:rPr>
+        <w:t xml:space="preserve"> </w:t>
+      </w:r>
+      <w:proofErr w:type="spellStart"/>
+      <w:r>
+        <w:rPr>
+          <w:lang w:val="en-GB"/>
+        </w:rPr>
+        <w:t>parametrów</w:t>
+      </w:r>
+      <w:proofErr w:type="spellEnd"/>
+      <w:r>
+        <w:rPr>
+          <w:lang w:val="en-GB"/>
+        </w:rPr>
+        <w:t>:</w:t>
+      </w:r>
+    </w:p>
+    <w:p>
+      <w:pPr>
+        <w:rPr>
+          <w:lang w:val="en-GB"/>
+        </w:rPr>
+      </w:pPr>
+      <w:r>
+        <w:rPr>
+          <w:lang w:val="en-GB"/>
+        </w:rPr>
+        <w:tab/>
+      </w:r>
+      <w:proofErr w:type="spellStart"/>
+      <w:r>
+        <w:rPr>
+          <w:lang w:val="en-GB"/>
+        </w:rPr>
+        <w:t>Const</w:t>
+      </w:r>
+      <w:proofErr w:type="spellEnd"/>
+      <w:r>
+        <w:rPr>
+          <w:lang w:val="en-GB"/>
+        </w:rPr>
+        <w:t xml:space="preserve"> </w:t>
+      </w:r>
+      <w:proofErr w:type="spellStart"/>
+      <w:r>
+        <w:rPr>
+          <w:lang w:val="en-GB"/>
+        </w:rPr>
+        <w:t>yearsUntilRetirement</w:t>
+      </w:r>
+      <w:proofErr w:type="spellEnd"/>
+      <w:r>
+        <w:rPr>
+          <w:lang w:val="en-GB"/>
+        </w:rPr>
+        <w:t xml:space="preserve"> = </w:t>
+      </w:r>
+      <w:r>
+        <w:rPr>
+          <w:lang w:val="en-GB"/>
+        </w:rPr>
+        <w:t xml:space="preserve">(birthyear, </w:t>
+      </w:r>
+      <w:proofErr w:type="spellStart"/>
+      <w:r>
+        <w:rPr>
+          <w:lang w:val="en-GB"/>
+        </w:rPr>
+        <w:t>firstName</w:t>
+      </w:r>
+      <w:proofErr w:type="spellEnd"/>
+      <w:r>
+        <w:rPr>
+          <w:lang w:val="en-GB"/>
+        </w:rPr>
+        <w:t>)</w:t>
+      </w:r>
+      <w:r>
+        <w:rPr>
+          <w:lang w:val="en-GB"/>
+        </w:rPr>
+        <w:t xml:space="preserve"> =&gt; {</w:t>
+      </w:r>
+    </w:p>
+    <w:p>
+      <w:pPr>
+        <w:rPr>
+          <w:lang w:val="en-GB"/>
+        </w:rPr>
+      </w:pPr>
+      <w:r>
+        <w:rPr>
+          <w:lang w:val="en-GB"/>
+        </w:rPr>
+        <w:tab/>
+      </w:r>
+      <w:r>
+        <w:rPr>
+          <w:lang w:val="en-GB"/>
+        </w:rPr>
+        <w:tab/>
+      </w:r>
+      <w:proofErr w:type="spellStart"/>
+      <w:r>
+        <w:rPr>
+          <w:lang w:val="en-GB"/>
+        </w:rPr>
+        <w:t>const</w:t>
+      </w:r>
+      <w:proofErr w:type="spellEnd"/>
+      <w:r>
+        <w:rPr>
+          <w:lang w:val="en-GB"/>
+        </w:rPr>
+        <w:t xml:space="preserve"> age = 2037 – </w:t>
+      </w:r>
+      <w:proofErr w:type="spellStart"/>
+      <w:r>
+        <w:rPr>
+          <w:lang w:val="en-GB"/>
+        </w:rPr>
+        <w:t>birthYear</w:t>
+      </w:r>
+      <w:proofErr w:type="spellEnd"/>
+    </w:p>
+    <w:p>
+      <w:pPr>
+        <w:rPr>
+          <w:lang w:val="en-GB"/>
+        </w:rPr>
+      </w:pPr>
+      <w:r>
+        <w:rPr>
+          <w:lang w:val="en-GB"/>
+        </w:rPr>
+        <w:tab/>
+      </w:r>
+      <w:r>
+        <w:rPr>
+          <w:lang w:val="en-GB"/>
+        </w:rPr>
+        <w:tab/>
+      </w:r>
+      <w:proofErr w:type="spellStart"/>
+      <w:r>
+        <w:rPr>
+          <w:lang w:val="en-GB"/>
+        </w:rPr>
+        <w:t>const</w:t>
+      </w:r>
+      <w:proofErr w:type="spellEnd"/>
+      <w:r>
+        <w:rPr>
+          <w:lang w:val="en-GB"/>
+        </w:rPr>
+        <w:t xml:space="preserve"> retirement = 65 - age</w:t>
+      </w:r>
+    </w:p>
+    <w:p>
+      <w:pPr>
+        <w:rPr>
+          <w:lang w:val="en-GB"/>
+        </w:rPr>
+      </w:pPr>
+      <w:r>
+        <w:rPr>
+          <w:lang w:val="en-GB"/>
+        </w:rPr>
+        <w:tab/>
+      </w:r>
+      <w:r>
+        <w:rPr>
+          <w:lang w:val="en-GB"/>
+        </w:rPr>
+        <w:tab/>
+        <w:t xml:space="preserve">return </w:t>
+      </w:r>
+      <w:r>
+        <w:rPr>
+          <w:lang w:val="en-GB"/>
+        </w:rPr>
+        <w:t>`${</w:t>
+      </w:r>
+      <w:proofErr w:type="spellStart"/>
+      <w:r>
+        <w:rPr>
+          <w:lang w:val="en-GB"/>
+        </w:rPr>
+        <w:t>firstName</w:t>
+      </w:r>
+      <w:proofErr w:type="spellEnd"/>
+      <w:r>
+        <w:rPr>
+          <w:lang w:val="en-GB"/>
+        </w:rPr>
+        <w:t xml:space="preserve">} </w:t>
+      </w:r>
+      <w:r>
+        <w:rPr>
+          <w:lang w:val="en-GB"/>
+        </w:rPr>
+        <w:t>retirement</w:t>
+      </w:r>
+      <w:r>
+        <w:rPr>
+          <w:lang w:val="en-GB"/>
+        </w:rPr>
+        <w:t xml:space="preserve"> in </w:t>
+      </w:r>
       <w:proofErr w:type="gramStart"/>
       <w:r>
-        <w:t>Blob</w:t>
-      </w:r>
-      <w:proofErr w:type="spellEnd"/>
-      <w:r>
+        <w:rPr>
+          <w:lang w:val="en-GB"/>
+        </w:rPr>
+        <w:t>${</w:t>
+      </w:r>
+      <w:r>
+        <w:rPr>
+          <w:lang w:val="en-GB"/>
+        </w:rPr>
+        <w:t xml:space="preserve"> </w:t>
+      </w:r>
+      <w:r>
+        <w:rPr>
+          <w:lang w:val="en-GB"/>
+        </w:rPr>
+        <w:t>retirement</w:t>
+      </w:r>
+      <w:proofErr w:type="gramEnd"/>
+      <w:r>
+        <w:rPr>
+          <w:lang w:val="en-GB"/>
+        </w:rPr>
+        <w:t xml:space="preserve"> }`</w:t>
+      </w:r>
+    </w:p>
+    <w:p>
+      <w:pPr>
+        <w:ind w:firstLine="708"/>
+        <w:rPr>
+          <w:lang w:val="en-GB"/>
+        </w:rPr>
+      </w:pPr>
+      <w:r>
+        <w:rPr>
+          <w:lang w:val="en-GB"/>
+        </w:rPr>
+        <w:t>}</w:t>
+      </w:r>
+    </w:p>
+    <w:p>
+      <w:pPr>
+        <w:rPr>
+          <w:lang w:val="en-GB"/>
+        </w:rPr>
+      </w:pPr>
+    </w:p>
+    <w:p>
+      <w:pPr>
+        <w:rPr>
+          <w:b/>
+          <w:bCs/>
+          <w:lang w:val="en-GB"/>
+        </w:rPr>
+      </w:pPr>
+      <w:r>
+        <w:rPr>
+          <w:b/>
+          <w:bCs/>
+          <w:lang w:val="en-GB"/>
+        </w:rPr>
+        <w:t xml:space="preserve">Functions </w:t>
+      </w:r>
+      <w:r>
+        <w:rPr>
+          <w:b/>
+          <w:bCs/>
+          <w:lang w:val="en-GB"/>
+        </w:rPr>
+        <w:t>C</w:t>
+      </w:r>
+      <w:r>
+        <w:rPr>
+          <w:b/>
+          <w:bCs/>
+          <w:lang w:val="en-GB"/>
+        </w:rPr>
+        <w:t xml:space="preserve">alling </w:t>
+      </w:r>
+      <w:r>
+        <w:rPr>
+          <w:b/>
+          <w:bCs/>
+          <w:lang w:val="en-GB"/>
+        </w:rPr>
+        <w:t>O</w:t>
+      </w:r>
+      <w:r>
+        <w:rPr>
+          <w:b/>
+          <w:bCs/>
+          <w:lang w:val="en-GB"/>
+        </w:rPr>
+        <w:t xml:space="preserve">ther </w:t>
+      </w:r>
+      <w:r>
+        <w:rPr>
+          <w:b/>
+          <w:bCs/>
+          <w:lang w:val="en-GB"/>
+        </w:rPr>
+        <w:t>F</w:t>
+      </w:r>
+      <w:r>
+        <w:rPr>
+          <w:b/>
+          <w:bCs/>
+          <w:lang w:val="en-GB"/>
+        </w:rPr>
+        <w:t>unctions</w:t>
+      </w:r>
+    </w:p>
+    <w:p>
+      <w:pPr>
+        <w:rPr>
+          <w:lang w:val="en-GB"/>
+        </w:rPr>
+      </w:pPr>
+      <w:proofErr w:type="spellStart"/>
+      <w:r>
+        <w:rPr>
+          <w:lang w:val="en-GB"/>
+        </w:rPr>
+        <w:t>Dla</w:t>
+      </w:r>
+      <w:proofErr w:type="spellEnd"/>
+      <w:r>
+        <w:rPr>
+          <w:lang w:val="en-GB"/>
+        </w:rPr>
+        <w:t xml:space="preserve"> </w:t>
+      </w:r>
+      <w:proofErr w:type="spellStart"/>
+      <w:r>
+        <w:rPr>
+          <w:lang w:val="en-GB"/>
+        </w:rPr>
+        <w:t>mnie</w:t>
+      </w:r>
+      <w:proofErr w:type="spellEnd"/>
+      <w:r>
+        <w:rPr>
+          <w:lang w:val="en-GB"/>
+        </w:rPr>
+        <w:t xml:space="preserve"> </w:t>
+      </w:r>
+      <w:proofErr w:type="spellStart"/>
+      <w:r>
+        <w:rPr>
+          <w:lang w:val="en-GB"/>
+        </w:rPr>
+        <w:t>logiczne</w:t>
+      </w:r>
+      <w:proofErr w:type="spellEnd"/>
+      <w:r>
+        <w:rPr>
+          <w:lang w:val="en-GB"/>
+        </w:rPr>
+        <w:t xml:space="preserve">. </w:t>
+      </w:r>
+    </w:p>
+    <w:p>
+      <w:pPr>
+        <w:ind w:left="708"/>
+        <w:rPr>
+          <w:lang w:val="en-GB"/>
+        </w:rPr>
+      </w:pPr>
+      <w:proofErr w:type="spellStart"/>
+      <w:r>
+        <w:rPr>
+          <w:lang w:val="en-GB"/>
+        </w:rPr>
+        <w:t>Const</w:t>
+      </w:r>
+      <w:proofErr w:type="spellEnd"/>
+      <w:r>
+        <w:rPr>
+          <w:lang w:val="en-GB"/>
+        </w:rPr>
+        <w:t xml:space="preserve"> </w:t>
+      </w:r>
+      <w:proofErr w:type="spellStart"/>
+      <w:r>
+        <w:rPr>
+          <w:lang w:val="en-GB"/>
+        </w:rPr>
+        <w:t>cut</w:t>
+      </w:r>
+      <w:r>
+        <w:rPr>
+          <w:lang w:val="en-GB"/>
+        </w:rPr>
+        <w:t>FrutPieces</w:t>
+      </w:r>
+      <w:proofErr w:type="spellEnd"/>
+      <w:r>
+        <w:rPr>
+          <w:lang w:val="en-GB"/>
+        </w:rPr>
+        <w:t xml:space="preserve"> = function (fruit) </w:t>
+      </w:r>
+      <w:r>
+        <w:rPr>
+          <w:lang w:val="en-GB"/>
+        </w:rPr>
+        <w:t>{</w:t>
+      </w:r>
+    </w:p>
+    <w:p>
+      <w:pPr>
+        <w:ind w:left="708"/>
+        <w:rPr>
+          <w:lang w:val="en-GB"/>
+        </w:rPr>
+      </w:pPr>
+      <w:r>
+        <w:rPr>
+          <w:lang w:val="en-GB"/>
+        </w:rPr>
+        <w:tab/>
+        <w:t>return fruit * 4</w:t>
+      </w:r>
+    </w:p>
+    <w:p>
+      <w:pPr>
+        <w:ind w:left="708"/>
+        <w:rPr>
+          <w:lang w:val="en-GB"/>
+        </w:rPr>
+      </w:pPr>
+      <w:r>
+        <w:rPr>
+          <w:lang w:val="en-GB"/>
+        </w:rPr>
+        <w:t>}</w:t>
+      </w:r>
+    </w:p>
+    <w:p>
+      <w:pPr>
+        <w:ind w:left="708"/>
+        <w:rPr>
+          <w:lang w:val="en-GB"/>
+        </w:rPr>
+      </w:pPr>
+    </w:p>
+    <w:p>
+      <w:pPr>
+        <w:ind w:left="708"/>
+        <w:rPr>
+          <w:lang w:val="en-GB"/>
+        </w:rPr>
+      </w:pPr>
+      <w:r>
+        <w:rPr>
+          <w:lang w:val="en-GB"/>
+        </w:rPr>
+        <w:t xml:space="preserve">Function </w:t>
+      </w:r>
+      <w:proofErr w:type="spellStart"/>
+      <w:proofErr w:type="gramStart"/>
+      <w:r>
+        <w:rPr>
+          <w:lang w:val="en-GB"/>
+        </w:rPr>
+        <w:t>fruitProcessor</w:t>
+      </w:r>
+      <w:proofErr w:type="spellEnd"/>
+      <w:r>
+        <w:rPr>
+          <w:lang w:val="en-GB"/>
+        </w:rPr>
         <w:t>(</w:t>
       </w:r>
       <w:proofErr w:type="gramEnd"/>
       <w:r>
-        <w:t>parameter1, parameter2) {</w:t>
+        <w:rPr>
+          <w:lang w:val="en-GB"/>
+        </w:rPr>
+        <w:t>apples, oranges) {</w:t>
       </w:r>
     </w:p>
     <w:p>
       <w:pPr>
         <w:ind w:left="708"/>
-      </w:pPr>
-      <w:r>
-        <w:tab/>
-      </w:r>
-      <w:proofErr w:type="gramStart"/>
-      <w:r>
-        <w:t>Console.log(</w:t>
-      </w:r>
-      <w:proofErr w:type="gramEnd"/>
-      <w:r>
-        <w:t>parameter1</w:t>
-      </w:r>
-      <w:r>
-        <w:t xml:space="preserve">, </w:t>
-      </w:r>
-      <w:r>
-        <w:t>parameter2</w:t>
-      </w:r>
-      <w:r>
+        <w:rPr>
+          <w:lang w:val="en-GB"/>
+        </w:rPr>
+      </w:pPr>
+      <w:r>
+        <w:rPr>
+          <w:lang w:val="en-GB"/>
+        </w:rPr>
+        <w:tab/>
+      </w:r>
+      <w:proofErr w:type="spellStart"/>
+      <w:r>
+        <w:rPr>
+          <w:lang w:val="en-GB"/>
+        </w:rPr>
+        <w:t>Const</w:t>
+      </w:r>
+      <w:proofErr w:type="spellEnd"/>
+      <w:r>
+        <w:rPr>
+          <w:lang w:val="en-GB"/>
+        </w:rPr>
+        <w:t xml:space="preserve"> </w:t>
+      </w:r>
+      <w:proofErr w:type="spellStart"/>
+      <w:r>
+        <w:rPr>
+          <w:lang w:val="en-GB"/>
+        </w:rPr>
+        <w:t>applePieces</w:t>
+      </w:r>
+      <w:proofErr w:type="spellEnd"/>
+      <w:r>
+        <w:rPr>
+          <w:lang w:val="en-GB"/>
+        </w:rPr>
+        <w:t xml:space="preserve"> = </w:t>
+      </w:r>
+      <w:proofErr w:type="spellStart"/>
+      <w:r>
+        <w:rPr>
+          <w:lang w:val="en-GB"/>
+        </w:rPr>
+        <w:t>cut</w:t>
+      </w:r>
+      <w:r>
+        <w:rPr>
+          <w:lang w:val="en-GB"/>
+        </w:rPr>
+        <w:t>FrutPieces</w:t>
+      </w:r>
+      <w:proofErr w:type="spellEnd"/>
+      <w:r>
+        <w:rPr>
+          <w:lang w:val="en-GB"/>
+        </w:rPr>
+        <w:t>(</w:t>
+      </w:r>
+      <w:r>
+        <w:rPr>
+          <w:lang w:val="en-GB"/>
+        </w:rPr>
+        <w:t>apples</w:t>
+      </w:r>
+      <w:r>
+        <w:rPr>
+          <w:lang w:val="en-GB"/>
+        </w:rPr>
         <w:t>)</w:t>
       </w:r>
     </w:p>
     <w:p>
       <w:pPr>
         <w:ind w:left="708"/>
-      </w:pPr>
-      <w:r>
+        <w:rPr>
+          <w:lang w:val="en-GB"/>
+        </w:rPr>
+      </w:pPr>
+      <w:r>
+        <w:rPr>
+          <w:lang w:val="en-GB"/>
+        </w:rPr>
+        <w:lastRenderedPageBreak/>
+        <w:tab/>
+      </w:r>
+      <w:proofErr w:type="spellStart"/>
+      <w:r>
+        <w:rPr>
+          <w:lang w:val="en-GB"/>
+        </w:rPr>
+        <w:t>Const</w:t>
+      </w:r>
+      <w:proofErr w:type="spellEnd"/>
+      <w:r>
+        <w:rPr>
+          <w:lang w:val="en-GB"/>
+        </w:rPr>
+        <w:t xml:space="preserve"> </w:t>
+      </w:r>
+      <w:proofErr w:type="spellStart"/>
+      <w:r>
+        <w:rPr>
+          <w:lang w:val="en-GB"/>
+        </w:rPr>
+        <w:t>orangePieces</w:t>
+      </w:r>
+      <w:proofErr w:type="spellEnd"/>
+      <w:r>
+        <w:rPr>
+          <w:lang w:val="en-GB"/>
+        </w:rPr>
+        <w:t xml:space="preserve"> = </w:t>
+      </w:r>
+      <w:proofErr w:type="spellStart"/>
+      <w:r>
+        <w:rPr>
+          <w:lang w:val="en-GB"/>
+        </w:rPr>
+        <w:t>cut</w:t>
+      </w:r>
+      <w:r>
+        <w:rPr>
+          <w:lang w:val="en-GB"/>
+        </w:rPr>
+        <w:t>FrutPieces</w:t>
+      </w:r>
+      <w:proofErr w:type="spellEnd"/>
+      <w:r>
+        <w:rPr>
+          <w:lang w:val="en-GB"/>
+        </w:rPr>
+        <w:t>(</w:t>
+      </w:r>
+      <w:r>
+        <w:rPr>
+          <w:lang w:val="en-GB"/>
+        </w:rPr>
+        <w:t>oranges</w:t>
+      </w:r>
+      <w:r>
+        <w:rPr>
+          <w:lang w:val="en-GB"/>
+        </w:rPr>
+        <w:t>)</w:t>
+      </w:r>
+    </w:p>
+    <w:p>
+      <w:pPr>
+        <w:ind w:left="1416"/>
+        <w:rPr>
+          <w:lang w:val="en-GB"/>
+        </w:rPr>
+      </w:pPr>
+      <w:proofErr w:type="spellStart"/>
+      <w:r>
+        <w:rPr>
+          <w:lang w:val="en-GB"/>
+        </w:rPr>
+        <w:t>const</w:t>
+      </w:r>
+      <w:proofErr w:type="spellEnd"/>
+      <w:r>
+        <w:rPr>
+          <w:lang w:val="en-GB"/>
+        </w:rPr>
+        <w:t xml:space="preserve"> juice = `Juice with ${</w:t>
+      </w:r>
+      <w:proofErr w:type="spellStart"/>
+      <w:r>
+        <w:rPr>
+          <w:lang w:val="en-GB"/>
+        </w:rPr>
+        <w:t>applePieces</w:t>
+      </w:r>
+      <w:proofErr w:type="spellEnd"/>
+      <w:r>
+        <w:rPr>
+          <w:lang w:val="en-GB"/>
+        </w:rPr>
+        <w:t>} apples and ${</w:t>
+      </w:r>
+      <w:proofErr w:type="spellStart"/>
+      <w:r>
+        <w:rPr>
+          <w:lang w:val="en-GB"/>
+        </w:rPr>
+        <w:t>orangePieces</w:t>
+      </w:r>
+      <w:proofErr w:type="spellEnd"/>
+      <w:r>
+        <w:rPr>
+          <w:lang w:val="en-GB"/>
+        </w:rPr>
+        <w:t>} oranges`</w:t>
+      </w:r>
+    </w:p>
+    <w:p>
+      <w:pPr>
+        <w:ind w:left="708"/>
+        <w:rPr>
+          <w:lang w:val="en-GB"/>
+        </w:rPr>
+      </w:pPr>
+      <w:r>
+        <w:rPr>
+          <w:lang w:val="en-GB"/>
+        </w:rPr>
+        <w:tab/>
+        <w:t>return juice</w:t>
+      </w:r>
+    </w:p>
+    <w:p>
+      <w:pPr>
+        <w:ind w:left="708"/>
+        <w:rPr>
+          <w:lang w:val="en-GB"/>
+        </w:rPr>
+      </w:pPr>
+      <w:r>
+        <w:rPr>
+          <w:lang w:val="en-GB"/>
+        </w:rPr>
         <w:t>}</w:t>
       </w:r>
     </w:p>
     <w:p>
       <w:pPr>
-        <w:ind w:firstLine="708"/>
-      </w:pPr>
-    </w:p>
-    <w:p>
-      <w:r>
-        <w:tab/>
-      </w:r>
-    </w:p>
-    <w:p/>
+        <w:rPr>
+          <w:lang w:val="en-GB"/>
+        </w:rPr>
+      </w:pPr>
+    </w:p>
     <w:sectPr>
       <w:pgSz w:w="11906" w:h="16838"/>
       <w:pgMar w:top="1440" w:right="1440" w:bottom="1440" w:left="1440" w:header="708" w:footer="708" w:gutter="0"/>

</xml_diff>

<commit_message>
Extension for web development
</commit_message>
<xml_diff>
--- a/JavaScript-Cheat-Sheet.docx
+++ b/JavaScript-Cheat-Sheet.docx
@@ -1133,23 +1133,37 @@
     <w:p>
       <w:pPr>
         <w:ind w:left="708"/>
-      </w:pPr>
-      <w:r>
+        <w:rPr>
+          <w:lang w:val="en-GB"/>
+        </w:rPr>
+      </w:pPr>
+      <w:r>
+        <w:rPr>
+          <w:lang w:val="en-GB"/>
+        </w:rPr>
         <w:t>}</w:t>
       </w:r>
     </w:p>
-    <w:p/>
+    <w:p>
+      <w:pPr>
+        <w:rPr>
+          <w:lang w:val="en-GB"/>
+        </w:rPr>
+      </w:pPr>
+    </w:p>
     <w:p>
       <w:pPr>
         <w:rPr>
           <w:b/>
           <w:bCs/>
+          <w:lang w:val="en-GB"/>
         </w:rPr>
       </w:pPr>
       <w:r>
         <w:rPr>
           <w:b/>
           <w:bCs/>
+          <w:lang w:val="en-GB"/>
         </w:rPr>
         <w:t>Functions Declarations vs Expressions</w:t>
       </w:r>
@@ -3521,14 +3535,8 @@
     <w:p>
       <w:pPr>
         <w:ind w:left="708"/>
-        <w:rPr>
-          <w:lang w:val="en-GB"/>
-        </w:rPr>
-      </w:pPr>
-      <w:r>
-        <w:rPr>
-          <w:lang w:val="en-GB"/>
-        </w:rPr>
+      </w:pPr>
+      <w:r>
         <w:t>console.log(`${rep}`)</w:t>
       </w:r>
     </w:p>
@@ -3660,6 +3668,7 @@
       </w:pPr>
       <w:r>
         <w:rPr>
+          <w:noProof/>
           <w:lang w:val="en-GB"/>
         </w:rPr>
         <w:drawing>
@@ -3709,6 +3718,9 @@
     </w:p>
     <w:p>
       <w:r>
+        <w:rPr>
+          <w:noProof/>
+        </w:rPr>
         <w:drawing>
           <wp:inline distT="0" distB="0" distL="0" distR="0" wp14:anchorId="71F771A9" wp14:editId="173B8A65">
             <wp:extent cx="5731510" cy="1830070"/>
@@ -3759,6 +3771,9 @@
     </w:p>
     <w:p>
       <w:r>
+        <w:rPr>
+          <w:noProof/>
+        </w:rPr>
         <w:drawing>
           <wp:inline distT="0" distB="0" distL="0" distR="0" wp14:anchorId="20EA4443" wp14:editId="0A9C044E">
             <wp:extent cx="5731510" cy="1900555"/>
@@ -3808,6 +3823,9 @@
     </w:p>
     <w:p>
       <w:r>
+        <w:rPr>
+          <w:noProof/>
+        </w:rPr>
         <w:drawing>
           <wp:inline distT="0" distB="0" distL="0" distR="0" wp14:anchorId="37971EE9" wp14:editId="0DDB17B7">
             <wp:extent cx="5731510" cy="2575560"/>
@@ -3846,6 +3864,88 @@
       </w:r>
     </w:p>
     <w:p/>
+    <w:p/>
+    <w:p/>
+    <w:p/>
+    <w:p/>
+    <w:p/>
+    <w:p/>
+    <w:p/>
+    <w:p/>
+    <w:p>
+      <w:pPr>
+        <w:rPr>
+          <w:lang w:val="en-GB"/>
+        </w:rPr>
+      </w:pPr>
+      <w:r>
+        <w:rPr>
+          <w:lang w:val="en-GB"/>
+        </w:rPr>
+        <w:lastRenderedPageBreak/>
+        <w:t>VS Code extension do L</w:t>
+      </w:r>
+      <w:r>
+        <w:rPr>
+          <w:lang w:val="en-GB"/>
+        </w:rPr>
+        <w:t>ive Server</w:t>
+      </w:r>
+    </w:p>
+    <w:p>
+      <w:pPr>
+        <w:rPr>
+          <w:lang w:val="en-GB"/>
+        </w:rPr>
+      </w:pPr>
+      <w:r>
+        <w:rPr>
+          <w:lang w:val="en-GB"/>
+        </w:rPr>
+        <w:drawing>
+          <wp:inline distT="0" distB="0" distL="0" distR="0" wp14:anchorId="085685E0" wp14:editId="21878B9A">
+            <wp:extent cx="5731510" cy="2430145"/>
+            <wp:effectExtent l="0" t="0" r="2540" b="8255"/>
+            <wp:docPr id="1290372290" name="Picture 1"/>
+            <wp:cNvGraphicFramePr>
+              <a:graphicFrameLocks xmlns:a="http://schemas.openxmlformats.org/drawingml/2006/main" noChangeAspect="1"/>
+            </wp:cNvGraphicFramePr>
+            <a:graphic xmlns:a="http://schemas.openxmlformats.org/drawingml/2006/main">
+              <a:graphicData uri="http://schemas.openxmlformats.org/drawingml/2006/picture">
+                <pic:pic xmlns:pic="http://schemas.openxmlformats.org/drawingml/2006/picture">
+                  <pic:nvPicPr>
+                    <pic:cNvPr id="1290372290" name=""/>
+                    <pic:cNvPicPr/>
+                  </pic:nvPicPr>
+                  <pic:blipFill>
+                    <a:blip r:embed="rId12"/>
+                    <a:stretch>
+                      <a:fillRect/>
+                    </a:stretch>
+                  </pic:blipFill>
+                  <pic:spPr>
+                    <a:xfrm>
+                      <a:off x="0" y="0"/>
+                      <a:ext cx="5731510" cy="2430145"/>
+                    </a:xfrm>
+                    <a:prstGeom prst="rect">
+                      <a:avLst/>
+                    </a:prstGeom>
+                  </pic:spPr>
+                </pic:pic>
+              </a:graphicData>
+            </a:graphic>
+          </wp:inline>
+        </w:drawing>
+      </w:r>
+    </w:p>
+    <w:p>
+      <w:pPr>
+        <w:rPr>
+          <w:lang w:val="en-GB"/>
+        </w:rPr>
+      </w:pPr>
+    </w:p>
     <w:sectPr>
       <w:pgSz w:w="11906" w:h="16838"/>
       <w:pgMar w:top="1440" w:right="1440" w:bottom="1440" w:left="1440" w:header="708" w:footer="708" w:gutter="0"/>

</xml_diff>

<commit_message>
Affecting html document aka Guess My Number
</commit_message>
<xml_diff>
--- a/JavaScript-Cheat-Sheet.docx
+++ b/JavaScript-Cheat-Sheet.docx
@@ -3633,6 +3633,14 @@
         </w:rPr>
         <w:t>    score = Math.trunc(Math.random()*6)+1</w:t>
       </w:r>
+    </w:p>
+    <w:p>
+      <w:pPr>
+        <w:ind w:left="708"/>
+        <w:rPr>
+          <w:lang w:val="en-GB"/>
+        </w:rPr>
+      </w:pPr>
     </w:p>
     <w:p>
       <w:pPr>
@@ -3750,6 +3758,7 @@
         <w:rPr>
           <w:noProof/>
         </w:rPr>
+        <w:lastRenderedPageBreak/>
         <w:drawing>
           <wp:inline distT="0" distB="0" distL="0" distR="0" wp14:anchorId="71F771A9" wp14:editId="173B8A65">
             <wp:extent cx="5731510" cy="1830070"/>
@@ -3789,7 +3798,6 @@
     </w:p>
     <w:p>
       <w:r>
-        <w:lastRenderedPageBreak/>
         <w:t>Jesli jakaś bazowa funkcja nie pasuje w Prittier możemy wpłynać na bazowe sutawienia poprzez stworzenie pliku .priettierrc</w:t>
       </w:r>
     </w:p>
@@ -3893,25 +3901,17 @@
         </w:drawing>
       </w:r>
     </w:p>
-    <w:p/>
-    <w:p/>
-    <w:p/>
-    <w:p/>
-    <w:p/>
-    <w:p/>
-    <w:p/>
-    <w:p/>
-    <w:p/>
-    <w:p>
-      <w:pPr>
-        <w:rPr>
-          <w:lang w:val="en-GB"/>
-        </w:rPr>
-      </w:pPr>
-      <w:r>
-        <w:rPr>
-          <w:lang w:val="en-GB"/>
-        </w:rPr>
+    <w:p>
+      <w:pPr>
+        <w:rPr>
+          <w:lang w:val="en-GB"/>
+        </w:rPr>
+      </w:pPr>
+      <w:r>
+        <w:rPr>
+          <w:lang w:val="en-GB"/>
+        </w:rPr>
+        <w:lastRenderedPageBreak/>
         <w:t>VS Code extension do L</w:t>
       </w:r>
       <w:r>
@@ -4247,8 +4247,233 @@
     <w:p>
       <w:r>
         <w:lastRenderedPageBreak/>
-        <w:t>Materiał na temat HTML and CSS</w:t>
-      </w:r>
+        <w:t>Lesson 5 – Projects</w:t>
+      </w:r>
+    </w:p>
+    <w:p>
+      <w:r>
+        <w:t>Aby wybrać element z dokuentu, stosujemy: document.querySelector(‘’). Wewnątrz wskazujemy element przy pomocy jego classy albo indexu.</w:t>
+      </w:r>
+      <w:r>
+        <w:t xml:space="preserve"> Sam skorzystanie z quesrySelctor zwróci nam cały element HTML.</w:t>
+      </w:r>
+    </w:p>
+    <w:p>
+      <w:pPr>
+        <w:ind w:firstLine="708"/>
+        <w:rPr>
+          <w:b/>
+          <w:bCs/>
+          <w:lang w:val="en-GB"/>
+        </w:rPr>
+      </w:pPr>
+      <w:r>
+        <w:rPr>
+          <w:b/>
+          <w:bCs/>
+          <w:lang w:val="en-GB"/>
+        </w:rPr>
+        <w:t>console.log(document.querySelector('.message'))</w:t>
+      </w:r>
+    </w:p>
+    <w:p>
+      <w:pPr>
+        <w:ind w:firstLine="708"/>
+        <w:rPr>
+          <w:lang w:val="en-GB"/>
+        </w:rPr>
+      </w:pPr>
+    </w:p>
+    <w:p>
+      <w:r>
+        <w:t>Aby uzyskać wartość z d</w:t>
+      </w:r>
+      <w:r>
+        <w:t>anego elementu należy skorzystać z querySelector</w:t>
+      </w:r>
+      <w:r>
+        <w:t>(„.test”)</w:t>
+      </w:r>
+      <w:r>
+        <w:t>.textContent:</w:t>
+      </w:r>
+    </w:p>
+    <w:p>
+      <w:pPr>
+        <w:rPr>
+          <w:b/>
+          <w:bCs/>
+          <w:lang w:val="en-GB"/>
+        </w:rPr>
+      </w:pPr>
+      <w:r>
+        <w:tab/>
+      </w:r>
+      <w:r>
+        <w:rPr>
+          <w:b/>
+          <w:bCs/>
+          <w:lang w:val="en-GB"/>
+        </w:rPr>
+        <w:t>console.log(document.querySelector(".message").textContent)</w:t>
+      </w:r>
+    </w:p>
+    <w:p>
+      <w:pPr>
+        <w:rPr>
+          <w:b/>
+          <w:bCs/>
+          <w:lang w:val="en-GB"/>
+        </w:rPr>
+      </w:pPr>
+    </w:p>
+    <w:p>
+      <w:r>
+        <w:t>Aby uzyskać wartość z inputu użytkownika stosuje się atrybut .value querySelector(</w:t>
+      </w:r>
+      <w:r>
+        <w:t>„test”</w:t>
+      </w:r>
+      <w:r>
+        <w:t>)</w:t>
+      </w:r>
+      <w:r>
+        <w:t>.value:</w:t>
+      </w:r>
+    </w:p>
+    <w:p>
+      <w:pPr>
+        <w:ind w:firstLine="708"/>
+        <w:rPr>
+          <w:b/>
+          <w:bCs/>
+          <w:lang w:val="en-GB"/>
+        </w:rPr>
+      </w:pPr>
+      <w:r>
+        <w:rPr>
+          <w:b/>
+          <w:bCs/>
+          <w:lang w:val="en-GB"/>
+        </w:rPr>
+        <w:t>document.querySelector(".guess").value = ""</w:t>
+      </w:r>
+    </w:p>
+    <w:p>
+      <w:pPr>
+        <w:rPr>
+          <w:b/>
+          <w:bCs/>
+          <w:lang w:val="en-GB"/>
+        </w:rPr>
+      </w:pPr>
+    </w:p>
+    <w:p>
+      <w:r>
+        <w:t>Jeśli chcemy wpłynąć na atrybut jakim jest style css np. background color stosuje się:</w:t>
+      </w:r>
+    </w:p>
+    <w:p>
+      <w:pPr>
+        <w:rPr>
+          <w:b/>
+          <w:bCs/>
+          <w:lang w:val="en-GB"/>
+        </w:rPr>
+      </w:pPr>
+      <w:r>
+        <w:rPr>
+          <w:b/>
+          <w:bCs/>
+        </w:rPr>
+        <w:tab/>
+      </w:r>
+      <w:r>
+        <w:rPr>
+          <w:b/>
+          <w:bCs/>
+          <w:lang w:val="en-GB"/>
+        </w:rPr>
+        <w:t>document.body.style.backgroundColor = „red”</w:t>
+      </w:r>
+    </w:p>
+    <w:p>
+      <w:pPr>
+        <w:jc w:val="center"/>
+        <w:rPr>
+          <w:b/>
+          <w:bCs/>
+          <w:lang w:val="en-GB"/>
+        </w:rPr>
+      </w:pPr>
+      <w:r>
+        <w:rPr>
+          <w:noProof/>
+        </w:rPr>
+        <w:drawing>
+          <wp:inline distT="0" distB="0" distL="0" distR="0" wp14:anchorId="6D4E72B3" wp14:editId="2CDD59D5">
+            <wp:extent cx="4467225" cy="4047524"/>
+            <wp:effectExtent l="0" t="0" r="0" b="0"/>
+            <wp:docPr id="950676234" name="Picture 1" descr="A computer screen shot of a program code&#10;&#10;Description automatically generated"/>
+            <wp:cNvGraphicFramePr>
+              <a:graphicFrameLocks xmlns:a="http://schemas.openxmlformats.org/drawingml/2006/main" noChangeAspect="1"/>
+            </wp:cNvGraphicFramePr>
+            <a:graphic xmlns:a="http://schemas.openxmlformats.org/drawingml/2006/main">
+              <a:graphicData uri="http://schemas.openxmlformats.org/drawingml/2006/picture">
+                <pic:pic xmlns:pic="http://schemas.openxmlformats.org/drawingml/2006/picture">
+                  <pic:nvPicPr>
+                    <pic:cNvPr id="950676234" name="Picture 1" descr="A computer screen shot of a program code&#10;&#10;Description automatically generated"/>
+                    <pic:cNvPicPr/>
+                  </pic:nvPicPr>
+                  <pic:blipFill>
+                    <a:blip r:embed="rId18"/>
+                    <a:stretch>
+                      <a:fillRect/>
+                    </a:stretch>
+                  </pic:blipFill>
+                  <pic:spPr>
+                    <a:xfrm>
+                      <a:off x="0" y="0"/>
+                      <a:ext cx="4473106" cy="4052852"/>
+                    </a:xfrm>
+                    <a:prstGeom prst="rect">
+                      <a:avLst/>
+                    </a:prstGeom>
+                  </pic:spPr>
+                </pic:pic>
+              </a:graphicData>
+            </a:graphic>
+          </wp:inline>
+        </w:drawing>
+      </w:r>
+    </w:p>
+    <w:p>
+      <w:pPr>
+        <w:rPr>
+          <w:lang w:val="en-GB"/>
+        </w:rPr>
+      </w:pPr>
+    </w:p>
+    <w:p>
+      <w:pPr>
+        <w:rPr>
+          <w:lang w:val="en-GB"/>
+        </w:rPr>
+      </w:pPr>
+    </w:p>
+    <w:p>
+      <w:pPr>
+        <w:rPr>
+          <w:lang w:val="en-GB"/>
+        </w:rPr>
+      </w:pPr>
+    </w:p>
+    <w:p>
+      <w:pPr>
+        <w:rPr>
+          <w:lang w:val="en-GB"/>
+        </w:rPr>
+      </w:pPr>
     </w:p>
     <w:sectPr>
       <w:pgSz w:w="11906" w:h="16838"/>
@@ -5033,7 +5258,6 @@
   <w:style w:type="character" w:default="1" w:styleId="DefaultParagraphFont">
     <w:name w:val="Default Paragraph Font"/>
     <w:uiPriority w:val="1"/>
-    <w:semiHidden/>
     <w:unhideWhenUsed/>
   </w:style>
   <w:style w:type="table" w:default="1" w:styleId="TableNormal">

</xml_diff>

<commit_message>
Modal project with QuerySelectAll implementation
</commit_message>
<xml_diff>
--- a/JavaScript-Cheat-Sheet.docx
+++ b/JavaScript-Cheat-Sheet.docx
@@ -4252,6 +4252,17 @@
     </w:p>
     <w:p>
       <w:r>
+        <w:t xml:space="preserve">Ważna rzecz, warto jest tworzyć osobne </w:t>
+      </w:r>
+      <w:r>
+        <w:t>zmienne</w:t>
+      </w:r>
+      <w:r>
+        <w:t xml:space="preserve"> wewnątrz naszego kodu js zamiast pobierać co chwile dane z elementu html. </w:t>
+      </w:r>
+    </w:p>
+    <w:p>
+      <w:r>
         <w:t>Aby wybrać element z dokuentu, stosujemy: document.querySelector(‘’). Wewnątrz wskazujemy element przy pomocy jego classy albo indexu.</w:t>
       </w:r>
       <w:r>
@@ -4347,14 +4358,12 @@
         <w:rPr>
           <w:b/>
           <w:bCs/>
-          <w:lang w:val="en-GB"/>
-        </w:rPr>
-      </w:pPr>
-      <w:r>
-        <w:rPr>
-          <w:b/>
-          <w:bCs/>
-          <w:lang w:val="en-GB"/>
+        </w:rPr>
+      </w:pPr>
+      <w:r>
+        <w:rPr>
+          <w:b/>
+          <w:bCs/>
         </w:rPr>
         <w:t>document.querySelector(".guess").value = ""</w:t>
       </w:r>
@@ -4364,7 +4373,6 @@
         <w:rPr>
           <w:b/>
           <w:bCs/>
-          <w:lang w:val="en-GB"/>
         </w:rPr>
       </w:pPr>
     </w:p>
@@ -4399,22 +4407,127 @@
     </w:p>
     <w:p>
       <w:pPr>
-        <w:jc w:val="center"/>
-        <w:rPr>
-          <w:b/>
-          <w:bCs/>
-          <w:lang w:val="en-GB"/>
-        </w:rPr>
-      </w:pPr>
+        <w:rPr>
+          <w:b/>
+          <w:bCs/>
+          <w:lang w:val="en-GB"/>
+        </w:rPr>
+      </w:pPr>
+    </w:p>
+    <w:p>
+      <w:pPr>
+        <w:rPr>
+          <w:b/>
+          <w:bCs/>
+          <w:lang w:val="en-GB"/>
+        </w:rPr>
+      </w:pPr>
+    </w:p>
+    <w:p>
+      <w:pPr>
+        <w:rPr>
+          <w:b/>
+          <w:bCs/>
+          <w:lang w:val="en-GB"/>
+        </w:rPr>
+      </w:pPr>
+    </w:p>
+    <w:p>
+      <w:pPr>
+        <w:rPr>
+          <w:b/>
+          <w:bCs/>
+          <w:lang w:val="en-GB"/>
+        </w:rPr>
+      </w:pPr>
+    </w:p>
+    <w:p>
+      <w:pPr>
+        <w:rPr>
+          <w:b/>
+          <w:bCs/>
+          <w:lang w:val="en-GB"/>
+        </w:rPr>
+      </w:pPr>
+    </w:p>
+    <w:p>
+      <w:pPr>
+        <w:rPr>
+          <w:b/>
+          <w:bCs/>
+          <w:lang w:val="en-GB"/>
+        </w:rPr>
+      </w:pPr>
+    </w:p>
+    <w:p>
+      <w:pPr>
+        <w:rPr>
+          <w:b/>
+          <w:bCs/>
+          <w:lang w:val="en-GB"/>
+        </w:rPr>
+      </w:pPr>
+    </w:p>
+    <w:p>
+      <w:pPr>
+        <w:rPr>
+          <w:b/>
+          <w:bCs/>
+          <w:lang w:val="en-GB"/>
+        </w:rPr>
+      </w:pPr>
+    </w:p>
+    <w:p>
+      <w:pPr>
+        <w:rPr>
+          <w:b/>
+          <w:bCs/>
+          <w:lang w:val="en-GB"/>
+        </w:rPr>
+      </w:pPr>
+    </w:p>
+    <w:p>
+      <w:pPr>
+        <w:rPr>
+          <w:b/>
+          <w:bCs/>
+          <w:lang w:val="en-GB"/>
+        </w:rPr>
+      </w:pPr>
+    </w:p>
+    <w:p>
+      <w:pPr>
+        <w:rPr>
+          <w:b/>
+          <w:bCs/>
+          <w:lang w:val="en-GB"/>
+        </w:rPr>
+      </w:pPr>
+    </w:p>
+    <w:p>
+      <w:pPr>
+        <w:rPr>
+          <w:b/>
+          <w:bCs/>
+          <w:lang w:val="en-GB"/>
+        </w:rPr>
+      </w:pPr>
+    </w:p>
+    <w:p>
+      <w:r>
+        <w:t>Jest kilka sposób na kontrolowanie tego co się dzieje w naszym dokumencie HTML aka event control. Jedną z nich jest przypisanie funkcji, do np. przycisku, tak jak ja zdobiłem poniżej, gdzie w elemencie buton dodaliśmy atrybut onclick=”nazwa funkcji”.</w:t>
+      </w:r>
+    </w:p>
+    <w:p>
       <w:r>
         <w:rPr>
           <w:noProof/>
         </w:rPr>
         <w:drawing>
-          <wp:inline distT="0" distB="0" distL="0" distR="0" wp14:anchorId="6D4E72B3" wp14:editId="2CDD59D5">
+          <wp:inline distT="0" distB="0" distL="0" distR="0" wp14:anchorId="07D6533D" wp14:editId="44440F0C">
             <wp:extent cx="4467225" cy="4047524"/>
             <wp:effectExtent l="0" t="0" r="0" b="0"/>
-            <wp:docPr id="950676234" name="Picture 1" descr="A computer screen shot of a program code&#10;&#10;Description automatically generated"/>
+            <wp:docPr id="1302343345" name="Picture 1" descr="A computer screen shot of a program code&#10;&#10;Description automatically generated"/>
             <wp:cNvGraphicFramePr>
               <a:graphicFrameLocks xmlns:a="http://schemas.openxmlformats.org/drawingml/2006/main" noChangeAspect="1"/>
             </wp:cNvGraphicFramePr>
@@ -4448,33 +4561,258 @@
       </w:r>
     </w:p>
     <w:p>
-      <w:pPr>
-        <w:rPr>
-          <w:lang w:val="en-GB"/>
-        </w:rPr>
-      </w:pPr>
-    </w:p>
-    <w:p>
-      <w:pPr>
-        <w:rPr>
-          <w:lang w:val="en-GB"/>
-        </w:rPr>
-      </w:pPr>
-    </w:p>
-    <w:p>
-      <w:pPr>
-        <w:rPr>
-          <w:lang w:val="en-GB"/>
-        </w:rPr>
-      </w:pPr>
-    </w:p>
-    <w:p>
-      <w:pPr>
-        <w:rPr>
-          <w:lang w:val="en-GB"/>
-        </w:rPr>
-      </w:pPr>
-    </w:p>
+      <w:r>
+        <w:t xml:space="preserve">Inną opcją jest stworzenie evenlistenera w naszym pliku javascript, </w:t>
+      </w:r>
+      <w:r>
+        <w:t>gdzie podczas kliknięcia jest wzywana stworzona funkcja</w:t>
+      </w:r>
+      <w:r>
+        <w:t>:</w:t>
+      </w:r>
+    </w:p>
+    <w:p>
+      <w:pPr>
+        <w:rPr>
+          <w:lang w:val="en-GB"/>
+        </w:rPr>
+      </w:pPr>
+      <w:r>
+        <w:tab/>
+      </w:r>
+      <w:r>
+        <w:rPr>
+          <w:lang w:val="en-GB"/>
+        </w:rPr>
+        <w:t>Document.querySelector(„.class”).AddEventListener(„click”, funkcja)</w:t>
+      </w:r>
+    </w:p>
+    <w:p>
+      <w:pPr>
+        <w:rPr>
+          <w:lang w:val="en-GB"/>
+        </w:rPr>
+      </w:pPr>
+      <w:r>
+        <w:rPr>
+          <w:noProof/>
+        </w:rPr>
+        <w:drawing>
+          <wp:inline distT="0" distB="0" distL="0" distR="0" wp14:anchorId="0AE6B197" wp14:editId="24090CE1">
+            <wp:extent cx="5731510" cy="1398905"/>
+            <wp:effectExtent l="0" t="0" r="2540" b="0"/>
+            <wp:docPr id="572835159" name="Picture 1" descr="A screen shot of a computer&#10;&#10;Description automatically generated"/>
+            <wp:cNvGraphicFramePr>
+              <a:graphicFrameLocks xmlns:a="http://schemas.openxmlformats.org/drawingml/2006/main" noChangeAspect="1"/>
+            </wp:cNvGraphicFramePr>
+            <a:graphic xmlns:a="http://schemas.openxmlformats.org/drawingml/2006/main">
+              <a:graphicData uri="http://schemas.openxmlformats.org/drawingml/2006/picture">
+                <pic:pic xmlns:pic="http://schemas.openxmlformats.org/drawingml/2006/picture">
+                  <pic:nvPicPr>
+                    <pic:cNvPr id="572835159" name="Picture 1" descr="A screen shot of a computer&#10;&#10;Description automatically generated"/>
+                    <pic:cNvPicPr/>
+                  </pic:nvPicPr>
+                  <pic:blipFill>
+                    <a:blip r:embed="rId19"/>
+                    <a:stretch>
+                      <a:fillRect/>
+                    </a:stretch>
+                  </pic:blipFill>
+                  <pic:spPr>
+                    <a:xfrm>
+                      <a:off x="0" y="0"/>
+                      <a:ext cx="5731510" cy="1398905"/>
+                    </a:xfrm>
+                    <a:prstGeom prst="rect">
+                      <a:avLst/>
+                    </a:prstGeom>
+                  </pic:spPr>
+                </pic:pic>
+              </a:graphicData>
+            </a:graphic>
+          </wp:inline>
+        </w:drawing>
+      </w:r>
+    </w:p>
+    <w:p>
+      <w:r>
+        <w:t>Inną opcją jest też s</w:t>
+      </w:r>
+      <w:r>
+        <w:t>tworzenie event listenera, gdzie wprowadzamy funkcję oraz jej zawartość:</w:t>
+      </w:r>
+    </w:p>
+    <w:p>
+      <w:pPr>
+        <w:rPr>
+          <w:b/>
+          <w:bCs/>
+          <w:lang w:val="en-GB"/>
+        </w:rPr>
+      </w:pPr>
+      <w:r>
+        <w:rPr>
+          <w:noProof/>
+        </w:rPr>
+        <w:lastRenderedPageBreak/>
+        <w:drawing>
+          <wp:inline distT="0" distB="0" distL="0" distR="0" wp14:anchorId="79C664D3" wp14:editId="264E03BE">
+            <wp:extent cx="5532424" cy="1005840"/>
+            <wp:effectExtent l="0" t="0" r="0" b="3810"/>
+            <wp:docPr id="497245589" name="Picture 1" descr="A computer screen shot of text&#10;&#10;Description automatically generated"/>
+            <wp:cNvGraphicFramePr>
+              <a:graphicFrameLocks xmlns:a="http://schemas.openxmlformats.org/drawingml/2006/main" noChangeAspect="1"/>
+            </wp:cNvGraphicFramePr>
+            <a:graphic xmlns:a="http://schemas.openxmlformats.org/drawingml/2006/main">
+              <a:graphicData uri="http://schemas.openxmlformats.org/drawingml/2006/picture">
+                <pic:pic xmlns:pic="http://schemas.openxmlformats.org/drawingml/2006/picture">
+                  <pic:nvPicPr>
+                    <pic:cNvPr id="497245589" name="Picture 1" descr="A computer screen shot of text&#10;&#10;Description automatically generated"/>
+                    <pic:cNvPicPr/>
+                  </pic:nvPicPr>
+                  <pic:blipFill>
+                    <a:blip r:embed="rId20"/>
+                    <a:stretch>
+                      <a:fillRect/>
+                    </a:stretch>
+                  </pic:blipFill>
+                  <pic:spPr>
+                    <a:xfrm>
+                      <a:off x="0" y="0"/>
+                      <a:ext cx="5544575" cy="1008049"/>
+                    </a:xfrm>
+                    <a:prstGeom prst="rect">
+                      <a:avLst/>
+                    </a:prstGeom>
+                  </pic:spPr>
+                </pic:pic>
+              </a:graphicData>
+            </a:graphic>
+          </wp:inline>
+        </w:drawing>
+      </w:r>
+    </w:p>
+    <w:p>
+      <w:r>
+        <w:rPr>
+          <w:b/>
+          <w:bCs/>
+        </w:rPr>
+        <w:t>DOM to document object model</w:t>
+      </w:r>
+      <w:r>
+        <w:t xml:space="preserve"> </w:t>
+      </w:r>
+      <w:r>
+        <w:t>–</w:t>
+      </w:r>
+      <w:r>
+        <w:t xml:space="preserve"> </w:t>
+      </w:r>
+      <w:r>
+        <w:t>Strukturowa</w:t>
+      </w:r>
+      <w:r>
+        <w:t xml:space="preserve"> reprezentacja dokumentu HTML, pozwalająca Javascript na dostęp </w:t>
+      </w:r>
+      <w:r>
+        <w:t xml:space="preserve">do elementów HTML i Stylów (CSS) i ich manipulacje. Dom jest tworzony w momencie załadowania strony.  Struktura wygląda jak drzewo, gdzie mamy elementy rodziców, dzieci, rodzeństwa. </w:t>
+      </w:r>
+    </w:p>
+    <w:p>
+      <w:r>
+        <w:rPr>
+          <w:noProof/>
+        </w:rPr>
+        <w:drawing>
+          <wp:inline distT="0" distB="0" distL="0" distR="0" wp14:anchorId="3C99BFAF" wp14:editId="43268600">
+            <wp:extent cx="5731510" cy="2576830"/>
+            <wp:effectExtent l="0" t="0" r="2540" b="0"/>
+            <wp:docPr id="1876669416" name="Picture 1" descr="A diagram of a flowchart&#10;&#10;Description automatically generated"/>
+            <wp:cNvGraphicFramePr>
+              <a:graphicFrameLocks xmlns:a="http://schemas.openxmlformats.org/drawingml/2006/main" noChangeAspect="1"/>
+            </wp:cNvGraphicFramePr>
+            <a:graphic xmlns:a="http://schemas.openxmlformats.org/drawingml/2006/main">
+              <a:graphicData uri="http://schemas.openxmlformats.org/drawingml/2006/picture">
+                <pic:pic xmlns:pic="http://schemas.openxmlformats.org/drawingml/2006/picture">
+                  <pic:nvPicPr>
+                    <pic:cNvPr id="1876669416" name="Picture 1" descr="A diagram of a flowchart&#10;&#10;Description automatically generated"/>
+                    <pic:cNvPicPr/>
+                  </pic:nvPicPr>
+                  <pic:blipFill>
+                    <a:blip r:embed="rId21"/>
+                    <a:stretch>
+                      <a:fillRect/>
+                    </a:stretch>
+                  </pic:blipFill>
+                  <pic:spPr>
+                    <a:xfrm>
+                      <a:off x="0" y="0"/>
+                      <a:ext cx="5731510" cy="2576830"/>
+                    </a:xfrm>
+                    <a:prstGeom prst="rect">
+                      <a:avLst/>
+                    </a:prstGeom>
+                  </pic:spPr>
+                </pic:pic>
+              </a:graphicData>
+            </a:graphic>
+          </wp:inline>
+        </w:drawing>
+      </w:r>
+    </w:p>
+    <w:p/>
+    <w:p>
+      <w:r>
+        <w:t>Aby wybrać wszystkie lementy, które posiadają tą samą klasę, należy zasotoswać document.querySelectorAll(„.classa”)</w:t>
+      </w:r>
+    </w:p>
+    <w:p>
+      <w:r>
+        <w:rPr>
+          <w:noProof/>
+        </w:rPr>
+        <w:drawing>
+          <wp:inline distT="0" distB="0" distL="0" distR="0" wp14:anchorId="5A55A8FB" wp14:editId="20FA18D2">
+            <wp:extent cx="5731510" cy="379095"/>
+            <wp:effectExtent l="0" t="0" r="2540" b="1905"/>
+            <wp:docPr id="1283443541" name="Picture 1"/>
+            <wp:cNvGraphicFramePr>
+              <a:graphicFrameLocks xmlns:a="http://schemas.openxmlformats.org/drawingml/2006/main" noChangeAspect="1"/>
+            </wp:cNvGraphicFramePr>
+            <a:graphic xmlns:a="http://schemas.openxmlformats.org/drawingml/2006/main">
+              <a:graphicData uri="http://schemas.openxmlformats.org/drawingml/2006/picture">
+                <pic:pic xmlns:pic="http://schemas.openxmlformats.org/drawingml/2006/picture">
+                  <pic:nvPicPr>
+                    <pic:cNvPr id="1283443541" name=""/>
+                    <pic:cNvPicPr/>
+                  </pic:nvPicPr>
+                  <pic:blipFill>
+                    <a:blip r:embed="rId22"/>
+                    <a:stretch>
+                      <a:fillRect/>
+                    </a:stretch>
+                  </pic:blipFill>
+                  <pic:spPr>
+                    <a:xfrm>
+                      <a:off x="0" y="0"/>
+                      <a:ext cx="5731510" cy="379095"/>
+                    </a:xfrm>
+                    <a:prstGeom prst="rect">
+                      <a:avLst/>
+                    </a:prstGeom>
+                  </pic:spPr>
+                </pic:pic>
+              </a:graphicData>
+            </a:graphic>
+          </wp:inline>
+        </w:drawing>
+      </w:r>
+    </w:p>
+    <w:p/>
+    <w:p/>
+    <w:p/>
+    <w:p/>
     <w:sectPr>
       <w:pgSz w:w="11906" w:h="16838"/>
       <w:pgMar w:top="1440" w:right="1440" w:bottom="1440" w:left="1440" w:header="708" w:footer="708" w:gutter="0"/>
@@ -5258,6 +5596,7 @@
   <w:style w:type="character" w:default="1" w:styleId="DefaultParagraphFont">
     <w:name w:val="Default Paragraph Font"/>
     <w:uiPriority w:val="1"/>
+    <w:semiHidden/>
     <w:unhideWhenUsed/>
   </w:style>
   <w:style w:type="table" w:default="1" w:styleId="TableNormal">

</xml_diff>

<commit_message>
classlist toogle of clas
</commit_message>
<xml_diff>
--- a/JavaScript-Cheat-Sheet.docx
+++ b/JavaScript-Cheat-Sheet.docx
@@ -4823,18 +4823,10 @@
       </w:r>
     </w:p>
     <w:p>
-      <w:pPr>
-        <w:rPr>
-          <w:lang w:val="en-GB"/>
-        </w:rPr>
-      </w:pPr>
-      <w:r>
-        <w:tab/>
-      </w:r>
-      <w:r>
-        <w:rPr>
-          <w:lang w:val="en-GB"/>
-        </w:rPr>
+      <w:r>
+        <w:tab/>
+      </w:r>
+      <w:r>
         <w:t>for(i=0; i&lt;btnsOpenModal.lenght; i++) {</w:t>
       </w:r>
     </w:p>
@@ -4882,9 +4874,6 @@
         <w:ind w:left="1416" w:firstLine="708"/>
       </w:pPr>
       <w:r>
-        <w:rPr>
-          <w:lang w:val="en-GB"/>
-        </w:rPr>
         <w:t>})</w:t>
       </w:r>
     </w:p>
@@ -4894,11 +4883,254 @@
       </w:pPr>
       <w:r>
         <w:t>}</w:t>
+      </w:r>
+    </w:p>
+    <w:p/>
+    <w:p>
+      <w:r>
+        <w:lastRenderedPageBreak/>
+        <w:t xml:space="preserve">Możemy rownież wpłynąć na classy danego elementu poprzez wykorzystanie attrybytu pobranego elemetu: </w:t>
+      </w:r>
+      <w:r>
+        <w:rPr>
+          <w:b/>
+          <w:bCs/>
+        </w:rPr>
+        <w:t>classlist.</w:t>
+      </w:r>
+    </w:p>
+    <w:p>
+      <w:r>
+        <w:tab/>
+      </w:r>
+      <w:r>
+        <w:rPr>
+          <w:noProof/>
+        </w:rPr>
+        <w:drawing>
+          <wp:inline distT="0" distB="0" distL="0" distR="0" wp14:anchorId="0E3D256F" wp14:editId="3CB8F8AA">
+            <wp:extent cx="5296639" cy="838317"/>
+            <wp:effectExtent l="0" t="0" r="0" b="0"/>
+            <wp:docPr id="1307943465" name="Picture 1" descr="A screenshot of a computer program&#10;&#10;Description automatically generated"/>
+            <wp:cNvGraphicFramePr>
+              <a:graphicFrameLocks xmlns:a="http://schemas.openxmlformats.org/drawingml/2006/main" noChangeAspect="1"/>
+            </wp:cNvGraphicFramePr>
+            <a:graphic xmlns:a="http://schemas.openxmlformats.org/drawingml/2006/main">
+              <a:graphicData uri="http://schemas.openxmlformats.org/drawingml/2006/picture">
+                <pic:pic xmlns:pic="http://schemas.openxmlformats.org/drawingml/2006/picture">
+                  <pic:nvPicPr>
+                    <pic:cNvPr id="1307943465" name="Picture 1" descr="A screenshot of a computer program&#10;&#10;Description automatically generated"/>
+                    <pic:cNvPicPr/>
+                  </pic:nvPicPr>
+                  <pic:blipFill>
+                    <a:blip r:embed="rId23"/>
+                    <a:stretch>
+                      <a:fillRect/>
+                    </a:stretch>
+                  </pic:blipFill>
+                  <pic:spPr>
+                    <a:xfrm>
+                      <a:off x="0" y="0"/>
+                      <a:ext cx="5296639" cy="838317"/>
+                    </a:xfrm>
+                    <a:prstGeom prst="rect">
+                      <a:avLst/>
+                    </a:prstGeom>
+                  </pic:spPr>
+                </pic:pic>
+              </a:graphicData>
+            </a:graphic>
+          </wp:inline>
+        </w:drawing>
+      </w:r>
+    </w:p>
+    <w:p>
+      <w:r>
+        <w:rPr>
+          <w:noProof/>
+        </w:rPr>
+        <w:drawing>
+          <wp:inline distT="0" distB="0" distL="0" distR="0" wp14:anchorId="226C0BC3" wp14:editId="35D8CB5C">
+            <wp:extent cx="4486901" cy="2172003"/>
+            <wp:effectExtent l="0" t="0" r="9525" b="0"/>
+            <wp:docPr id="906924444" name="Picture 1" descr="A screen shot of a computer code&#10;&#10;Description automatically generated"/>
+            <wp:cNvGraphicFramePr>
+              <a:graphicFrameLocks xmlns:a="http://schemas.openxmlformats.org/drawingml/2006/main" noChangeAspect="1"/>
+            </wp:cNvGraphicFramePr>
+            <a:graphic xmlns:a="http://schemas.openxmlformats.org/drawingml/2006/main">
+              <a:graphicData uri="http://schemas.openxmlformats.org/drawingml/2006/picture">
+                <pic:pic xmlns:pic="http://schemas.openxmlformats.org/drawingml/2006/picture">
+                  <pic:nvPicPr>
+                    <pic:cNvPr id="906924444" name="Picture 1" descr="A screen shot of a computer code&#10;&#10;Description automatically generated"/>
+                    <pic:cNvPicPr/>
+                  </pic:nvPicPr>
+                  <pic:blipFill>
+                    <a:blip r:embed="rId24"/>
+                    <a:stretch>
+                      <a:fillRect/>
+                    </a:stretch>
+                  </pic:blipFill>
+                  <pic:spPr>
+                    <a:xfrm>
+                      <a:off x="0" y="0"/>
+                      <a:ext cx="4486901" cy="2172003"/>
+                    </a:xfrm>
+                    <a:prstGeom prst="rect">
+                      <a:avLst/>
+                    </a:prstGeom>
+                  </pic:spPr>
+                </pic:pic>
+              </a:graphicData>
+            </a:graphic>
+          </wp:inline>
+        </w:drawing>
+      </w:r>
+    </w:p>
+    <w:p/>
+    <w:p>
+      <w:r>
+        <w:t>Jesli chodzi o Eventlistener związany z Key mamy 3 rodzaje:</w:t>
+      </w:r>
+    </w:p>
+    <w:p>
+      <w:pPr>
+        <w:pStyle w:val="ListParagraph"/>
+        <w:numPr>
+          <w:ilvl w:val="0"/>
+          <w:numId w:val="2"/>
+        </w:numPr>
+      </w:pPr>
+      <w:r>
+        <w:t>Keydown -  zachodzi w momenecie w którym wciskamy klawisz</w:t>
+      </w:r>
+    </w:p>
+    <w:p>
+      <w:pPr>
+        <w:pStyle w:val="ListParagraph"/>
+        <w:numPr>
+          <w:ilvl w:val="0"/>
+          <w:numId w:val="2"/>
+        </w:numPr>
+      </w:pPr>
+      <w:r>
+        <w:t>Keypress – zachodzi podczas wielokrotnego wciskania klawisza</w:t>
+      </w:r>
+    </w:p>
+    <w:p>
+      <w:pPr>
+        <w:pStyle w:val="ListParagraph"/>
+        <w:numPr>
+          <w:ilvl w:val="0"/>
+          <w:numId w:val="2"/>
+        </w:numPr>
+      </w:pPr>
+      <w:r>
+        <w:t>Keyup – zachodzi w momencie w którym puszczamy palce z klawisza</w:t>
+      </w:r>
+    </w:p>
+    <w:p>
+      <w:r>
+        <w:t xml:space="preserve">Podczas wcisnięcie klawiszza JS tworzy obiekt, zawierajacy informacje np. Jaki klawisz został wciśnięty. Dzieki temu jesteśmy wstanie np. Stworzyć warunek wykorzystujący parametr. </w:t>
+      </w:r>
+    </w:p>
+    <w:p>
+      <w:r>
+        <w:t>Np: Parametr „e” jest obiektem stworzonym przez JS w momencie wciśnięcia klawisza.</w:t>
+      </w:r>
+    </w:p>
+    <w:p>
+      <w:r>
+        <w:tab/>
+      </w:r>
+      <w:r>
+        <w:rPr>
+          <w:noProof/>
+        </w:rPr>
+        <w:drawing>
+          <wp:inline distT="0" distB="0" distL="0" distR="0" wp14:anchorId="23B53349" wp14:editId="56ACF358">
+            <wp:extent cx="4591691" cy="1200318"/>
+            <wp:effectExtent l="0" t="0" r="0" b="0"/>
+            <wp:docPr id="774261599" name="Picture 1" descr="A screen shot of a computer program&#10;&#10;Description automatically generated"/>
+            <wp:cNvGraphicFramePr>
+              <a:graphicFrameLocks xmlns:a="http://schemas.openxmlformats.org/drawingml/2006/main" noChangeAspect="1"/>
+            </wp:cNvGraphicFramePr>
+            <a:graphic xmlns:a="http://schemas.openxmlformats.org/drawingml/2006/main">
+              <a:graphicData uri="http://schemas.openxmlformats.org/drawingml/2006/picture">
+                <pic:pic xmlns:pic="http://schemas.openxmlformats.org/drawingml/2006/picture">
+                  <pic:nvPicPr>
+                    <pic:cNvPr id="774261599" name="Picture 1" descr="A screen shot of a computer program&#10;&#10;Description automatically generated"/>
+                    <pic:cNvPicPr/>
+                  </pic:nvPicPr>
+                  <pic:blipFill>
+                    <a:blip r:embed="rId25"/>
+                    <a:stretch>
+                      <a:fillRect/>
+                    </a:stretch>
+                  </pic:blipFill>
+                  <pic:spPr>
+                    <a:xfrm>
+                      <a:off x="0" y="0"/>
+                      <a:ext cx="4591691" cy="1200318"/>
+                    </a:xfrm>
+                    <a:prstGeom prst="rect">
+                      <a:avLst/>
+                    </a:prstGeom>
+                  </pic:spPr>
+                </pic:pic>
+              </a:graphicData>
+            </a:graphic>
+          </wp:inline>
+        </w:drawing>
       </w:r>
     </w:p>
     <w:p/>
     <w:p/>
     <w:p/>
+    <w:p>
+      <w:r>
+        <w:lastRenderedPageBreak/>
+        <w:t>Inną formą wpływania na property .classlist jest toggle. Toggle działa jak add/remove, jesli nie ma takiej własciwości to zostaje ona dodana, jesli jest zostaje ona usunięta.</w:t>
+      </w:r>
+    </w:p>
+    <w:p>
+      <w:r>
+        <w:drawing>
+          <wp:inline distT="0" distB="0" distL="0" distR="0" wp14:anchorId="3DD532B8" wp14:editId="3B1DD2E0">
+            <wp:extent cx="5611008" cy="1457528"/>
+            <wp:effectExtent l="0" t="0" r="8890" b="9525"/>
+            <wp:docPr id="372834761" name="Picture 1" descr="A computer code on a black background&#10;&#10;Description automatically generated"/>
+            <wp:cNvGraphicFramePr>
+              <a:graphicFrameLocks xmlns:a="http://schemas.openxmlformats.org/drawingml/2006/main" noChangeAspect="1"/>
+            </wp:cNvGraphicFramePr>
+            <a:graphic xmlns:a="http://schemas.openxmlformats.org/drawingml/2006/main">
+              <a:graphicData uri="http://schemas.openxmlformats.org/drawingml/2006/picture">
+                <pic:pic xmlns:pic="http://schemas.openxmlformats.org/drawingml/2006/picture">
+                  <pic:nvPicPr>
+                    <pic:cNvPr id="372834761" name="Picture 1" descr="A computer code on a black background&#10;&#10;Description automatically generated"/>
+                    <pic:cNvPicPr/>
+                  </pic:nvPicPr>
+                  <pic:blipFill>
+                    <a:blip r:embed="rId26"/>
+                    <a:stretch>
+                      <a:fillRect/>
+                    </a:stretch>
+                  </pic:blipFill>
+                  <pic:spPr>
+                    <a:xfrm>
+                      <a:off x="0" y="0"/>
+                      <a:ext cx="5611008" cy="1457528"/>
+                    </a:xfrm>
+                    <a:prstGeom prst="rect">
+                      <a:avLst/>
+                    </a:prstGeom>
+                  </pic:spPr>
+                </pic:pic>
+              </a:graphicData>
+            </a:graphic>
+          </wp:inline>
+        </w:drawing>
+      </w:r>
+    </w:p>
     <w:p/>
     <w:sectPr>
       <w:pgSz w:w="11906" w:h="16838"/>
@@ -4963,6 +5195,119 @@
 <file path=word/numbering.xml><?xml version="1.0" encoding="utf-8"?>
 <w:numbering xmlns:wpc="http://schemas.microsoft.com/office/word/2010/wordprocessingCanvas" xmlns:cx="http://schemas.microsoft.com/office/drawing/2014/chartex" xmlns:cx1="http://schemas.microsoft.com/office/drawing/2015/9/8/chartex" xmlns:cx2="http://schemas.microsoft.com/office/drawing/2015/10/21/chartex" xmlns:cx3="http://schemas.microsoft.com/office/drawing/2016/5/9/chartex" xmlns:cx4="http://schemas.microsoft.com/office/drawing/2016/5/10/chartex" xmlns:cx5="http://schemas.microsoft.com/office/drawing/2016/5/11/chartex" xmlns:cx6="http://schemas.microsoft.com/office/drawing/2016/5/12/chartex" xmlns:cx7="http://schemas.microsoft.com/office/drawing/2016/5/13/chartex" xmlns:cx8="http://schemas.microsoft.com/office/drawing/2016/5/14/chartex" xmlns:mc="http://schemas.openxmlformats.org/markup-compatibility/2006" xmlns:aink="http://schemas.microsoft.com/office/drawing/2016/ink" xmlns:am3d="http://schemas.microsoft.com/office/drawing/2017/model3d" xmlns:o="urn:schemas-microsoft-com:office:office" xmlns:oel="http://schemas.microsoft.com/office/2019/extlst" xmlns:r="http://schemas.openxmlformats.org/officeDocument/2006/relationships" xmlns:m="http://schemas.openxmlformats.org/officeDocument/2006/math" xmlns:v="urn:schemas-microsoft-com:vml" xmlns:wp14="http://schemas.microsoft.com/office/word/2010/wordprocessingDrawing" xmlns:wp="http://schemas.openxmlformats.org/drawingml/2006/wordprocessingDrawing" xmlns:w10="urn:schemas-microsoft-com:office:word" xmlns:w="http://schemas.openxmlformats.org/wordprocessingml/2006/main" xmlns:w14="http://schemas.microsoft.com/office/word/2010/wordml" xmlns:w15="http://schemas.microsoft.com/office/word/2012/wordml" xmlns:w16cex="http://schemas.microsoft.com/office/word/2018/wordml/cex" xmlns:w16cid="http://schemas.microsoft.com/office/word/2016/wordml/cid" xmlns:w16="http://schemas.microsoft.com/office/word/2018/wordml" xmlns:w16du="http://schemas.microsoft.com/office/word/2023/wordml/word16du" xmlns:w16sdtdh="http://schemas.microsoft.com/office/word/2020/wordml/sdtdatahash" xmlns:w16se="http://schemas.microsoft.com/office/word/2015/wordml/symex" xmlns:wpg="http://schemas.microsoft.com/office/word/2010/wordprocessingGroup" xmlns:wpi="http://schemas.microsoft.com/office/word/2010/wordprocessingInk" xmlns:wne="http://schemas.microsoft.com/office/word/2006/wordml" xmlns:wps="http://schemas.microsoft.com/office/word/2010/wordprocessingShape" mc:Ignorable="w14 w15 w16se w16cid w16 w16cex w16sdtdh w16du wp14">
   <w:abstractNum w:abstractNumId="0" w15:restartNumberingAfterBreak="0">
+    <w:nsid w:val="2D460B8C"/>
+    <w:multiLevelType w:val="hybridMultilevel"/>
+    <w:tmpl w:val="6B7845F4"/>
+    <w:lvl w:ilvl="0" w:tplc="04150001">
+      <w:start w:val="1"/>
+      <w:numFmt w:val="bullet"/>
+      <w:lvlText w:val=""/>
+      <w:lvlJc w:val="left"/>
+      <w:pPr>
+        <w:ind w:left="720" w:hanging="360"/>
+      </w:pPr>
+      <w:rPr>
+        <w:rFonts w:ascii="Symbol" w:hAnsi="Symbol" w:hint="default"/>
+      </w:rPr>
+    </w:lvl>
+    <w:lvl w:ilvl="1" w:tplc="04150003" w:tentative="1">
+      <w:start w:val="1"/>
+      <w:numFmt w:val="bullet"/>
+      <w:lvlText w:val="o"/>
+      <w:lvlJc w:val="left"/>
+      <w:pPr>
+        <w:ind w:left="1440" w:hanging="360"/>
+      </w:pPr>
+      <w:rPr>
+        <w:rFonts w:ascii="Courier New" w:hAnsi="Courier New" w:cs="Courier New" w:hint="default"/>
+      </w:rPr>
+    </w:lvl>
+    <w:lvl w:ilvl="2" w:tplc="04150005" w:tentative="1">
+      <w:start w:val="1"/>
+      <w:numFmt w:val="bullet"/>
+      <w:lvlText w:val=""/>
+      <w:lvlJc w:val="left"/>
+      <w:pPr>
+        <w:ind w:left="2160" w:hanging="360"/>
+      </w:pPr>
+      <w:rPr>
+        <w:rFonts w:ascii="Wingdings" w:hAnsi="Wingdings" w:hint="default"/>
+      </w:rPr>
+    </w:lvl>
+    <w:lvl w:ilvl="3" w:tplc="04150001" w:tentative="1">
+      <w:start w:val="1"/>
+      <w:numFmt w:val="bullet"/>
+      <w:lvlText w:val=""/>
+      <w:lvlJc w:val="left"/>
+      <w:pPr>
+        <w:ind w:left="2880" w:hanging="360"/>
+      </w:pPr>
+      <w:rPr>
+        <w:rFonts w:ascii="Symbol" w:hAnsi="Symbol" w:hint="default"/>
+      </w:rPr>
+    </w:lvl>
+    <w:lvl w:ilvl="4" w:tplc="04150003" w:tentative="1">
+      <w:start w:val="1"/>
+      <w:numFmt w:val="bullet"/>
+      <w:lvlText w:val="o"/>
+      <w:lvlJc w:val="left"/>
+      <w:pPr>
+        <w:ind w:left="3600" w:hanging="360"/>
+      </w:pPr>
+      <w:rPr>
+        <w:rFonts w:ascii="Courier New" w:hAnsi="Courier New" w:cs="Courier New" w:hint="default"/>
+      </w:rPr>
+    </w:lvl>
+    <w:lvl w:ilvl="5" w:tplc="04150005" w:tentative="1">
+      <w:start w:val="1"/>
+      <w:numFmt w:val="bullet"/>
+      <w:lvlText w:val=""/>
+      <w:lvlJc w:val="left"/>
+      <w:pPr>
+        <w:ind w:left="4320" w:hanging="360"/>
+      </w:pPr>
+      <w:rPr>
+        <w:rFonts w:ascii="Wingdings" w:hAnsi="Wingdings" w:hint="default"/>
+      </w:rPr>
+    </w:lvl>
+    <w:lvl w:ilvl="6" w:tplc="04150001" w:tentative="1">
+      <w:start w:val="1"/>
+      <w:numFmt w:val="bullet"/>
+      <w:lvlText w:val=""/>
+      <w:lvlJc w:val="left"/>
+      <w:pPr>
+        <w:ind w:left="5040" w:hanging="360"/>
+      </w:pPr>
+      <w:rPr>
+        <w:rFonts w:ascii="Symbol" w:hAnsi="Symbol" w:hint="default"/>
+      </w:rPr>
+    </w:lvl>
+    <w:lvl w:ilvl="7" w:tplc="04150003" w:tentative="1">
+      <w:start w:val="1"/>
+      <w:numFmt w:val="bullet"/>
+      <w:lvlText w:val="o"/>
+      <w:lvlJc w:val="left"/>
+      <w:pPr>
+        <w:ind w:left="5760" w:hanging="360"/>
+      </w:pPr>
+      <w:rPr>
+        <w:rFonts w:ascii="Courier New" w:hAnsi="Courier New" w:cs="Courier New" w:hint="default"/>
+      </w:rPr>
+    </w:lvl>
+    <w:lvl w:ilvl="8" w:tplc="04150005" w:tentative="1">
+      <w:start w:val="1"/>
+      <w:numFmt w:val="bullet"/>
+      <w:lvlText w:val=""/>
+      <w:lvlJc w:val="left"/>
+      <w:pPr>
+        <w:ind w:left="6480" w:hanging="360"/>
+      </w:pPr>
+      <w:rPr>
+        <w:rFonts w:ascii="Wingdings" w:hAnsi="Wingdings" w:hint="default"/>
+      </w:rPr>
+    </w:lvl>
+  </w:abstractNum>
+  <w:abstractNum w:abstractNumId="1" w15:restartNumberingAfterBreak="0">
     <w:nsid w:val="34305A8A"/>
     <w:multiLevelType w:val="hybridMultilevel"/>
     <w:tmpl w:val="576A0224"/>
@@ -5075,6 +5420,9 @@
     </w:lvl>
   </w:abstractNum>
   <w:num w:numId="1" w16cid:durableId="307058432">
+    <w:abstractNumId w:val="1"/>
+  </w:num>
+  <w:num w:numId="2" w16cid:durableId="1919945532">
     <w:abstractNumId w:val="0"/>
   </w:num>
 </w:numbering>

</xml_diff>

<commit_message>
Scope, scoping and scope chain
</commit_message>
<xml_diff>
--- a/JavaScript-Cheat-Sheet.docx
+++ b/JavaScript-Cheat-Sheet.docx
@@ -7,7 +7,15 @@
         <w:jc w:val="both"/>
       </w:pPr>
       <w:r>
-        <w:t xml:space="preserve">W JS aby wyświetlić wartość </w:t>
+        <w:t xml:space="preserve">W </w:t>
+      </w:r>
+      <w:proofErr w:type="gramStart"/>
+      <w:r>
+        <w:t>JS</w:t>
+      </w:r>
+      <w:proofErr w:type="gramEnd"/>
+      <w:r>
+        <w:t xml:space="preserve"> aby wyświetlić wartość </w:t>
       </w:r>
       <w:proofErr w:type="spellStart"/>
       <w:r>
@@ -35,8 +43,13 @@
         </w:numPr>
         <w:jc w:val="both"/>
       </w:pPr>
-      <w:r>
-        <w:t>Console.log()</w:t>
+      <w:proofErr w:type="gramStart"/>
+      <w:r>
+        <w:t>Console.log(</w:t>
+      </w:r>
+      <w:proofErr w:type="gramEnd"/>
+      <w:r>
+        <w:t>)</w:t>
       </w:r>
     </w:p>
     <w:p>
@@ -193,10 +206,12 @@
       <w:r>
         <w:tab/>
       </w:r>
+      <w:proofErr w:type="gramStart"/>
       <w:r>
         <w:t>Console.log(</w:t>
       </w:r>
       <w:proofErr w:type="spellStart"/>
+      <w:proofErr w:type="gramEnd"/>
       <w:r>
         <w:t>typeof</w:t>
       </w:r>
@@ -218,7 +233,15 @@
         <w:jc w:val="both"/>
       </w:pPr>
       <w:r>
-        <w:t xml:space="preserve">Istotna strona </w:t>
+        <w:t xml:space="preserve">Istotna </w:t>
+      </w:r>
+      <w:proofErr w:type="gramStart"/>
+      <w:r>
+        <w:t>strona</w:t>
+      </w:r>
+      <w:proofErr w:type="gramEnd"/>
+      <w:r>
+        <w:t xml:space="preserve"> </w:t>
       </w:r>
       <w:r>
         <w:t>gdzie możemy s</w:t>
@@ -346,11 +369,19 @@
           <w:lang w:val="en-GB"/>
         </w:rPr>
       </w:pPr>
-      <w:r>
-        <w:rPr>
-          <w:lang w:val="en-GB"/>
-        </w:rPr>
-        <w:t>Console.log(`This is ${test}`)</w:t>
+      <w:proofErr w:type="gramStart"/>
+      <w:r>
+        <w:rPr>
+          <w:lang w:val="en-GB"/>
+        </w:rPr>
+        <w:t>Console.log(</w:t>
+      </w:r>
+      <w:proofErr w:type="gramEnd"/>
+      <w:r>
+        <w:rPr>
+          <w:lang w:val="en-GB"/>
+        </w:rPr>
+        <w:t>`This is ${test}`)</w:t>
       </w:r>
     </w:p>
     <w:p>
@@ -427,10 +458,18 @@
       </w:r>
       <w:proofErr w:type="spellEnd"/>
       <w:r>
-        <w:t xml:space="preserve"> (warunek typu coś &gt; od czegoś) { b</w:t>
-      </w:r>
-      <w:r>
-        <w:t>aza, któ</w:t>
+        <w:t xml:space="preserve"> (warunek typu coś &gt; od czegoś) </w:t>
+      </w:r>
+      <w:proofErr w:type="gramStart"/>
+      <w:r>
+        <w:t>{ b</w:t>
+      </w:r>
+      <w:r>
+        <w:t>aza</w:t>
+      </w:r>
+      <w:proofErr w:type="gramEnd"/>
+      <w:r>
+        <w:t>, któ</w:t>
       </w:r>
       <w:r>
         <w:t>r</w:t>
@@ -618,7 +657,21 @@
         <w:rPr>
           <w:lang w:val="en-GB"/>
         </w:rPr>
-        <w:t>If (age === 18) console.log(`This is true`)</w:t>
+        <w:t xml:space="preserve">If (age === 18) </w:t>
+      </w:r>
+      <w:proofErr w:type="gramStart"/>
+      <w:r>
+        <w:rPr>
+          <w:lang w:val="en-GB"/>
+        </w:rPr>
+        <w:t>console.log(</w:t>
+      </w:r>
+      <w:proofErr w:type="gramEnd"/>
+      <w:r>
+        <w:rPr>
+          <w:lang w:val="en-GB"/>
+        </w:rPr>
+        <w:t>`This is true`)</w:t>
       </w:r>
     </w:p>
     <w:p>
@@ -738,7 +791,15 @@
         <w:jc w:val="both"/>
       </w:pPr>
       <w:r>
-        <w:t xml:space="preserve">`23` - `10` -  3 da nam liczbę 10, ale </w:t>
+        <w:t xml:space="preserve">`23` - `10` </w:t>
+      </w:r>
+      <w:proofErr w:type="gramStart"/>
+      <w:r>
+        <w:t>-  3</w:t>
+      </w:r>
+      <w:proofErr w:type="gramEnd"/>
+      <w:r>
+        <w:t xml:space="preserve"> da nam liczbę 10, ale </w:t>
       </w:r>
       <w:proofErr w:type="spellStart"/>
       <w:r>
@@ -1000,10 +1061,12 @@
         <w:t xml:space="preserve"> operator i </w:t>
       </w:r>
       <w:proofErr w:type="spellStart"/>
+      <w:proofErr w:type="gramStart"/>
       <w:r>
         <w:t>np</w:t>
       </w:r>
       <w:proofErr w:type="spellEnd"/>
+      <w:proofErr w:type="gramEnd"/>
       <w:r>
         <w:t xml:space="preserve"> gdy </w:t>
       </w:r>
@@ -1096,11 +1159,19 @@
         </w:rPr>
         <w:t xml:space="preserve"> = </w:t>
       </w:r>
-      <w:r>
-        <w:rPr>
-          <w:lang w:val="en-GB"/>
-        </w:rPr>
-        <w:t xml:space="preserve">prompt(„what’s your </w:t>
+      <w:proofErr w:type="gramStart"/>
+      <w:r>
+        <w:rPr>
+          <w:lang w:val="en-GB"/>
+        </w:rPr>
+        <w:t>prompt(</w:t>
+      </w:r>
+      <w:proofErr w:type="gramEnd"/>
+      <w:r>
+        <w:rPr>
+          <w:lang w:val="en-GB"/>
+        </w:rPr>
+        <w:t xml:space="preserve">„what’s your </w:t>
       </w:r>
       <w:proofErr w:type="spellStart"/>
       <w:r>
@@ -1212,7 +1283,15 @@
         <w:jc w:val="both"/>
       </w:pPr>
       <w:r>
-        <w:t>Not operator jest zapisany jako !n,</w:t>
+        <w:t xml:space="preserve">Not operator jest zapisany </w:t>
+      </w:r>
+      <w:proofErr w:type="gramStart"/>
+      <w:r>
+        <w:t>jako !n</w:t>
+      </w:r>
+      <w:proofErr w:type="gramEnd"/>
+      <w:r>
+        <w:t>,</w:t>
       </w:r>
     </w:p>
     <w:p>
@@ -1273,10 +1352,12 @@
         <w:t xml:space="preserve">Działają na zasadnie bloków </w:t>
       </w:r>
       <w:proofErr w:type="spellStart"/>
+      <w:proofErr w:type="gramStart"/>
       <w:r>
         <w:t>if</w:t>
       </w:r>
       <w:proofErr w:type="spellEnd"/>
+      <w:proofErr w:type="gramEnd"/>
       <w:r>
         <w:t xml:space="preserve"> ale z inną </w:t>
       </w:r>
@@ -1355,7 +1436,20 @@
           <w:lang w:val="en-GB"/>
         </w:rPr>
         <w:tab/>
-        <w:t>consolo.log(„…”)</w:t>
+      </w:r>
+      <w:proofErr w:type="gramStart"/>
+      <w:r>
+        <w:rPr>
+          <w:lang w:val="en-GB"/>
+        </w:rPr>
+        <w:t>consolo.log(</w:t>
+      </w:r>
+      <w:proofErr w:type="gramEnd"/>
+      <w:r>
+        <w:rPr>
+          <w:lang w:val="en-GB"/>
+        </w:rPr>
+        <w:t>„…”)</w:t>
       </w:r>
     </w:p>
     <w:p>
@@ -1377,7 +1471,20 @@
           <w:lang w:val="en-GB"/>
         </w:rPr>
         <w:tab/>
-        <w:t>consolo.log(„…”)</w:t>
+      </w:r>
+      <w:proofErr w:type="gramStart"/>
+      <w:r>
+        <w:rPr>
+          <w:lang w:val="en-GB"/>
+        </w:rPr>
+        <w:t>consolo.log(</w:t>
+      </w:r>
+      <w:proofErr w:type="gramEnd"/>
+      <w:r>
+        <w:rPr>
+          <w:lang w:val="en-GB"/>
+        </w:rPr>
+        <w:t>„…”)</w:t>
       </w:r>
     </w:p>
     <w:p>
@@ -1448,7 +1555,20 @@
           <w:lang w:val="en-GB"/>
         </w:rPr>
         <w:tab/>
-        <w:t>consol.log(„…”)</w:t>
+      </w:r>
+      <w:proofErr w:type="gramStart"/>
+      <w:r>
+        <w:rPr>
+          <w:lang w:val="en-GB"/>
+        </w:rPr>
+        <w:t>consol.log(</w:t>
+      </w:r>
+      <w:proofErr w:type="gramEnd"/>
+      <w:r>
+        <w:rPr>
+          <w:lang w:val="en-GB"/>
+        </w:rPr>
+        <w:t>„…”)</w:t>
       </w:r>
     </w:p>
     <w:p>
@@ -1547,8 +1667,13 @@
       <w:r>
         <w:tab/>
       </w:r>
-      <w:r>
-        <w:t>consol.log(„…”)</w:t>
+      <w:proofErr w:type="gramStart"/>
+      <w:r>
+        <w:t>consol.log(</w:t>
+      </w:r>
+      <w:proofErr w:type="gramEnd"/>
+      <w:r>
+        <w:t>„…”)</w:t>
       </w:r>
     </w:p>
     <w:p>
@@ -1570,7 +1695,23 @@
           <w:b/>
           <w:bCs/>
         </w:rPr>
-        <w:t xml:space="preserve"> (jest potrzebny bo inaczej kod przejdzie do dalszej </w:t>
+        <w:t xml:space="preserve"> (jest </w:t>
+      </w:r>
+      <w:proofErr w:type="gramStart"/>
+      <w:r>
+        <w:rPr>
+          <w:b/>
+          <w:bCs/>
+        </w:rPr>
+        <w:t>potrzebny</w:t>
+      </w:r>
+      <w:proofErr w:type="gramEnd"/>
+      <w:r>
+        <w:rPr>
+          <w:b/>
+          <w:bCs/>
+        </w:rPr>
+        <w:t xml:space="preserve"> bo inaczej kod przejdzie do dalszej </w:t>
       </w:r>
       <w:proofErr w:type="spellStart"/>
       <w:r>
@@ -1633,7 +1774,20 @@
           <w:lang w:val="en-GB"/>
         </w:rPr>
         <w:tab/>
-        <w:t>consol.log(“Not a valid day”)</w:t>
+      </w:r>
+      <w:proofErr w:type="gramStart"/>
+      <w:r>
+        <w:rPr>
+          <w:lang w:val="en-GB"/>
+        </w:rPr>
+        <w:t>consol.log(</w:t>
+      </w:r>
+      <w:proofErr w:type="gramEnd"/>
+      <w:r>
+        <w:rPr>
+          <w:lang w:val="en-GB"/>
+        </w:rPr>
+        <w:t>“Not a valid day”)</w:t>
       </w:r>
     </w:p>
     <w:p>
@@ -1685,8 +1839,18 @@
           <w:lang w:val="en-GB"/>
         </w:rPr>
         <w:tab/>
-        <w:t>Expressions to np. 3 +4, 1991, true &amp;&amp; false &amp;&amp; !false</w:t>
-      </w:r>
+        <w:t>Expressions to np. 3 +4, 1991, true &amp;&amp; false &amp;</w:t>
+      </w:r>
+      <w:proofErr w:type="gramStart"/>
+      <w:r>
+        <w:rPr>
+          <w:b/>
+          <w:bCs/>
+          <w:lang w:val="en-GB"/>
+        </w:rPr>
+        <w:t>&amp; !false</w:t>
+      </w:r>
+      <w:proofErr w:type="gramEnd"/>
     </w:p>
     <w:p>
       <w:pPr>
@@ -1811,8 +1975,13 @@
       <w:r>
         <w:t xml:space="preserve"> operatora, gdzie tworzymy warunek, następnie </w:t>
       </w:r>
-      <w:r>
-        <w:t xml:space="preserve">znakiem ? tworzymy blok spełnionego założenia i po : blok negatywnego spełnienia. </w:t>
+      <w:proofErr w:type="gramStart"/>
+      <w:r>
+        <w:t>znakiem ?</w:t>
+      </w:r>
+      <w:proofErr w:type="gramEnd"/>
+      <w:r>
+        <w:t xml:space="preserve"> tworzymy blok spełnionego założenia i po : blok negatywnego spełnienia. </w:t>
       </w:r>
       <w:r>
         <w:t>Pozwala to zaoszczędzić dużo czasu</w:t>
@@ -1879,7 +2048,21 @@
         <w:rPr>
           <w:lang w:val="en-GB"/>
         </w:rPr>
-        <w:t>age &gt;= 18 ? console.log(</w:t>
+        <w:t xml:space="preserve">age &gt;= </w:t>
+      </w:r>
+      <w:proofErr w:type="gramStart"/>
+      <w:r>
+        <w:rPr>
+          <w:lang w:val="en-GB"/>
+        </w:rPr>
+        <w:t>18 ?</w:t>
+      </w:r>
+      <w:proofErr w:type="gramEnd"/>
+      <w:r>
+        <w:rPr>
+          <w:lang w:val="en-GB"/>
+        </w:rPr>
+        <w:t xml:space="preserve"> console.log(</w:t>
       </w:r>
       <w:r>
         <w:rPr>
@@ -1973,7 +2156,21 @@
         <w:rPr>
           <w:lang w:val="en-GB"/>
         </w:rPr>
-        <w:t xml:space="preserve"> drink = age &gt;= 18 ?  “wine”: “water”</w:t>
+        <w:t xml:space="preserve"> drink = age &gt;= </w:t>
+      </w:r>
+      <w:proofErr w:type="gramStart"/>
+      <w:r>
+        <w:rPr>
+          <w:lang w:val="en-GB"/>
+        </w:rPr>
+        <w:t>18 ?</w:t>
+      </w:r>
+      <w:proofErr w:type="gramEnd"/>
+      <w:r>
+        <w:rPr>
+          <w:lang w:val="en-GB"/>
+        </w:rPr>
+        <w:t xml:space="preserve">  “wine”: “water”</w:t>
       </w:r>
     </w:p>
     <w:p>
@@ -2173,7 +2370,21 @@
         <w:rPr>
           <w:lang w:val="en-GB"/>
         </w:rPr>
-        <w:t>Function Blob(parameter1, parameter2) {</w:t>
+        <w:t xml:space="preserve">Function </w:t>
+      </w:r>
+      <w:proofErr w:type="gramStart"/>
+      <w:r>
+        <w:rPr>
+          <w:lang w:val="en-GB"/>
+        </w:rPr>
+        <w:t>Blob(</w:t>
+      </w:r>
+      <w:proofErr w:type="gramEnd"/>
+      <w:r>
+        <w:rPr>
+          <w:lang w:val="en-GB"/>
+        </w:rPr>
+        <w:t>parameter1, parameter2) {</w:t>
       </w:r>
     </w:p>
     <w:p>
@@ -2189,72 +2400,62 @@
           <w:lang w:val="en-GB"/>
         </w:rPr>
         <w:tab/>
-        <w:t>Console.log(parameter1, parameter2)</w:t>
+      </w:r>
+      <w:proofErr w:type="gramStart"/>
+      <w:r>
+        <w:rPr>
+          <w:lang w:val="en-GB"/>
+        </w:rPr>
+        <w:t>Console.log(</w:t>
+      </w:r>
+      <w:proofErr w:type="gramEnd"/>
+      <w:r>
+        <w:rPr>
+          <w:lang w:val="en-GB"/>
+        </w:rPr>
+        <w:t>parameter1, parameter2)</w:t>
       </w:r>
     </w:p>
     <w:p>
       <w:pPr>
         <w:ind w:left="708"/>
         <w:jc w:val="both"/>
-      </w:pPr>
-      <w:r>
+        <w:rPr>
+          <w:lang w:val="en-GB"/>
+        </w:rPr>
+      </w:pPr>
+      <w:r>
+        <w:rPr>
+          <w:lang w:val="en-GB"/>
+        </w:rPr>
         <w:t>}</w:t>
       </w:r>
     </w:p>
     <w:p>
       <w:pPr>
         <w:jc w:val="both"/>
-      </w:pPr>
-    </w:p>
-    <w:p>
-      <w:pPr>
-        <w:jc w:val="both"/>
-        <w:rPr>
-          <w:b/>
-          <w:bCs/>
-        </w:rPr>
-      </w:pPr>
-      <w:proofErr w:type="spellStart"/>
-      <w:r>
-        <w:rPr>
-          <w:b/>
-          <w:bCs/>
-        </w:rPr>
-        <w:t>Functions</w:t>
-      </w:r>
-      <w:proofErr w:type="spellEnd"/>
-      <w:r>
-        <w:rPr>
-          <w:b/>
-          <w:bCs/>
-        </w:rPr>
-        <w:t xml:space="preserve"> </w:t>
-      </w:r>
-      <w:proofErr w:type="spellStart"/>
-      <w:r>
-        <w:rPr>
-          <w:b/>
-          <w:bCs/>
-        </w:rPr>
-        <w:t>Declarations</w:t>
-      </w:r>
-      <w:proofErr w:type="spellEnd"/>
-      <w:r>
-        <w:rPr>
-          <w:b/>
-          <w:bCs/>
-        </w:rPr>
-        <w:t xml:space="preserve"> vs </w:t>
-      </w:r>
-      <w:proofErr w:type="spellStart"/>
-      <w:r>
-        <w:rPr>
-          <w:b/>
-          <w:bCs/>
-        </w:rPr>
-        <w:t>Expressions</w:t>
-      </w:r>
-      <w:proofErr w:type="spellEnd"/>
+        <w:rPr>
+          <w:lang w:val="en-GB"/>
+        </w:rPr>
+      </w:pPr>
+    </w:p>
+    <w:p>
+      <w:pPr>
+        <w:jc w:val="both"/>
+        <w:rPr>
+          <w:b/>
+          <w:bCs/>
+          <w:lang w:val="en-GB"/>
+        </w:rPr>
+      </w:pPr>
+      <w:r>
+        <w:rPr>
+          <w:b/>
+          <w:bCs/>
+          <w:lang w:val="en-GB"/>
+        </w:rPr>
+        <w:t>Functions Declarations vs Expressions</w:t>
+      </w:r>
     </w:p>
     <w:p>
       <w:pPr>
@@ -3192,7 +3393,14 @@
         <w:rPr>
           <w:lang w:val="en-GB"/>
         </w:rPr>
-        <w:t xml:space="preserve"> in ${</w:t>
+        <w:t xml:space="preserve"> in </w:t>
+      </w:r>
+      <w:proofErr w:type="gramStart"/>
+      <w:r>
+        <w:rPr>
+          <w:lang w:val="en-GB"/>
+        </w:rPr>
+        <w:t>${</w:t>
       </w:r>
       <w:r>
         <w:rPr>
@@ -3206,6 +3414,7 @@
         </w:rPr>
         <w:t>retirement</w:t>
       </w:r>
+      <w:proofErr w:type="gramEnd"/>
       <w:r>
         <w:rPr>
           <w:lang w:val="en-GB"/>
@@ -3456,6 +3665,7 @@
         <w:t xml:space="preserve">Function </w:t>
       </w:r>
       <w:proofErr w:type="spellStart"/>
+      <w:proofErr w:type="gramStart"/>
       <w:r>
         <w:rPr>
           <w:lang w:val="en-GB"/>
@@ -3467,7 +3677,14 @@
         <w:rPr>
           <w:lang w:val="en-GB"/>
         </w:rPr>
-        <w:t>(apples, oranges) {</w:t>
+        <w:t>(</w:t>
+      </w:r>
+      <w:proofErr w:type="gramEnd"/>
+      <w:r>
+        <w:rPr>
+          <w:lang w:val="en-GB"/>
+        </w:rPr>
+        <w:t>apples, oranges) {</w:t>
       </w:r>
     </w:p>
     <w:p>
@@ -3759,12 +3976,17 @@
         <w:t xml:space="preserve"> </w:t>
       </w:r>
       <w:proofErr w:type="spellStart"/>
+      <w:proofErr w:type="gramStart"/>
       <w:r>
         <w:t>Array</w:t>
       </w:r>
       <w:proofErr w:type="spellEnd"/>
       <w:r>
-        <w:t>(x, y, z)</w:t>
+        <w:t>(</w:t>
+      </w:r>
+      <w:proofErr w:type="gramEnd"/>
+      <w:r>
+        <w:t>x, y, z)</w:t>
       </w:r>
     </w:p>
     <w:p>
@@ -3787,6 +4009,7 @@
         <w:t xml:space="preserve">: </w:t>
       </w:r>
       <w:proofErr w:type="spellStart"/>
+      <w:proofErr w:type="gramStart"/>
       <w:r>
         <w:rPr>
           <w:b/>
@@ -3795,6 +4018,7 @@
         <w:t>lista.length</w:t>
       </w:r>
       <w:proofErr w:type="spellEnd"/>
+      <w:proofErr w:type="gramEnd"/>
     </w:p>
     <w:p>
       <w:pPr>
@@ -3835,13 +4059,27 @@
         <w:rPr>
           <w:u w:val="single"/>
         </w:rPr>
-        <w:t xml:space="preserve"> być zmieniane bo nie </w:t>
-      </w:r>
-      <w:proofErr w:type="spellStart"/>
+        <w:t xml:space="preserve"> być </w:t>
+      </w:r>
+      <w:proofErr w:type="gramStart"/>
       <w:r>
         <w:rPr>
           <w:u w:val="single"/>
         </w:rPr>
+        <w:t>zmieniane</w:t>
+      </w:r>
+      <w:proofErr w:type="gramEnd"/>
+      <w:r>
+        <w:rPr>
+          <w:u w:val="single"/>
+        </w:rPr>
+        <w:t xml:space="preserve"> bo nie </w:t>
+      </w:r>
+      <w:proofErr w:type="spellStart"/>
+      <w:r>
+        <w:rPr>
+          <w:u w:val="single"/>
+        </w:rPr>
         <w:t>należa</w:t>
       </w:r>
       <w:proofErr w:type="spellEnd"/>
@@ -3950,10 +4188,18 @@
         <w:jc w:val="both"/>
       </w:pPr>
       <w:r>
-        <w:t>PUSH – funkcja, która dodaje</w:t>
-      </w:r>
-      <w:r>
-        <w:t xml:space="preserve">(mutuje </w:t>
+        <w:t xml:space="preserve">PUSH – funkcja, która </w:t>
+      </w:r>
+      <w:proofErr w:type="gramStart"/>
+      <w:r>
+        <w:t>dodaje</w:t>
+      </w:r>
+      <w:r>
+        <w:t>(</w:t>
+      </w:r>
+      <w:proofErr w:type="gramEnd"/>
+      <w:r>
+        <w:t xml:space="preserve">mutuje </w:t>
       </w:r>
       <w:proofErr w:type="spellStart"/>
       <w:r>
@@ -3978,10 +4224,12 @@
         <w:tab/>
       </w:r>
       <w:proofErr w:type="spellStart"/>
+      <w:proofErr w:type="gramStart"/>
       <w:r>
         <w:t>lista.push</w:t>
       </w:r>
       <w:proofErr w:type="spellEnd"/>
+      <w:proofErr w:type="gramEnd"/>
       <w:r>
         <w:t>(a)</w:t>
       </w:r>
@@ -4041,6 +4289,7 @@
         <w:t xml:space="preserve"> = </w:t>
       </w:r>
       <w:proofErr w:type="spellStart"/>
+      <w:proofErr w:type="gramStart"/>
       <w:r>
         <w:rPr>
           <w:lang w:val="en-GB"/>
@@ -4048,6 +4297,7 @@
         <w:t>lista.push</w:t>
       </w:r>
       <w:proofErr w:type="spellEnd"/>
+      <w:proofErr w:type="gramEnd"/>
       <w:r>
         <w:rPr>
           <w:lang w:val="en-GB"/>
@@ -4102,10 +4352,12 @@
         <w:jc w:val="both"/>
       </w:pPr>
       <w:proofErr w:type="spellStart"/>
+      <w:proofErr w:type="gramStart"/>
       <w:r>
         <w:t>lista.unshift</w:t>
       </w:r>
       <w:proofErr w:type="spellEnd"/>
+      <w:proofErr w:type="gramEnd"/>
       <w:r>
         <w:t>(a)</w:t>
       </w:r>
@@ -4131,12 +4383,17 @@
         <w:tab/>
       </w:r>
       <w:proofErr w:type="spellStart"/>
+      <w:proofErr w:type="gramStart"/>
       <w:r>
         <w:t>Lista.pop</w:t>
       </w:r>
       <w:proofErr w:type="spellEnd"/>
       <w:r>
-        <w:t>()</w:t>
+        <w:t>(</w:t>
+      </w:r>
+      <w:proofErr w:type="gramEnd"/>
+      <w:r>
+        <w:t>)</w:t>
       </w:r>
     </w:p>
     <w:p>
@@ -4171,12 +4428,17 @@
         <w:t xml:space="preserve"> element = </w:t>
       </w:r>
       <w:proofErr w:type="spellStart"/>
+      <w:proofErr w:type="gramStart"/>
       <w:r>
         <w:t>Lista.pop</w:t>
       </w:r>
       <w:proofErr w:type="spellEnd"/>
       <w:r>
-        <w:t>() - &gt; zwróci nam „z”</w:t>
+        <w:t>(</w:t>
+      </w:r>
+      <w:proofErr w:type="gramEnd"/>
+      <w:r>
+        <w:t>) - &gt; zwróci nam „z”</w:t>
       </w:r>
     </w:p>
     <w:p>
@@ -4326,10 +4588,12 @@
         <w:t xml:space="preserve"> </w:t>
       </w:r>
       <w:proofErr w:type="spellStart"/>
+      <w:proofErr w:type="gramStart"/>
       <w:r>
         <w:t>false</w:t>
       </w:r>
       <w:proofErr w:type="spellEnd"/>
+      <w:proofErr w:type="gramEnd"/>
       <w:r>
         <w:t xml:space="preserve"> jeśli element znajduje się w danej liście.</w:t>
       </w:r>
@@ -4573,9 +4837,11 @@
         <w:ind w:firstLine="708"/>
         <w:jc w:val="both"/>
       </w:pPr>
+      <w:proofErr w:type="gramStart"/>
       <w:r>
         <w:t>Etc..</w:t>
       </w:r>
+      <w:proofErr w:type="gramEnd"/>
     </w:p>
     <w:p>
       <w:pPr>
@@ -4713,10 +4979,18 @@
       </w:r>
       <w:proofErr w:type="spellEnd"/>
       <w:r>
-        <w:t xml:space="preserve"> aby uzyskać wartość</w:t>
-      </w:r>
-      <w:r>
-        <w:t xml:space="preserve">  z </w:t>
+        <w:t xml:space="preserve"> aby uzyskać </w:t>
+      </w:r>
+      <w:proofErr w:type="gramStart"/>
+      <w:r>
+        <w:t>wartość</w:t>
+      </w:r>
+      <w:r>
+        <w:t xml:space="preserve">  z</w:t>
+      </w:r>
+      <w:proofErr w:type="gramEnd"/>
+      <w:r>
+        <w:t xml:space="preserve"> </w:t>
       </w:r>
       <w:r>
         <w:t>obiektu</w:t>
@@ -4828,7 +5102,21 @@
         <w:rPr>
           <w:lang w:val="en-GB"/>
         </w:rPr>
-        <w:t xml:space="preserve"> data = prompt(„wh</w:t>
+        <w:t xml:space="preserve"> data = </w:t>
+      </w:r>
+      <w:proofErr w:type="gramStart"/>
+      <w:r>
+        <w:rPr>
+          <w:lang w:val="en-GB"/>
+        </w:rPr>
+        <w:t>prompt(</w:t>
+      </w:r>
+      <w:proofErr w:type="gramEnd"/>
+      <w:r>
+        <w:rPr>
+          <w:lang w:val="en-GB"/>
+        </w:rPr>
+        <w:t>„wh</w:t>
       </w:r>
       <w:r>
         <w:rPr>
@@ -4892,7 +5180,15 @@
         <w:t xml:space="preserve">gdybyśmy zrobili to </w:t>
       </w:r>
       <w:r>
-        <w:t xml:space="preserve">z wykorzystaniem . </w:t>
+        <w:t xml:space="preserve">z </w:t>
+      </w:r>
+      <w:proofErr w:type="gramStart"/>
+      <w:r>
+        <w:t>wykorzystaniem .</w:t>
+      </w:r>
+      <w:proofErr w:type="gramEnd"/>
+      <w:r>
+        <w:t xml:space="preserve"> </w:t>
       </w:r>
       <w:proofErr w:type="spellStart"/>
       <w:r>
@@ -4903,10 +5199,12 @@
         <w:t xml:space="preserve"> dostalibyśmy </w:t>
       </w:r>
       <w:proofErr w:type="spellStart"/>
+      <w:proofErr w:type="gramStart"/>
       <w:r>
         <w:t>undeifned</w:t>
       </w:r>
       <w:proofErr w:type="spellEnd"/>
+      <w:proofErr w:type="gramEnd"/>
       <w:r>
         <w:t xml:space="preserve"> bo nie </w:t>
       </w:r>
@@ -5026,6 +5324,7 @@
         <w:t xml:space="preserve">Ciekawa opcja do wyświetlenia danych obiektu w formie tabeli jest skorzystanie z </w:t>
       </w:r>
       <w:proofErr w:type="spellStart"/>
+      <w:proofErr w:type="gramStart"/>
       <w:r>
         <w:rPr>
           <w:b/>
@@ -5034,6 +5333,7 @@
         <w:t>console.table</w:t>
       </w:r>
       <w:proofErr w:type="spellEnd"/>
+      <w:proofErr w:type="gramEnd"/>
       <w:r>
         <w:rPr>
           <w:b/>
@@ -5193,7 +5493,21 @@
         <w:rPr>
           <w:lang w:val="en-GB"/>
         </w:rPr>
-        <w:t xml:space="preserve">) { return 2037 – </w:t>
+        <w:t xml:space="preserve">) </w:t>
+      </w:r>
+      <w:proofErr w:type="gramStart"/>
+      <w:r>
+        <w:rPr>
+          <w:lang w:val="en-GB"/>
+        </w:rPr>
+        <w:t>{ return</w:t>
+      </w:r>
+      <w:proofErr w:type="gramEnd"/>
+      <w:r>
+        <w:rPr>
+          <w:lang w:val="en-GB"/>
+        </w:rPr>
+        <w:t xml:space="preserve"> 2037 – </w:t>
       </w:r>
       <w:proofErr w:type="spellStart"/>
       <w:r>
@@ -5234,6 +5548,7 @@
         </w:rPr>
       </w:pPr>
       <w:proofErr w:type="spellStart"/>
+      <w:proofErr w:type="gramStart"/>
       <w:r>
         <w:rPr>
           <w:lang w:val="en-GB"/>
@@ -5241,6 +5556,7 @@
         <w:t>michal.function</w:t>
       </w:r>
       <w:proofErr w:type="spellEnd"/>
+      <w:proofErr w:type="gramEnd"/>
       <w:r>
         <w:rPr>
           <w:lang w:val="en-GB"/>
@@ -5440,7 +5756,21 @@
         <w:rPr>
           <w:lang w:val="en-GB"/>
         </w:rPr>
-        <w:t xml:space="preserve">: function () { return 2037 – </w:t>
+        <w:t xml:space="preserve">: function () </w:t>
+      </w:r>
+      <w:proofErr w:type="gramStart"/>
+      <w:r>
+        <w:rPr>
+          <w:lang w:val="en-GB"/>
+        </w:rPr>
+        <w:t>{ return</w:t>
+      </w:r>
+      <w:proofErr w:type="gramEnd"/>
+      <w:r>
+        <w:rPr>
+          <w:lang w:val="en-GB"/>
+        </w:rPr>
+        <w:t xml:space="preserve"> 2037 – </w:t>
       </w:r>
       <w:r>
         <w:rPr>
@@ -5455,6 +5785,7 @@
         <w:t xml:space="preserve"> </w:t>
       </w:r>
       <w:proofErr w:type="spellStart"/>
+      <w:proofErr w:type="gramStart"/>
       <w:r>
         <w:rPr>
           <w:lang w:val="en-GB"/>
@@ -5468,6 +5799,7 @@
         </w:rPr>
         <w:t xml:space="preserve"> }</w:t>
       </w:r>
+      <w:proofErr w:type="gramEnd"/>
     </w:p>
     <w:p>
       <w:pPr>
@@ -5493,6 +5825,7 @@
         </w:rPr>
       </w:pPr>
       <w:proofErr w:type="spellStart"/>
+      <w:proofErr w:type="gramStart"/>
       <w:r>
         <w:rPr>
           <w:lang w:val="en-GB"/>
@@ -5500,6 +5833,7 @@
         <w:t>michal.function</w:t>
       </w:r>
       <w:proofErr w:type="spellEnd"/>
+      <w:proofErr w:type="gramEnd"/>
       <w:r>
         <w:rPr>
           <w:lang w:val="en-GB"/>
@@ -5789,6 +6123,7 @@
         </w:rPr>
       </w:pPr>
       <w:proofErr w:type="spellStart"/>
+      <w:proofErr w:type="gramStart"/>
       <w:r>
         <w:rPr>
           <w:lang w:val="en-GB"/>
@@ -5796,6 +6131,7 @@
         <w:t>michal.function</w:t>
       </w:r>
       <w:proofErr w:type="spellEnd"/>
+      <w:proofErr w:type="gramEnd"/>
       <w:r>
         <w:rPr>
           <w:lang w:val="en-GB"/>
@@ -5912,11 +6248,19 @@
           <w:lang w:val="en-GB"/>
         </w:rPr>
       </w:pPr>
-      <w:r>
-        <w:rPr>
-          <w:lang w:val="en-GB"/>
-        </w:rPr>
-        <w:t>for( 1. let rep = 1; 2. rep&amp;lt;11; 2. rep++) {</w:t>
+      <w:proofErr w:type="gramStart"/>
+      <w:r>
+        <w:rPr>
+          <w:lang w:val="en-GB"/>
+        </w:rPr>
+        <w:t>for( 1</w:t>
+      </w:r>
+      <w:proofErr w:type="gramEnd"/>
+      <w:r>
+        <w:rPr>
+          <w:lang w:val="en-GB"/>
+        </w:rPr>
+        <w:t>. let rep = 1; 2. rep&amp;lt;11; 2. rep++) {</w:t>
       </w:r>
     </w:p>
     <w:p>
@@ -5977,8 +6321,16 @@
         <w:rPr>
           <w:lang w:val="en-GB"/>
         </w:rPr>
-        <w:t xml:space="preserve"> types = [];</w:t>
-      </w:r>
+        <w:t xml:space="preserve"> types = [</w:t>
+      </w:r>
+      <w:proofErr w:type="gramStart"/>
+      <w:r>
+        <w:rPr>
+          <w:lang w:val="en-GB"/>
+        </w:rPr>
+        <w:t>];</w:t>
+      </w:r>
+      <w:proofErr w:type="gramEnd"/>
     </w:p>
     <w:p>
       <w:pPr>
@@ -5988,11 +6340,19 @@
           <w:lang w:val="en-GB"/>
         </w:rPr>
       </w:pPr>
-      <w:r>
-        <w:rPr>
-          <w:lang w:val="en-GB"/>
-        </w:rPr>
-        <w:t xml:space="preserve">for(i=0; </w:t>
+      <w:proofErr w:type="gramStart"/>
+      <w:r>
+        <w:rPr>
+          <w:lang w:val="en-GB"/>
+        </w:rPr>
+        <w:t>for(</w:t>
+      </w:r>
+      <w:proofErr w:type="gramEnd"/>
+      <w:r>
+        <w:rPr>
+          <w:lang w:val="en-GB"/>
+        </w:rPr>
+        <w:t xml:space="preserve">i=0; </w:t>
       </w:r>
       <w:proofErr w:type="spellStart"/>
       <w:r>
@@ -6039,6 +6399,7 @@
         <w:t xml:space="preserve">    </w:t>
       </w:r>
       <w:proofErr w:type="spellStart"/>
+      <w:proofErr w:type="gramStart"/>
       <w:r>
         <w:rPr>
           <w:lang w:val="en-GB"/>
@@ -6046,6 +6407,7 @@
         <w:t>types.push</w:t>
       </w:r>
       <w:proofErr w:type="spellEnd"/>
+      <w:proofErr w:type="gramEnd"/>
       <w:r>
         <w:rPr>
           <w:lang w:val="en-GB"/>
@@ -6407,11 +6769,19 @@
         <w:t>    &amp;</w:t>
       </w:r>
       <w:proofErr w:type="spellStart"/>
-      <w:r>
-        <w:rPr>
-          <w:lang w:val="en-GB"/>
-        </w:rPr>
-        <w:t>quot;Mike&amp;quot</w:t>
+      <w:proofErr w:type="gramStart"/>
+      <w:r>
+        <w:rPr>
+          <w:lang w:val="en-GB"/>
+        </w:rPr>
+        <w:t>quot;Mike</w:t>
+      </w:r>
+      <w:proofErr w:type="gramEnd"/>
+      <w:r>
+        <w:rPr>
+          <w:lang w:val="en-GB"/>
+        </w:rPr>
+        <w:t>&amp;quot</w:t>
       </w:r>
       <w:proofErr w:type="spellEnd"/>
       <w:r>
@@ -6479,11 +6849,19 @@
           <w:lang w:val="en-GB"/>
         </w:rPr>
       </w:pPr>
-      <w:r>
-        <w:rPr>
-          <w:lang w:val="en-GB"/>
-        </w:rPr>
-        <w:t xml:space="preserve">for(let i=mikeArray.length-1; </w:t>
+      <w:proofErr w:type="gramStart"/>
+      <w:r>
+        <w:rPr>
+          <w:lang w:val="en-GB"/>
+        </w:rPr>
+        <w:t>for(</w:t>
+      </w:r>
+      <w:proofErr w:type="gramEnd"/>
+      <w:r>
+        <w:rPr>
+          <w:lang w:val="en-GB"/>
+        </w:rPr>
+        <w:t xml:space="preserve">let i=mikeArray.length-1; </w:t>
       </w:r>
       <w:proofErr w:type="spellStart"/>
       <w:r>
@@ -6637,11 +7015,19 @@
           <w:lang w:val="en-GB"/>
         </w:rPr>
       </w:pPr>
-      <w:r>
-        <w:rPr>
-          <w:lang w:val="en-GB"/>
-        </w:rPr>
-        <w:t>while(rep &amp;</w:t>
+      <w:proofErr w:type="gramStart"/>
+      <w:r>
+        <w:rPr>
+          <w:lang w:val="en-GB"/>
+        </w:rPr>
+        <w:t>while(</w:t>
+      </w:r>
+      <w:proofErr w:type="gramEnd"/>
+      <w:r>
+        <w:rPr>
+          <w:lang w:val="en-GB"/>
+        </w:rPr>
+        <w:t>rep &amp;</w:t>
       </w:r>
       <w:proofErr w:type="spellStart"/>
       <w:r>
@@ -6662,14 +7048,8 @@
       <w:pPr>
         <w:ind w:left="708"/>
         <w:jc w:val="both"/>
-        <w:rPr>
-          <w:lang w:val="en-GB"/>
-        </w:rPr>
-      </w:pPr>
-      <w:r>
-        <w:rPr>
-          <w:lang w:val="en-GB"/>
-        </w:rPr>
+      </w:pPr>
+      <w:r>
         <w:t>console.log(`${rep}`)</w:t>
       </w:r>
     </w:p>
@@ -6724,8 +7104,16 @@
         <w:rPr>
           <w:lang w:val="en-GB"/>
         </w:rPr>
-        <w:t>let score;</w:t>
-      </w:r>
+        <w:t xml:space="preserve">let </w:t>
+      </w:r>
+      <w:proofErr w:type="gramStart"/>
+      <w:r>
+        <w:rPr>
+          <w:lang w:val="en-GB"/>
+        </w:rPr>
+        <w:t>score;</w:t>
+      </w:r>
+      <w:proofErr w:type="gramEnd"/>
     </w:p>
     <w:p>
       <w:pPr>
@@ -6735,11 +7123,19 @@
           <w:lang w:val="en-GB"/>
         </w:rPr>
       </w:pPr>
-      <w:r>
-        <w:rPr>
-          <w:lang w:val="en-GB"/>
-        </w:rPr>
-        <w:t>while(score !== 6){</w:t>
+      <w:proofErr w:type="gramStart"/>
+      <w:r>
+        <w:rPr>
+          <w:lang w:val="en-GB"/>
+        </w:rPr>
+        <w:t>while(</w:t>
+      </w:r>
+      <w:proofErr w:type="gramEnd"/>
+      <w:r>
+        <w:rPr>
+          <w:lang w:val="en-GB"/>
+        </w:rPr>
+        <w:t>score !== 6){</w:t>
       </w:r>
     </w:p>
     <w:p>
@@ -6778,11 +7174,19 @@
         <w:t>Math.random</w:t>
       </w:r>
       <w:proofErr w:type="spellEnd"/>
-      <w:r>
-        <w:rPr>
-          <w:lang w:val="en-GB"/>
-        </w:rPr>
-        <w:t>()*6)+1</w:t>
+      <w:proofErr w:type="gramStart"/>
+      <w:r>
+        <w:rPr>
+          <w:lang w:val="en-GB"/>
+        </w:rPr>
+        <w:t>()*</w:t>
+      </w:r>
+      <w:proofErr w:type="gramEnd"/>
+      <w:r>
+        <w:rPr>
+          <w:lang w:val="en-GB"/>
+        </w:rPr>
+        <w:t>6)+1</w:t>
       </w:r>
     </w:p>
     <w:p>
@@ -6857,7 +7261,15 @@
         <w:jc w:val="both"/>
       </w:pPr>
       <w:r>
-        <w:t xml:space="preserve">Ciekawa rzeczy warunek gdzie: </w:t>
+        <w:t xml:space="preserve">Ciekawa rzeczy </w:t>
+      </w:r>
+      <w:proofErr w:type="gramStart"/>
+      <w:r>
+        <w:t>warunek</w:t>
+      </w:r>
+      <w:proofErr w:type="gramEnd"/>
+      <w:r>
+        <w:t xml:space="preserve"> gdzie: </w:t>
       </w:r>
       <w:proofErr w:type="spellStart"/>
       <w:r>
@@ -7063,13 +7475,18 @@
       </w:r>
       <w:proofErr w:type="spellEnd"/>
       <w:r>
-        <w:t xml:space="preserve"> poprzez stworzenie pliku .</w:t>
+        <w:t xml:space="preserve"> poprzez stworzenie </w:t>
+      </w:r>
+      <w:proofErr w:type="gramStart"/>
+      <w:r>
+        <w:t>pliku .</w:t>
       </w:r>
       <w:proofErr w:type="spellStart"/>
       <w:r>
         <w:t>priettierrc</w:t>
       </w:r>
       <w:proofErr w:type="spellEnd"/>
+      <w:proofErr w:type="gramEnd"/>
     </w:p>
     <w:p>
       <w:pPr>
@@ -7150,7 +7567,15 @@
       </w:r>
       <w:proofErr w:type="spellEnd"/>
       <w:r>
-        <w:t xml:space="preserve"> możemy skonfigurować takie rzeczy jak uproszczenie pewnych funkcji jak: console.log(). W </w:t>
+        <w:t xml:space="preserve"> możemy skonfigurować takie rzeczy jak uproszczenie pewnych funkcji jak: </w:t>
+      </w:r>
+      <w:proofErr w:type="gramStart"/>
+      <w:r>
+        <w:t>console.log(</w:t>
+      </w:r>
+      <w:proofErr w:type="gramEnd"/>
+      <w:r>
+        <w:t xml:space="preserve">). W </w:t>
       </w:r>
       <w:proofErr w:type="spellStart"/>
       <w:r>
@@ -7250,7 +7675,21 @@
           <w:lang w:val="en-GB"/>
         </w:rPr>
         <w:lastRenderedPageBreak/>
-        <w:t>VS Code extension do L</w:t>
+        <w:t xml:space="preserve">VS Code extension </w:t>
+      </w:r>
+      <w:proofErr w:type="gramStart"/>
+      <w:r>
+        <w:rPr>
+          <w:lang w:val="en-GB"/>
+        </w:rPr>
+        <w:t>do</w:t>
+      </w:r>
+      <w:proofErr w:type="gramEnd"/>
+      <w:r>
+        <w:rPr>
+          <w:lang w:val="en-GB"/>
+        </w:rPr>
+        <w:t xml:space="preserve"> L</w:t>
       </w:r>
       <w:r>
         <w:rPr>
@@ -7447,7 +7886,15 @@
       </w:r>
       <w:proofErr w:type="spellEnd"/>
       <w:r>
-        <w:t xml:space="preserve"> jako admin:</w:t>
+        <w:t xml:space="preserve"> jako </w:t>
+      </w:r>
+      <w:proofErr w:type="gramStart"/>
+      <w:r>
+        <w:t>admin</w:t>
+      </w:r>
+      <w:proofErr w:type="gramEnd"/>
+      <w:r>
+        <w:t>:</w:t>
       </w:r>
     </w:p>
     <w:p>
@@ -7807,10 +8254,12 @@
         <w:t xml:space="preserve">, stosujemy: </w:t>
       </w:r>
       <w:proofErr w:type="spellStart"/>
+      <w:proofErr w:type="gramStart"/>
       <w:r>
         <w:t>document.querySelector</w:t>
       </w:r>
       <w:proofErr w:type="spellEnd"/>
+      <w:proofErr w:type="gramEnd"/>
       <w:r>
         <w:t xml:space="preserve">(‘’). Wewnątrz wskazujemy element przy pomocy jego </w:t>
       </w:r>
@@ -7853,6 +8302,7 @@
         <w:t>console.log(</w:t>
       </w:r>
       <w:proofErr w:type="spellStart"/>
+      <w:proofErr w:type="gramStart"/>
       <w:r>
         <w:rPr>
           <w:b/>
@@ -7862,6 +8312,7 @@
         <w:t>document.querySelector</w:t>
       </w:r>
       <w:proofErr w:type="spellEnd"/>
+      <w:proofErr w:type="gramEnd"/>
       <w:r>
         <w:rPr>
           <w:b/>
@@ -7896,7 +8347,11 @@
       </w:r>
       <w:proofErr w:type="spellEnd"/>
       <w:r>
-        <w:t>(„.test”)</w:t>
+        <w:t>(„.test”</w:t>
+      </w:r>
+      <w:proofErr w:type="gramStart"/>
+      <w:r>
+        <w:t>)</w:t>
       </w:r>
       <w:r>
         <w:t>.</w:t>
@@ -7906,6 +8361,7 @@
         <w:t>textContent</w:t>
       </w:r>
       <w:proofErr w:type="spellEnd"/>
+      <w:proofErr w:type="gramEnd"/>
       <w:r>
         <w:t>:</w:t>
       </w:r>
@@ -7931,6 +8387,7 @@
         <w:t>console.log(</w:t>
       </w:r>
       <w:proofErr w:type="spellStart"/>
+      <w:proofErr w:type="gramStart"/>
       <w:r>
         <w:rPr>
           <w:b/>
@@ -7940,6 +8397,7 @@
         <w:t>document.querySelector</w:t>
       </w:r>
       <w:proofErr w:type="spellEnd"/>
+      <w:proofErr w:type="gramEnd"/>
       <w:r>
         <w:rPr>
           <w:b/>
@@ -8036,6 +8494,7 @@
         </w:rPr>
       </w:pPr>
       <w:proofErr w:type="spellStart"/>
+      <w:proofErr w:type="gramStart"/>
       <w:r>
         <w:rPr>
           <w:b/>
@@ -8044,6 +8503,7 @@
         <w:t>document.querySelector</w:t>
       </w:r>
       <w:proofErr w:type="spellEnd"/>
+      <w:proofErr w:type="gramEnd"/>
       <w:r>
         <w:rPr>
           <w:b/>
@@ -8142,13 +8602,23 @@
         <w:tab/>
       </w:r>
       <w:proofErr w:type="spellStart"/>
-      <w:r>
-        <w:rPr>
-          <w:b/>
-          <w:bCs/>
-          <w:lang w:val="en-GB"/>
-        </w:rPr>
-        <w:t>document.body.style.backgroundColor</w:t>
+      <w:proofErr w:type="gramStart"/>
+      <w:r>
+        <w:rPr>
+          <w:b/>
+          <w:bCs/>
+          <w:lang w:val="en-GB"/>
+        </w:rPr>
+        <w:t>document.body</w:t>
+      </w:r>
+      <w:proofErr w:type="gramEnd"/>
+      <w:r>
+        <w:rPr>
+          <w:b/>
+          <w:bCs/>
+          <w:lang w:val="en-GB"/>
+        </w:rPr>
+        <w:t>.style.backgroundColor</w:t>
       </w:r>
       <w:proofErr w:type="spellEnd"/>
       <w:r>
@@ -8308,8 +8778,13 @@
         <w:t>onclick</w:t>
       </w:r>
       <w:proofErr w:type="spellEnd"/>
-      <w:r>
-        <w:t>=”nazwa funkcji”.</w:t>
+      <w:proofErr w:type="gramStart"/>
+      <w:r>
+        <w:t>=”nazwa</w:t>
+      </w:r>
+      <w:proofErr w:type="gramEnd"/>
+      <w:r>
+        <w:t xml:space="preserve"> funkcji”.</w:t>
       </w:r>
     </w:p>
     <w:p>
@@ -8409,7 +8884,14 @@
         <w:rPr>
           <w:lang w:val="en-GB"/>
         </w:rPr>
-        <w:t>(„.class”).</w:t>
+        <w:t>(„.class”</w:t>
+      </w:r>
+      <w:proofErr w:type="gramStart"/>
+      <w:r>
+        <w:rPr>
+          <w:lang w:val="en-GB"/>
+        </w:rPr>
+        <w:t>).</w:t>
       </w:r>
       <w:proofErr w:type="spellStart"/>
       <w:r>
@@ -8419,6 +8901,7 @@
         <w:t>AddEventListener</w:t>
       </w:r>
       <w:proofErr w:type="spellEnd"/>
+      <w:proofErr w:type="gramEnd"/>
       <w:r>
         <w:rPr>
           <w:lang w:val="en-GB"/>
@@ -8702,10 +9185,12 @@
         <w:t xml:space="preserve"> </w:t>
       </w:r>
       <w:proofErr w:type="spellStart"/>
+      <w:proofErr w:type="gramStart"/>
       <w:r>
         <w:t>document.querySelectorAll</w:t>
       </w:r>
       <w:proofErr w:type="spellEnd"/>
+      <w:proofErr w:type="gramEnd"/>
       <w:r>
         <w:t>(„.</w:t>
       </w:r>
@@ -8814,31 +9299,24 @@
     <w:p>
       <w:pPr>
         <w:jc w:val="both"/>
-        <w:rPr>
-          <w:lang w:val="en-GB"/>
-        </w:rPr>
       </w:pPr>
       <w:r>
         <w:tab/>
       </w:r>
-      <w:r>
-        <w:rPr>
-          <w:lang w:val="en-GB"/>
-        </w:rPr>
-        <w:t>for(i=0; i&lt;</w:t>
-      </w:r>
-      <w:proofErr w:type="spellStart"/>
-      <w:r>
-        <w:rPr>
-          <w:lang w:val="en-GB"/>
-        </w:rPr>
+      <w:proofErr w:type="gramStart"/>
+      <w:r>
+        <w:t>for(</w:t>
+      </w:r>
+      <w:proofErr w:type="gramEnd"/>
+      <w:r>
+        <w:t>i=0; i&lt;</w:t>
+      </w:r>
+      <w:proofErr w:type="spellStart"/>
+      <w:r>
         <w:t>btnsOpenModal.lenght</w:t>
       </w:r>
       <w:proofErr w:type="spellEnd"/>
       <w:r>
-        <w:rPr>
-          <w:lang w:val="en-GB"/>
-        </w:rPr>
         <w:t>; i++) {</w:t>
       </w:r>
     </w:p>
@@ -8850,15 +9328,9 @@
         </w:rPr>
       </w:pPr>
       <w:r>
-        <w:rPr>
-          <w:lang w:val="en-GB"/>
-        </w:rPr>
         <w:tab/>
       </w:r>
       <w:r>
-        <w:rPr>
-          <w:lang w:val="en-GB"/>
-        </w:rPr>
         <w:tab/>
       </w:r>
       <w:proofErr w:type="spellStart"/>
@@ -8873,7 +9345,14 @@
         <w:rPr>
           <w:lang w:val="en-GB"/>
         </w:rPr>
-        <w:t>[i].</w:t>
+        <w:t>[i</w:t>
+      </w:r>
+      <w:proofErr w:type="gramStart"/>
+      <w:r>
+        <w:rPr>
+          <w:lang w:val="en-GB"/>
+        </w:rPr>
+        <w:t>].</w:t>
       </w:r>
       <w:proofErr w:type="spellStart"/>
       <w:r>
@@ -8883,6 +9362,7 @@
         <w:t>addEventListener</w:t>
       </w:r>
       <w:proofErr w:type="spellEnd"/>
+      <w:proofErr w:type="gramEnd"/>
       <w:r>
         <w:rPr>
           <w:lang w:val="en-GB"/>
@@ -8899,11 +9379,19 @@
         </w:rPr>
       </w:pPr>
       <w:proofErr w:type="spellStart"/>
-      <w:r>
-        <w:rPr>
-          <w:lang w:val="en-GB"/>
-        </w:rPr>
-        <w:t>document.body.style.backGroundColor</w:t>
+      <w:proofErr w:type="gramStart"/>
+      <w:r>
+        <w:rPr>
+          <w:lang w:val="en-GB"/>
+        </w:rPr>
+        <w:t>document.body</w:t>
+      </w:r>
+      <w:proofErr w:type="gramEnd"/>
+      <w:r>
+        <w:rPr>
+          <w:lang w:val="en-GB"/>
+        </w:rPr>
+        <w:t>.style.backGroundColor</w:t>
       </w:r>
       <w:proofErr w:type="spellEnd"/>
       <w:r>
@@ -9135,7 +9623,15 @@
       </w:r>
       <w:proofErr w:type="spellEnd"/>
       <w:r>
-        <w:t xml:space="preserve"> -  zachodzi w </w:t>
+        <w:t xml:space="preserve"> </w:t>
+      </w:r>
+      <w:proofErr w:type="gramStart"/>
+      <w:r>
+        <w:t>-  zachodzi</w:t>
+      </w:r>
+      <w:proofErr w:type="gramEnd"/>
+      <w:r>
+        <w:t xml:space="preserve"> w </w:t>
       </w:r>
       <w:proofErr w:type="spellStart"/>
       <w:r>
@@ -9179,7 +9675,15 @@
       </w:r>
       <w:proofErr w:type="spellEnd"/>
       <w:r>
-        <w:t xml:space="preserve"> – zachodzi w momencie w którym puszczamy palce z klawisza</w:t>
+        <w:t xml:space="preserve"> – zachodzi w </w:t>
+      </w:r>
+      <w:proofErr w:type="gramStart"/>
+      <w:r>
+        <w:t>momencie</w:t>
+      </w:r>
+      <w:proofErr w:type="gramEnd"/>
+      <w:r>
+        <w:t xml:space="preserve"> w którym puszczamy palce z klawisza</w:t>
       </w:r>
     </w:p>
     <w:p>
@@ -9302,6 +9806,7 @@
         <w:t xml:space="preserve">Inną formą wpływania na </w:t>
       </w:r>
       <w:proofErr w:type="spellStart"/>
+      <w:proofErr w:type="gramStart"/>
       <w:r>
         <w:t>property</w:t>
       </w:r>
@@ -9314,6 +9819,7 @@
         <w:t>classlist</w:t>
       </w:r>
       <w:proofErr w:type="spellEnd"/>
+      <w:proofErr w:type="gramEnd"/>
       <w:r>
         <w:t xml:space="preserve"> jest </w:t>
       </w:r>
@@ -9844,7 +10350,15 @@
         <w:t>: JavaScript może wykonywać jedną r</w:t>
       </w:r>
       <w:r>
-        <w:t xml:space="preserve">zecz na raz. W przypadku kiedy np. korzystamy z zewnętrznego API i oczekujemy na wynik, to nie możemy zablokować naszego single </w:t>
+        <w:t xml:space="preserve">zecz na raz. W </w:t>
+      </w:r>
+      <w:proofErr w:type="gramStart"/>
+      <w:r>
+        <w:t>przypadku</w:t>
+      </w:r>
+      <w:proofErr w:type="gramEnd"/>
+      <w:r>
+        <w:t xml:space="preserve"> kiedy np. korzystamy z zewnętrznego API i oczekujemy na wynik, to nie możemy zablokować naszego single </w:t>
       </w:r>
       <w:proofErr w:type="spellStart"/>
       <w:r>
@@ -10438,12 +10952,17 @@
         <w:t xml:space="preserve"> JS Engine, WEB </w:t>
       </w:r>
       <w:proofErr w:type="spellStart"/>
+      <w:proofErr w:type="gramStart"/>
       <w:r>
         <w:t>APIs</w:t>
       </w:r>
       <w:proofErr w:type="spellEnd"/>
       <w:r>
-        <w:t xml:space="preserve">(które są dostępne przez globalne okno) i </w:t>
+        <w:t>(</w:t>
+      </w:r>
+      <w:proofErr w:type="gramEnd"/>
+      <w:r>
+        <w:t xml:space="preserve">które są dostępne przez globalne okno) i </w:t>
       </w:r>
       <w:proofErr w:type="spellStart"/>
       <w:r>
@@ -10750,7 +11269,13 @@
       </w:r>
       <w:proofErr w:type="spellEnd"/>
       <w:r>
-        <w:t xml:space="preserve"> gotowego kodu maszynowego, najpierw jest tworzony </w:t>
+        <w:t xml:space="preserve"> gotowego kodu maszynowego, </w:t>
+      </w:r>
+      <w:r>
+        <w:t>kolejnym krokiem</w:t>
+      </w:r>
+      <w:r>
+        <w:t xml:space="preserve"> jest tworzony </w:t>
       </w:r>
       <w:r>
         <w:rPr>
@@ -11071,17 +11596,958 @@
     <w:p>
       <w:pPr>
         <w:jc w:val="both"/>
-      </w:pPr>
-    </w:p>
-    <w:p>
-      <w:pPr>
-        <w:jc w:val="both"/>
-      </w:pPr>
-    </w:p>
-    <w:p>
-      <w:pPr>
-        <w:jc w:val="both"/>
-      </w:pPr>
+        <w:rPr>
+          <w:b/>
+          <w:bCs/>
+        </w:rPr>
+      </w:pPr>
+      <w:r>
+        <w:rPr>
+          <w:b/>
+          <w:bCs/>
+        </w:rPr>
+        <w:t xml:space="preserve">Co </w:t>
+      </w:r>
+      <w:proofErr w:type="spellStart"/>
+      <w:r>
+        <w:rPr>
+          <w:b/>
+          <w:bCs/>
+        </w:rPr>
+        <w:t>znajaduje</w:t>
+      </w:r>
+      <w:proofErr w:type="spellEnd"/>
+      <w:r>
+        <w:rPr>
+          <w:b/>
+          <w:bCs/>
+        </w:rPr>
+        <w:t xml:space="preserve"> się wewnątrz </w:t>
+      </w:r>
+      <w:proofErr w:type="spellStart"/>
+      <w:r>
+        <w:rPr>
+          <w:b/>
+          <w:bCs/>
+        </w:rPr>
+        <w:t>Execution</w:t>
+      </w:r>
+      <w:proofErr w:type="spellEnd"/>
+      <w:r>
+        <w:rPr>
+          <w:b/>
+          <w:bCs/>
+        </w:rPr>
+        <w:t xml:space="preserve"> </w:t>
+      </w:r>
+      <w:proofErr w:type="spellStart"/>
+      <w:r>
+        <w:rPr>
+          <w:b/>
+          <w:bCs/>
+        </w:rPr>
+        <w:t>Context</w:t>
+      </w:r>
+      <w:proofErr w:type="spellEnd"/>
+      <w:r>
+        <w:rPr>
+          <w:b/>
+          <w:bCs/>
+        </w:rPr>
+        <w:t>?</w:t>
+      </w:r>
+    </w:p>
+    <w:p>
+      <w:pPr>
+        <w:jc w:val="both"/>
+      </w:pPr>
+      <w:r>
+        <w:rPr>
+          <w:noProof/>
+        </w:rPr>
+        <w:drawing>
+          <wp:inline distT="0" distB="0" distL="0" distR="0" wp14:anchorId="19A0FFC3" wp14:editId="1DEB3D42">
+            <wp:extent cx="5731510" cy="2807335"/>
+            <wp:effectExtent l="0" t="0" r="2540" b="0"/>
+            <wp:docPr id="1348830614" name="Picture 1" descr="A screenshot of a computer program&#10;&#10;Description automatically generated"/>
+            <wp:cNvGraphicFramePr>
+              <a:graphicFrameLocks xmlns:a="http://schemas.openxmlformats.org/drawingml/2006/main" noChangeAspect="1"/>
+            </wp:cNvGraphicFramePr>
+            <a:graphic xmlns:a="http://schemas.openxmlformats.org/drawingml/2006/main">
+              <a:graphicData uri="http://schemas.openxmlformats.org/drawingml/2006/picture">
+                <pic:pic xmlns:pic="http://schemas.openxmlformats.org/drawingml/2006/picture">
+                  <pic:nvPicPr>
+                    <pic:cNvPr id="1348830614" name="Picture 1" descr="A screenshot of a computer program&#10;&#10;Description automatically generated"/>
+                    <pic:cNvPicPr/>
+                  </pic:nvPicPr>
+                  <pic:blipFill>
+                    <a:blip r:embed="rId34"/>
+                    <a:stretch>
+                      <a:fillRect/>
+                    </a:stretch>
+                  </pic:blipFill>
+                  <pic:spPr>
+                    <a:xfrm>
+                      <a:off x="0" y="0"/>
+                      <a:ext cx="5731510" cy="2807335"/>
+                    </a:xfrm>
+                    <a:prstGeom prst="rect">
+                      <a:avLst/>
+                    </a:prstGeom>
+                  </pic:spPr>
+                </pic:pic>
+              </a:graphicData>
+            </a:graphic>
+          </wp:inline>
+        </w:drawing>
+      </w:r>
+    </w:p>
+    <w:p>
+      <w:pPr>
+        <w:jc w:val="both"/>
+      </w:pPr>
+      <w:r>
+        <w:t xml:space="preserve">Wewnątrz każdego </w:t>
+      </w:r>
+      <w:proofErr w:type="spellStart"/>
+      <w:r>
+        <w:t>execution</w:t>
+      </w:r>
+      <w:proofErr w:type="spellEnd"/>
+      <w:r>
+        <w:t xml:space="preserve"> </w:t>
+      </w:r>
+      <w:proofErr w:type="spellStart"/>
+      <w:r>
+        <w:t>context</w:t>
+      </w:r>
+      <w:proofErr w:type="spellEnd"/>
+      <w:r>
+        <w:t xml:space="preserve"> mamy:</w:t>
+      </w:r>
+    </w:p>
+    <w:p>
+      <w:pPr>
+        <w:pStyle w:val="ListParagraph"/>
+        <w:numPr>
+          <w:ilvl w:val="0"/>
+          <w:numId w:val="6"/>
+        </w:numPr>
+        <w:jc w:val="both"/>
+      </w:pPr>
+      <w:proofErr w:type="spellStart"/>
+      <w:r>
+        <w:t>Variable</w:t>
+      </w:r>
+      <w:proofErr w:type="spellEnd"/>
+      <w:r>
+        <w:t xml:space="preserve"> </w:t>
+      </w:r>
+      <w:proofErr w:type="spellStart"/>
+      <w:r>
+        <w:t>enviorment</w:t>
+      </w:r>
+      <w:proofErr w:type="spellEnd"/>
+      <w:r>
+        <w:t>, w którym mamy</w:t>
+      </w:r>
+      <w:r>
+        <w:t>:</w:t>
+      </w:r>
+    </w:p>
+    <w:p>
+      <w:pPr>
+        <w:pStyle w:val="ListParagraph"/>
+        <w:numPr>
+          <w:ilvl w:val="1"/>
+          <w:numId w:val="6"/>
+        </w:numPr>
+        <w:jc w:val="both"/>
+        <w:rPr>
+          <w:lang w:val="en-GB"/>
+        </w:rPr>
+      </w:pPr>
+      <w:r>
+        <w:t xml:space="preserve"> </w:t>
+      </w:r>
+      <w:r>
+        <w:rPr>
+          <w:lang w:val="en-GB"/>
+        </w:rPr>
+        <w:t xml:space="preserve">let, </w:t>
+      </w:r>
+      <w:proofErr w:type="spellStart"/>
+      <w:r>
+        <w:rPr>
+          <w:lang w:val="en-GB"/>
+        </w:rPr>
+        <w:t>con</w:t>
+      </w:r>
+      <w:r>
+        <w:rPr>
+          <w:lang w:val="en-GB"/>
+        </w:rPr>
+        <w:t>st</w:t>
+      </w:r>
+      <w:proofErr w:type="spellEnd"/>
+      <w:r>
+        <w:rPr>
+          <w:lang w:val="en-GB"/>
+        </w:rPr>
+        <w:t xml:space="preserve"> and var declarations</w:t>
+      </w:r>
+    </w:p>
+    <w:p>
+      <w:pPr>
+        <w:pStyle w:val="ListParagraph"/>
+        <w:numPr>
+          <w:ilvl w:val="1"/>
+          <w:numId w:val="6"/>
+        </w:numPr>
+        <w:jc w:val="both"/>
+        <w:rPr>
+          <w:lang w:val="en-GB"/>
+        </w:rPr>
+      </w:pPr>
+      <w:proofErr w:type="spellStart"/>
+      <w:r>
+        <w:rPr>
+          <w:lang w:val="en-GB"/>
+        </w:rPr>
+        <w:t>Funkcje</w:t>
+      </w:r>
+      <w:proofErr w:type="spellEnd"/>
+    </w:p>
+    <w:p>
+      <w:pPr>
+        <w:pStyle w:val="ListParagraph"/>
+        <w:numPr>
+          <w:ilvl w:val="1"/>
+          <w:numId w:val="6"/>
+        </w:numPr>
+        <w:jc w:val="both"/>
+        <w:rPr>
+          <w:lang w:val="en-GB"/>
+        </w:rPr>
+      </w:pPr>
+      <w:proofErr w:type="spellStart"/>
+      <w:r>
+        <w:rPr>
+          <w:lang w:val="en-GB"/>
+        </w:rPr>
+        <w:t>Argumenty</w:t>
+      </w:r>
+      <w:proofErr w:type="spellEnd"/>
+      <w:r>
+        <w:rPr>
+          <w:lang w:val="en-GB"/>
+        </w:rPr>
+        <w:t xml:space="preserve"> </w:t>
+      </w:r>
+      <w:proofErr w:type="spellStart"/>
+      <w:r>
+        <w:rPr>
+          <w:lang w:val="en-GB"/>
+        </w:rPr>
+        <w:t>wprowadzone</w:t>
+      </w:r>
+      <w:proofErr w:type="spellEnd"/>
+      <w:r>
+        <w:rPr>
+          <w:lang w:val="en-GB"/>
+        </w:rPr>
+        <w:t xml:space="preserve"> do </w:t>
+      </w:r>
+      <w:proofErr w:type="spellStart"/>
+      <w:r>
+        <w:rPr>
+          <w:lang w:val="en-GB"/>
+        </w:rPr>
+        <w:t>obiektów</w:t>
+      </w:r>
+      <w:proofErr w:type="spellEnd"/>
+    </w:p>
+    <w:p>
+      <w:pPr>
+        <w:pStyle w:val="ListParagraph"/>
+        <w:numPr>
+          <w:ilvl w:val="0"/>
+          <w:numId w:val="6"/>
+        </w:numPr>
+        <w:jc w:val="both"/>
+      </w:pPr>
+      <w:proofErr w:type="spellStart"/>
+      <w:r>
+        <w:t>Scope</w:t>
+      </w:r>
+      <w:proofErr w:type="spellEnd"/>
+      <w:r>
+        <w:t xml:space="preserve"> </w:t>
+      </w:r>
+      <w:proofErr w:type="spellStart"/>
+      <w:r>
+        <w:t>chain</w:t>
+      </w:r>
+      <w:proofErr w:type="spellEnd"/>
+      <w:r>
+        <w:t xml:space="preserve"> – składa się z</w:t>
+      </w:r>
+      <w:r>
+        <w:t xml:space="preserve"> odnośnik do zdeklarowanych </w:t>
+      </w:r>
+      <w:proofErr w:type="spellStart"/>
+      <w:r>
+        <w:t>let</w:t>
+      </w:r>
+      <w:proofErr w:type="spellEnd"/>
+      <w:r>
+        <w:t xml:space="preserve">, </w:t>
+      </w:r>
+      <w:proofErr w:type="spellStart"/>
+      <w:r>
+        <w:t>const</w:t>
+      </w:r>
+      <w:proofErr w:type="spellEnd"/>
+      <w:r>
+        <w:t xml:space="preserve"> i </w:t>
+      </w:r>
+      <w:proofErr w:type="spellStart"/>
+      <w:r>
+        <w:t>var</w:t>
+      </w:r>
+      <w:proofErr w:type="spellEnd"/>
+      <w:r>
+        <w:t xml:space="preserve"> </w:t>
+      </w:r>
+      <w:proofErr w:type="spellStart"/>
+      <w:r>
+        <w:t>variables</w:t>
+      </w:r>
+      <w:proofErr w:type="spellEnd"/>
+      <w:r>
+        <w:t xml:space="preserve"> na zewnątrz </w:t>
+      </w:r>
+    </w:p>
+    <w:p>
+      <w:pPr>
+        <w:pStyle w:val="ListParagraph"/>
+        <w:numPr>
+          <w:ilvl w:val="0"/>
+          <w:numId w:val="6"/>
+        </w:numPr>
+        <w:jc w:val="both"/>
+      </w:pPr>
+      <w:proofErr w:type="spellStart"/>
+      <w:r>
+        <w:t>this</w:t>
+      </w:r>
+      <w:proofErr w:type="spellEnd"/>
+      <w:r>
+        <w:t xml:space="preserve"> </w:t>
+      </w:r>
+      <w:proofErr w:type="spellStart"/>
+      <w:r>
+        <w:t>keyword</w:t>
+      </w:r>
+      <w:proofErr w:type="spellEnd"/>
+      <w:r>
+        <w:t xml:space="preserve"> – specjalne słowo p</w:t>
+      </w:r>
+      <w:r>
+        <w:t xml:space="preserve">ozwalające nam na wpływanie na stworzone obiekty. Jak </w:t>
+      </w:r>
+      <w:proofErr w:type="spellStart"/>
+      <w:r>
+        <w:t>self</w:t>
+      </w:r>
+      <w:proofErr w:type="spellEnd"/>
+      <w:r>
+        <w:t xml:space="preserve"> w </w:t>
+      </w:r>
+      <w:proofErr w:type="spellStart"/>
+      <w:r>
+        <w:t>pythonie</w:t>
+      </w:r>
+      <w:proofErr w:type="spellEnd"/>
+      <w:r>
+        <w:t xml:space="preserve"> w obiekcie. </w:t>
+      </w:r>
+    </w:p>
+    <w:p>
+      <w:pPr>
+        <w:jc w:val="both"/>
+      </w:pPr>
+      <w:r>
+        <w:t xml:space="preserve">Powyższe elementy są tworzone w fazie: </w:t>
+      </w:r>
+      <w:proofErr w:type="spellStart"/>
+      <w:r>
+        <w:t>creation</w:t>
+      </w:r>
+      <w:proofErr w:type="spellEnd"/>
+      <w:r>
+        <w:t xml:space="preserve"> </w:t>
+      </w:r>
+      <w:proofErr w:type="spellStart"/>
+      <w:r>
+        <w:t>phase</w:t>
+      </w:r>
+      <w:proofErr w:type="spellEnd"/>
+      <w:r>
+        <w:t>, zaraz przed wykonaniem kodu.</w:t>
+      </w:r>
+    </w:p>
+    <w:p>
+      <w:pPr>
+        <w:jc w:val="both"/>
+      </w:pPr>
+    </w:p>
+    <w:p>
+      <w:pPr>
+        <w:jc w:val="both"/>
+      </w:pPr>
+      <w:r>
+        <w:lastRenderedPageBreak/>
+        <w:t xml:space="preserve">Podsumowując, Call </w:t>
+      </w:r>
+      <w:proofErr w:type="spellStart"/>
+      <w:r>
+        <w:t>Stack</w:t>
+      </w:r>
+      <w:proofErr w:type="spellEnd"/>
+      <w:r>
+        <w:t xml:space="preserve"> to </w:t>
+      </w:r>
+      <w:r>
+        <w:t>miejsce,</w:t>
+      </w:r>
+      <w:r>
+        <w:t xml:space="preserve"> gdzie </w:t>
+      </w:r>
+      <w:proofErr w:type="spellStart"/>
+      <w:r>
+        <w:t>execution</w:t>
+      </w:r>
+      <w:proofErr w:type="spellEnd"/>
+      <w:r>
+        <w:t xml:space="preserve"> </w:t>
+      </w:r>
+      <w:proofErr w:type="spellStart"/>
+      <w:r>
+        <w:t>contexts</w:t>
+      </w:r>
+      <w:proofErr w:type="spellEnd"/>
+      <w:r>
+        <w:t xml:space="preserve"> są zgromadzone</w:t>
+      </w:r>
+      <w:r>
+        <w:t xml:space="preserve"> jeden na </w:t>
+      </w:r>
+      <w:r>
+        <w:t>drugim,</w:t>
+      </w:r>
+      <w:r>
+        <w:t xml:space="preserve"> </w:t>
+      </w:r>
+      <w:r>
+        <w:t>aby utrzymać kolejność wykonywania ich.</w:t>
+      </w:r>
+    </w:p>
+    <w:p>
+      <w:pPr>
+        <w:jc w:val="both"/>
+      </w:pPr>
+      <w:r>
+        <w:rPr>
+          <w:noProof/>
+        </w:rPr>
+        <w:drawing>
+          <wp:inline distT="0" distB="0" distL="0" distR="0" wp14:anchorId="74489BB9" wp14:editId="11662953">
+            <wp:extent cx="5731510" cy="2925445"/>
+            <wp:effectExtent l="0" t="0" r="2540" b="8255"/>
+            <wp:docPr id="2036935725" name="Picture 1" descr="A screenshot of a computer&#10;&#10;Description automatically generated"/>
+            <wp:cNvGraphicFramePr>
+              <a:graphicFrameLocks xmlns:a="http://schemas.openxmlformats.org/drawingml/2006/main" noChangeAspect="1"/>
+            </wp:cNvGraphicFramePr>
+            <a:graphic xmlns:a="http://schemas.openxmlformats.org/drawingml/2006/main">
+              <a:graphicData uri="http://schemas.openxmlformats.org/drawingml/2006/picture">
+                <pic:pic xmlns:pic="http://schemas.openxmlformats.org/drawingml/2006/picture">
+                  <pic:nvPicPr>
+                    <pic:cNvPr id="2036935725" name="Picture 1" descr="A screenshot of a computer&#10;&#10;Description automatically generated"/>
+                    <pic:cNvPicPr/>
+                  </pic:nvPicPr>
+                  <pic:blipFill>
+                    <a:blip r:embed="rId35"/>
+                    <a:stretch>
+                      <a:fillRect/>
+                    </a:stretch>
+                  </pic:blipFill>
+                  <pic:spPr>
+                    <a:xfrm>
+                      <a:off x="0" y="0"/>
+                      <a:ext cx="5731510" cy="2925445"/>
+                    </a:xfrm>
+                    <a:prstGeom prst="rect">
+                      <a:avLst/>
+                    </a:prstGeom>
+                  </pic:spPr>
+                </pic:pic>
+              </a:graphicData>
+            </a:graphic>
+          </wp:inline>
+        </w:drawing>
+      </w:r>
+    </w:p>
+    <w:p>
+      <w:pPr>
+        <w:jc w:val="both"/>
+      </w:pPr>
+      <w:r>
+        <w:t xml:space="preserve">Przez </w:t>
+      </w:r>
+      <w:proofErr w:type="gramStart"/>
+      <w:r>
+        <w:t>to</w:t>
+      </w:r>
+      <w:proofErr w:type="gramEnd"/>
+      <w:r>
+        <w:t xml:space="preserve"> że JS ma tylko jedną wiązkę egzekucyjną kodu, tworząc </w:t>
+      </w:r>
+      <w:proofErr w:type="spellStart"/>
+      <w:r>
+        <w:t>execution</w:t>
+      </w:r>
+      <w:proofErr w:type="spellEnd"/>
+      <w:r>
+        <w:t xml:space="preserve"> </w:t>
+      </w:r>
+      <w:proofErr w:type="spellStart"/>
+      <w:r>
+        <w:t>context</w:t>
+      </w:r>
+      <w:proofErr w:type="spellEnd"/>
+      <w:r>
+        <w:t xml:space="preserve"> </w:t>
+      </w:r>
+      <w:proofErr w:type="spellStart"/>
+      <w:r>
+        <w:t>global</w:t>
+      </w:r>
+      <w:proofErr w:type="spellEnd"/>
+      <w:r>
+        <w:t xml:space="preserve">, dochodząc do </w:t>
+      </w:r>
+      <w:proofErr w:type="spellStart"/>
+      <w:r>
+        <w:t>const</w:t>
+      </w:r>
+      <w:proofErr w:type="spellEnd"/>
+      <w:r>
+        <w:t xml:space="preserve"> x, gdzie wzywamy funkcję </w:t>
+      </w:r>
+      <w:proofErr w:type="spellStart"/>
+      <w:r>
+        <w:t>fist</w:t>
+      </w:r>
+      <w:proofErr w:type="spellEnd"/>
+      <w:r>
+        <w:t xml:space="preserve"> (), następne do egzekucji jest funkcja </w:t>
+      </w:r>
+      <w:proofErr w:type="spellStart"/>
+      <w:r>
+        <w:t>first</w:t>
+      </w:r>
+      <w:proofErr w:type="spellEnd"/>
+      <w:r>
+        <w:t xml:space="preserve">. Wewnątrz niej mamy </w:t>
+      </w:r>
+      <w:proofErr w:type="spellStart"/>
+      <w:r>
+        <w:t>const</w:t>
+      </w:r>
+      <w:proofErr w:type="spellEnd"/>
+      <w:r>
+        <w:t xml:space="preserve"> b, które stanowi wezwanie funkcji </w:t>
+      </w:r>
+      <w:proofErr w:type="spellStart"/>
+      <w:r>
+        <w:t>second</w:t>
+      </w:r>
+      <w:proofErr w:type="spellEnd"/>
+      <w:r>
+        <w:t xml:space="preserve"> i tutaj </w:t>
+      </w:r>
+      <w:proofErr w:type="spellStart"/>
+      <w:r>
+        <w:t>egezukcja</w:t>
+      </w:r>
+      <w:proofErr w:type="spellEnd"/>
+      <w:r>
+        <w:t xml:space="preserve"> </w:t>
+      </w:r>
+      <w:proofErr w:type="spellStart"/>
+      <w:r>
+        <w:t>execution</w:t>
+      </w:r>
+      <w:proofErr w:type="spellEnd"/>
+      <w:r>
+        <w:t xml:space="preserve"> </w:t>
+      </w:r>
+      <w:proofErr w:type="spellStart"/>
+      <w:r>
+        <w:t>context</w:t>
+      </w:r>
+      <w:proofErr w:type="spellEnd"/>
+      <w:r>
+        <w:t xml:space="preserve"> zostaje przesunięta z </w:t>
+      </w:r>
+      <w:proofErr w:type="spellStart"/>
+      <w:r>
+        <w:t>execution</w:t>
+      </w:r>
+      <w:proofErr w:type="spellEnd"/>
+      <w:r>
+        <w:t xml:space="preserve"> </w:t>
+      </w:r>
+      <w:proofErr w:type="spellStart"/>
+      <w:r>
+        <w:t>context</w:t>
+      </w:r>
+      <w:proofErr w:type="spellEnd"/>
+      <w:r>
+        <w:t xml:space="preserve"> </w:t>
+      </w:r>
+      <w:proofErr w:type="spellStart"/>
+      <w:r>
+        <w:t>first</w:t>
+      </w:r>
+      <w:proofErr w:type="spellEnd"/>
+      <w:r>
+        <w:t xml:space="preserve"> na </w:t>
+      </w:r>
+      <w:proofErr w:type="spellStart"/>
+      <w:r>
+        <w:t>execution</w:t>
+      </w:r>
+      <w:proofErr w:type="spellEnd"/>
+      <w:r>
+        <w:t xml:space="preserve"> </w:t>
+      </w:r>
+      <w:proofErr w:type="spellStart"/>
+      <w:r>
+        <w:t>context</w:t>
+      </w:r>
+      <w:proofErr w:type="spellEnd"/>
+      <w:r>
+        <w:t xml:space="preserve"> </w:t>
+      </w:r>
+      <w:proofErr w:type="spellStart"/>
+      <w:r>
+        <w:t>second</w:t>
+      </w:r>
+      <w:proofErr w:type="spellEnd"/>
+      <w:r>
+        <w:t xml:space="preserve">.  </w:t>
+      </w:r>
+    </w:p>
+    <w:p>
+      <w:pPr>
+        <w:jc w:val="both"/>
+      </w:pPr>
+    </w:p>
+    <w:p>
+      <w:pPr>
+        <w:jc w:val="both"/>
+        <w:rPr>
+          <w:b/>
+          <w:bCs/>
+          <w:lang w:val="en-GB"/>
+        </w:rPr>
+      </w:pPr>
+      <w:r>
+        <w:rPr>
+          <w:b/>
+          <w:bCs/>
+          <w:lang w:val="en-GB"/>
+        </w:rPr>
+        <w:t xml:space="preserve">Scoping i Scope w </w:t>
+      </w:r>
+      <w:proofErr w:type="spellStart"/>
+      <w:r>
+        <w:rPr>
+          <w:b/>
+          <w:bCs/>
+          <w:lang w:val="en-GB"/>
+        </w:rPr>
+        <w:t>JaveScript</w:t>
+      </w:r>
+      <w:proofErr w:type="spellEnd"/>
+    </w:p>
+    <w:p>
+      <w:pPr>
+        <w:jc w:val="both"/>
+        <w:rPr>
+          <w:b/>
+          <w:bCs/>
+          <w:lang w:val="en-GB"/>
+        </w:rPr>
+      </w:pPr>
+      <w:r>
+        <w:rPr>
+          <w:noProof/>
+        </w:rPr>
+        <w:drawing>
+          <wp:inline distT="0" distB="0" distL="0" distR="0" wp14:anchorId="27C343F9" wp14:editId="342D8475">
+            <wp:extent cx="5731510" cy="2787810"/>
+            <wp:effectExtent l="0" t="0" r="2540" b="0"/>
+            <wp:docPr id="1885625053" name="Picture 1" descr="A screenshot of a computer&#10;&#10;Description automatically generated"/>
+            <wp:cNvGraphicFramePr>
+              <a:graphicFrameLocks xmlns:a="http://schemas.openxmlformats.org/drawingml/2006/main" noChangeAspect="1"/>
+            </wp:cNvGraphicFramePr>
+            <a:graphic xmlns:a="http://schemas.openxmlformats.org/drawingml/2006/main">
+              <a:graphicData uri="http://schemas.openxmlformats.org/drawingml/2006/picture">
+                <pic:pic xmlns:pic="http://schemas.openxmlformats.org/drawingml/2006/picture">
+                  <pic:nvPicPr>
+                    <pic:cNvPr id="1885625053" name="Picture 1" descr="A screenshot of a computer&#10;&#10;Description automatically generated"/>
+                    <pic:cNvPicPr/>
+                  </pic:nvPicPr>
+                  <pic:blipFill>
+                    <a:blip r:embed="rId36"/>
+                    <a:stretch>
+                      <a:fillRect/>
+                    </a:stretch>
+                  </pic:blipFill>
+                  <pic:spPr>
+                    <a:xfrm>
+                      <a:off x="0" y="0"/>
+                      <a:ext cx="5731510" cy="2787810"/>
+                    </a:xfrm>
+                    <a:prstGeom prst="rect">
+                      <a:avLst/>
+                    </a:prstGeom>
+                  </pic:spPr>
+                </pic:pic>
+              </a:graphicData>
+            </a:graphic>
+          </wp:inline>
+        </w:drawing>
+      </w:r>
+    </w:p>
+    <w:p>
+      <w:pPr>
+        <w:jc w:val="both"/>
+      </w:pPr>
+      <w:proofErr w:type="spellStart"/>
+      <w:r>
+        <w:t>Scoping</w:t>
+      </w:r>
+      <w:proofErr w:type="spellEnd"/>
+      <w:r>
+        <w:t xml:space="preserve"> określa jak nasze z</w:t>
+      </w:r>
+      <w:r>
+        <w:t>mienne są zorganizowane („Gdzie one się znajdują?”) i dostępne („Gdzie mamy do nich dostęp, a gdzie nie?”).</w:t>
+      </w:r>
+    </w:p>
+    <w:p>
+      <w:pPr>
+        <w:jc w:val="both"/>
+      </w:pPr>
+      <w:proofErr w:type="spellStart"/>
+      <w:r>
+        <w:lastRenderedPageBreak/>
+        <w:t>Lexical</w:t>
+      </w:r>
+      <w:proofErr w:type="spellEnd"/>
+      <w:r>
+        <w:t xml:space="preserve"> </w:t>
+      </w:r>
+      <w:proofErr w:type="spellStart"/>
+      <w:r>
+        <w:t>scoping</w:t>
+      </w:r>
+      <w:proofErr w:type="spellEnd"/>
+      <w:r>
+        <w:t xml:space="preserve"> określa jak </w:t>
+      </w:r>
+      <w:proofErr w:type="spellStart"/>
+      <w:r>
+        <w:t>scoping</w:t>
+      </w:r>
+      <w:proofErr w:type="spellEnd"/>
+      <w:r>
+        <w:t xml:space="preserve"> jest kontrolowany przez lokalizacje funkcji i bloków w kodzie.</w:t>
+      </w:r>
+    </w:p>
+    <w:p>
+      <w:pPr>
+        <w:jc w:val="both"/>
+      </w:pPr>
+      <w:proofErr w:type="spellStart"/>
+      <w:r>
+        <w:t>Scope</w:t>
+      </w:r>
+      <w:proofErr w:type="spellEnd"/>
+      <w:r>
+        <w:t xml:space="preserve"> to miejsce albo </w:t>
+      </w:r>
+      <w:r>
+        <w:t>środowisko,</w:t>
+      </w:r>
+      <w:r>
+        <w:t xml:space="preserve"> w którym konkretne zmienne są zadeklarowane (środowisko zmienne w przypadku funkcji). Mamy </w:t>
+      </w:r>
+      <w:proofErr w:type="spellStart"/>
+      <w:r>
+        <w:t>global</w:t>
+      </w:r>
+      <w:proofErr w:type="spellEnd"/>
+      <w:r>
+        <w:t xml:space="preserve"> </w:t>
+      </w:r>
+      <w:proofErr w:type="spellStart"/>
+      <w:r>
+        <w:t>scope</w:t>
+      </w:r>
+      <w:proofErr w:type="spellEnd"/>
+      <w:r>
+        <w:t xml:space="preserve">, </w:t>
+      </w:r>
+      <w:proofErr w:type="spellStart"/>
+      <w:r>
+        <w:t>function</w:t>
+      </w:r>
+      <w:proofErr w:type="spellEnd"/>
+      <w:r>
+        <w:t xml:space="preserve"> </w:t>
+      </w:r>
+      <w:proofErr w:type="spellStart"/>
+      <w:r>
+        <w:t>scope</w:t>
+      </w:r>
+      <w:proofErr w:type="spellEnd"/>
+      <w:r>
+        <w:t xml:space="preserve"> oraz </w:t>
+      </w:r>
+      <w:proofErr w:type="spellStart"/>
+      <w:r>
+        <w:t>block</w:t>
+      </w:r>
+      <w:proofErr w:type="spellEnd"/>
+      <w:r>
+        <w:t xml:space="preserve"> </w:t>
+      </w:r>
+      <w:proofErr w:type="spellStart"/>
+      <w:r>
+        <w:t>scope</w:t>
+      </w:r>
+      <w:proofErr w:type="spellEnd"/>
+      <w:r>
+        <w:t xml:space="preserve">. </w:t>
+      </w:r>
+    </w:p>
+    <w:p>
+      <w:pPr>
+        <w:jc w:val="both"/>
+      </w:pPr>
+      <w:r>
+        <w:rPr>
+          <w:noProof/>
+        </w:rPr>
+        <w:drawing>
+          <wp:inline distT="0" distB="0" distL="0" distR="0" wp14:anchorId="03C7E2C9" wp14:editId="18BCF0AF">
+            <wp:extent cx="6135346" cy="3154680"/>
+            <wp:effectExtent l="0" t="0" r="0" b="7620"/>
+            <wp:docPr id="633866690" name="Picture 1" descr="A screenshot of a computer program&#10;&#10;Description automatically generated"/>
+            <wp:cNvGraphicFramePr>
+              <a:graphicFrameLocks xmlns:a="http://schemas.openxmlformats.org/drawingml/2006/main" noChangeAspect="1"/>
+            </wp:cNvGraphicFramePr>
+            <a:graphic xmlns:a="http://schemas.openxmlformats.org/drawingml/2006/main">
+              <a:graphicData uri="http://schemas.openxmlformats.org/drawingml/2006/picture">
+                <pic:pic xmlns:pic="http://schemas.openxmlformats.org/drawingml/2006/picture">
+                  <pic:nvPicPr>
+                    <pic:cNvPr id="633866690" name="Picture 1" descr="A screenshot of a computer program&#10;&#10;Description automatically generated"/>
+                    <pic:cNvPicPr/>
+                  </pic:nvPicPr>
+                  <pic:blipFill>
+                    <a:blip r:embed="rId37"/>
+                    <a:stretch>
+                      <a:fillRect/>
+                    </a:stretch>
+                  </pic:blipFill>
+                  <pic:spPr>
+                    <a:xfrm>
+                      <a:off x="0" y="0"/>
+                      <a:ext cx="6146184" cy="3160253"/>
+                    </a:xfrm>
+                    <a:prstGeom prst="rect">
+                      <a:avLst/>
+                    </a:prstGeom>
+                  </pic:spPr>
+                </pic:pic>
+              </a:graphicData>
+            </a:graphic>
+          </wp:inline>
+        </w:drawing>
+      </w:r>
+    </w:p>
+    <w:p>
+      <w:pPr>
+        <w:jc w:val="both"/>
+      </w:pPr>
+      <w:proofErr w:type="spellStart"/>
+      <w:r>
+        <w:t>Scope</w:t>
+      </w:r>
+      <w:proofErr w:type="spellEnd"/>
+      <w:r>
+        <w:t xml:space="preserve"> Chain określa, który zakres ma do którego dostęp:</w:t>
+      </w:r>
+    </w:p>
+    <w:p>
+      <w:pPr>
+        <w:jc w:val="both"/>
+      </w:pPr>
+      <w:r>
+        <w:rPr>
+          <w:noProof/>
+        </w:rPr>
+        <w:drawing>
+          <wp:inline distT="0" distB="0" distL="0" distR="0" wp14:anchorId="03972336" wp14:editId="081AE688">
+            <wp:extent cx="6140176" cy="3444240"/>
+            <wp:effectExtent l="0" t="0" r="0" b="3810"/>
+            <wp:docPr id="80084706" name="Picture 1" descr="A screenshot of a computer&#10;&#10;Description automatically generated"/>
+            <wp:cNvGraphicFramePr>
+              <a:graphicFrameLocks xmlns:a="http://schemas.openxmlformats.org/drawingml/2006/main" noChangeAspect="1"/>
+            </wp:cNvGraphicFramePr>
+            <a:graphic xmlns:a="http://schemas.openxmlformats.org/drawingml/2006/main">
+              <a:graphicData uri="http://schemas.openxmlformats.org/drawingml/2006/picture">
+                <pic:pic xmlns:pic="http://schemas.openxmlformats.org/drawingml/2006/picture">
+                  <pic:nvPicPr>
+                    <pic:cNvPr id="80084706" name="Picture 1" descr="A screenshot of a computer&#10;&#10;Description automatically generated"/>
+                    <pic:cNvPicPr/>
+                  </pic:nvPicPr>
+                  <pic:blipFill>
+                    <a:blip r:embed="rId38"/>
+                    <a:stretch>
+                      <a:fillRect/>
+                    </a:stretch>
+                  </pic:blipFill>
+                  <pic:spPr>
+                    <a:xfrm>
+                      <a:off x="0" y="0"/>
+                      <a:ext cx="6145119" cy="3447013"/>
+                    </a:xfrm>
+                    <a:prstGeom prst="rect">
+                      <a:avLst/>
+                    </a:prstGeom>
+                  </pic:spPr>
+                </pic:pic>
+              </a:graphicData>
+            </a:graphic>
+          </wp:inline>
+        </w:drawing>
+      </w:r>
     </w:p>
     <w:p>
       <w:pPr>
@@ -11093,6 +12559,47 @@
       <w:pPr>
         <w:jc w:val="both"/>
       </w:pPr>
+      <w:r>
+        <w:rPr>
+          <w:noProof/>
+        </w:rPr>
+        <w:lastRenderedPageBreak/>
+        <w:drawing>
+          <wp:inline distT="0" distB="0" distL="0" distR="0" wp14:anchorId="10F14D9E" wp14:editId="35D9FBD1">
+            <wp:extent cx="6209996" cy="3436620"/>
+            <wp:effectExtent l="0" t="0" r="635" b="0"/>
+            <wp:docPr id="2130172002" name="Picture 1" descr="A screenshot of a computer&#10;&#10;Description automatically generated"/>
+            <wp:cNvGraphicFramePr>
+              <a:graphicFrameLocks xmlns:a="http://schemas.openxmlformats.org/drawingml/2006/main" noChangeAspect="1"/>
+            </wp:cNvGraphicFramePr>
+            <a:graphic xmlns:a="http://schemas.openxmlformats.org/drawingml/2006/main">
+              <a:graphicData uri="http://schemas.openxmlformats.org/drawingml/2006/picture">
+                <pic:pic xmlns:pic="http://schemas.openxmlformats.org/drawingml/2006/picture">
+                  <pic:nvPicPr>
+                    <pic:cNvPr id="2130172002" name="Picture 1" descr="A screenshot of a computer&#10;&#10;Description automatically generated"/>
+                    <pic:cNvPicPr/>
+                  </pic:nvPicPr>
+                  <pic:blipFill>
+                    <a:blip r:embed="rId39"/>
+                    <a:stretch>
+                      <a:fillRect/>
+                    </a:stretch>
+                  </pic:blipFill>
+                  <pic:spPr>
+                    <a:xfrm>
+                      <a:off x="0" y="0"/>
+                      <a:ext cx="6212626" cy="3438076"/>
+                    </a:xfrm>
+                    <a:prstGeom prst="rect">
+                      <a:avLst/>
+                    </a:prstGeom>
+                  </pic:spPr>
+                </pic:pic>
+              </a:graphicData>
+            </a:graphic>
+          </wp:inline>
+        </w:drawing>
+      </w:r>
     </w:p>
     <w:p>
       <w:pPr>
@@ -11251,6 +12758,119 @@
     </w:lvl>
   </w:abstractNum>
   <w:abstractNum w:abstractNumId="1" w15:restartNumberingAfterBreak="0">
+    <w:nsid w:val="1DE17574"/>
+    <w:multiLevelType w:val="hybridMultilevel"/>
+    <w:tmpl w:val="8C8EBFBE"/>
+    <w:lvl w:ilvl="0" w:tplc="08090001">
+      <w:start w:val="1"/>
+      <w:numFmt w:val="bullet"/>
+      <w:lvlText w:val=""/>
+      <w:lvlJc w:val="left"/>
+      <w:pPr>
+        <w:ind w:left="720" w:hanging="360"/>
+      </w:pPr>
+      <w:rPr>
+        <w:rFonts w:ascii="Symbol" w:hAnsi="Symbol" w:hint="default"/>
+      </w:rPr>
+    </w:lvl>
+    <w:lvl w:ilvl="1" w:tplc="08090003">
+      <w:start w:val="1"/>
+      <w:numFmt w:val="bullet"/>
+      <w:lvlText w:val="o"/>
+      <w:lvlJc w:val="left"/>
+      <w:pPr>
+        <w:ind w:left="1440" w:hanging="360"/>
+      </w:pPr>
+      <w:rPr>
+        <w:rFonts w:ascii="Courier New" w:hAnsi="Courier New" w:cs="Courier New" w:hint="default"/>
+      </w:rPr>
+    </w:lvl>
+    <w:lvl w:ilvl="2" w:tplc="08090005" w:tentative="1">
+      <w:start w:val="1"/>
+      <w:numFmt w:val="bullet"/>
+      <w:lvlText w:val=""/>
+      <w:lvlJc w:val="left"/>
+      <w:pPr>
+        <w:ind w:left="2160" w:hanging="360"/>
+      </w:pPr>
+      <w:rPr>
+        <w:rFonts w:ascii="Wingdings" w:hAnsi="Wingdings" w:hint="default"/>
+      </w:rPr>
+    </w:lvl>
+    <w:lvl w:ilvl="3" w:tplc="08090001" w:tentative="1">
+      <w:start w:val="1"/>
+      <w:numFmt w:val="bullet"/>
+      <w:lvlText w:val=""/>
+      <w:lvlJc w:val="left"/>
+      <w:pPr>
+        <w:ind w:left="2880" w:hanging="360"/>
+      </w:pPr>
+      <w:rPr>
+        <w:rFonts w:ascii="Symbol" w:hAnsi="Symbol" w:hint="default"/>
+      </w:rPr>
+    </w:lvl>
+    <w:lvl w:ilvl="4" w:tplc="08090003" w:tentative="1">
+      <w:start w:val="1"/>
+      <w:numFmt w:val="bullet"/>
+      <w:lvlText w:val="o"/>
+      <w:lvlJc w:val="left"/>
+      <w:pPr>
+        <w:ind w:left="3600" w:hanging="360"/>
+      </w:pPr>
+      <w:rPr>
+        <w:rFonts w:ascii="Courier New" w:hAnsi="Courier New" w:cs="Courier New" w:hint="default"/>
+      </w:rPr>
+    </w:lvl>
+    <w:lvl w:ilvl="5" w:tplc="08090005" w:tentative="1">
+      <w:start w:val="1"/>
+      <w:numFmt w:val="bullet"/>
+      <w:lvlText w:val=""/>
+      <w:lvlJc w:val="left"/>
+      <w:pPr>
+        <w:ind w:left="4320" w:hanging="360"/>
+      </w:pPr>
+      <w:rPr>
+        <w:rFonts w:ascii="Wingdings" w:hAnsi="Wingdings" w:hint="default"/>
+      </w:rPr>
+    </w:lvl>
+    <w:lvl w:ilvl="6" w:tplc="08090001" w:tentative="1">
+      <w:start w:val="1"/>
+      <w:numFmt w:val="bullet"/>
+      <w:lvlText w:val=""/>
+      <w:lvlJc w:val="left"/>
+      <w:pPr>
+        <w:ind w:left="5040" w:hanging="360"/>
+      </w:pPr>
+      <w:rPr>
+        <w:rFonts w:ascii="Symbol" w:hAnsi="Symbol" w:hint="default"/>
+      </w:rPr>
+    </w:lvl>
+    <w:lvl w:ilvl="7" w:tplc="08090003" w:tentative="1">
+      <w:start w:val="1"/>
+      <w:numFmt w:val="bullet"/>
+      <w:lvlText w:val="o"/>
+      <w:lvlJc w:val="left"/>
+      <w:pPr>
+        <w:ind w:left="5760" w:hanging="360"/>
+      </w:pPr>
+      <w:rPr>
+        <w:rFonts w:ascii="Courier New" w:hAnsi="Courier New" w:cs="Courier New" w:hint="default"/>
+      </w:rPr>
+    </w:lvl>
+    <w:lvl w:ilvl="8" w:tplc="08090005" w:tentative="1">
+      <w:start w:val="1"/>
+      <w:numFmt w:val="bullet"/>
+      <w:lvlText w:val=""/>
+      <w:lvlJc w:val="left"/>
+      <w:pPr>
+        <w:ind w:left="6480" w:hanging="360"/>
+      </w:pPr>
+      <w:rPr>
+        <w:rFonts w:ascii="Wingdings" w:hAnsi="Wingdings" w:hint="default"/>
+      </w:rPr>
+    </w:lvl>
+  </w:abstractNum>
+  <w:abstractNum w:abstractNumId="2" w15:restartNumberingAfterBreak="0">
     <w:nsid w:val="2D460B8C"/>
     <w:multiLevelType w:val="hybridMultilevel"/>
     <w:tmpl w:val="6B7845F4"/>
@@ -11363,7 +12983,7 @@
       </w:rPr>
     </w:lvl>
   </w:abstractNum>
-  <w:abstractNum w:abstractNumId="2" w15:restartNumberingAfterBreak="0">
+  <w:abstractNum w:abstractNumId="3" w15:restartNumberingAfterBreak="0">
     <w:nsid w:val="34305A8A"/>
     <w:multiLevelType w:val="hybridMultilevel"/>
     <w:tmpl w:val="576A0224"/>
@@ -11475,7 +13095,7 @@
       </w:rPr>
     </w:lvl>
   </w:abstractNum>
-  <w:abstractNum w:abstractNumId="3" w15:restartNumberingAfterBreak="0">
+  <w:abstractNum w:abstractNumId="4" w15:restartNumberingAfterBreak="0">
     <w:nsid w:val="5B7278D4"/>
     <w:multiLevelType w:val="hybridMultilevel"/>
     <w:tmpl w:val="3CFC1D52"/>
@@ -11588,7 +13208,7 @@
       </w:rPr>
     </w:lvl>
   </w:abstractNum>
-  <w:abstractNum w:abstractNumId="4" w15:restartNumberingAfterBreak="0">
+  <w:abstractNum w:abstractNumId="5" w15:restartNumberingAfterBreak="0">
     <w:nsid w:val="75062B12"/>
     <w:multiLevelType w:val="hybridMultilevel"/>
     <w:tmpl w:val="D49E2774"/>
@@ -11678,19 +13298,22 @@
     </w:lvl>
   </w:abstractNum>
   <w:num w:numId="1" w16cid:durableId="307058432">
+    <w:abstractNumId w:val="3"/>
+  </w:num>
+  <w:num w:numId="2" w16cid:durableId="1919945532">
     <w:abstractNumId w:val="2"/>
   </w:num>
-  <w:num w:numId="2" w16cid:durableId="1919945532">
-    <w:abstractNumId w:val="1"/>
-  </w:num>
   <w:num w:numId="3" w16cid:durableId="1482386181">
-    <w:abstractNumId w:val="3"/>
+    <w:abstractNumId w:val="4"/>
   </w:num>
   <w:num w:numId="4" w16cid:durableId="236016851">
     <w:abstractNumId w:val="0"/>
   </w:num>
   <w:num w:numId="5" w16cid:durableId="100029080">
-    <w:abstractNumId w:val="4"/>
+    <w:abstractNumId w:val="5"/>
+  </w:num>
+  <w:num w:numId="6" w16cid:durableId="365760042">
+    <w:abstractNumId w:val="1"/>
   </w:num>
 </w:numbering>
 </file>
@@ -12674,6 +14297,50 @@
       <w:vertAlign w:val="superscript"/>
     </w:rPr>
   </w:style>
+  <w:style w:type="paragraph" w:styleId="Header">
+    <w:name w:val="header"/>
+    <w:basedOn w:val="Normal"/>
+    <w:link w:val="HeaderChar"/>
+    <w:uiPriority w:val="99"/>
+    <w:unhideWhenUsed/>
+    <w:rsid w:val="002E635E"/>
+    <w:pPr>
+      <w:tabs>
+        <w:tab w:val="center" w:pos="4513"/>
+        <w:tab w:val="right" w:pos="9026"/>
+      </w:tabs>
+      <w:spacing w:after="0" w:line="240" w:lineRule="auto"/>
+    </w:pPr>
+  </w:style>
+  <w:style w:type="character" w:customStyle="1" w:styleId="HeaderChar">
+    <w:name w:val="Header Char"/>
+    <w:basedOn w:val="DefaultParagraphFont"/>
+    <w:link w:val="Header"/>
+    <w:uiPriority w:val="99"/>
+    <w:rsid w:val="002E635E"/>
+  </w:style>
+  <w:style w:type="paragraph" w:styleId="Footer">
+    <w:name w:val="footer"/>
+    <w:basedOn w:val="Normal"/>
+    <w:link w:val="FooterChar"/>
+    <w:uiPriority w:val="99"/>
+    <w:unhideWhenUsed/>
+    <w:rsid w:val="002E635E"/>
+    <w:pPr>
+      <w:tabs>
+        <w:tab w:val="center" w:pos="4513"/>
+        <w:tab w:val="right" w:pos="9026"/>
+      </w:tabs>
+      <w:spacing w:after="0" w:line="240" w:lineRule="auto"/>
+    </w:pPr>
+  </w:style>
+  <w:style w:type="character" w:customStyle="1" w:styleId="FooterChar">
+    <w:name w:val="Footer Char"/>
+    <w:basedOn w:val="DefaultParagraphFont"/>
+    <w:link w:val="Footer"/>
+    <w:uiPriority w:val="99"/>
+    <w:rsid w:val="002E635E"/>
+  </w:style>
 </w:styles>
 </file>
 

</xml_diff>

<commit_message>
Hoist and temporary dead zone - info regarding access to function before their creation
</commit_message>
<xml_diff>
--- a/JavaScript-Cheat-Sheet.docx
+++ b/JavaScript-Cheat-Sheet.docx
@@ -6695,7 +6695,13 @@
         <w:jc w:val="both"/>
       </w:pPr>
       <w:r>
-        <w:t>Jako przykład w prawej tabeli, top level code to stworzenie zmiennej name.</w:t>
+        <w:t xml:space="preserve">Jako przykład w prawej tabeli, top level code to stworzenie zmiennej </w:t>
+      </w:r>
+      <w:r>
+        <w:t>„name”</w:t>
+      </w:r>
+      <w:r>
+        <w:t>.</w:t>
       </w:r>
       <w:r>
         <w:t xml:space="preserve"> </w:t>
@@ -6715,6 +6721,9 @@
     <w:p>
       <w:pPr>
         <w:jc w:val="both"/>
+        <w:rPr>
+          <w:lang w:val="en-GB"/>
+        </w:rPr>
       </w:pPr>
       <w:r>
         <w:t>Kolejno wykonywane są funkcje oraz oczekiwanie na wezwania (callbacks)</w:t>
@@ -6729,21 +6738,29 @@
         <w:t>z</w:t>
       </w:r>
       <w:r>
-        <w:t xml:space="preserve">awierajacy potrzebne informacje do jej wykonania. Każdy execution context stanowi element call stacka. </w:t>
-      </w:r>
-    </w:p>
-    <w:p>
-      <w:pPr>
-        <w:jc w:val="both"/>
-        <w:rPr>
-          <w:b/>
-          <w:bCs/>
-        </w:rPr>
-      </w:pPr>
-      <w:r>
-        <w:rPr>
-          <w:b/>
-          <w:bCs/>
+        <w:t xml:space="preserve">awierajacy potrzebne informacje do jej wykonania. </w:t>
+      </w:r>
+      <w:r>
+        <w:rPr>
+          <w:lang w:val="en-GB"/>
+        </w:rPr>
+        <w:t xml:space="preserve">Każdy execution context stanowi element call stacka. </w:t>
+      </w:r>
+    </w:p>
+    <w:p>
+      <w:pPr>
+        <w:jc w:val="both"/>
+        <w:rPr>
+          <w:b/>
+          <w:bCs/>
+          <w:lang w:val="en-GB"/>
+        </w:rPr>
+      </w:pPr>
+      <w:r>
+        <w:rPr>
+          <w:b/>
+          <w:bCs/>
+          <w:lang w:val="en-GB"/>
         </w:rPr>
         <w:t>Co znajaduje się wewnątrz Execution Context?</w:t>
       </w:r>
@@ -6830,9 +6847,6 @@
         </w:rPr>
       </w:pPr>
       <w:r>
-        <w:t xml:space="preserve"> </w:t>
-      </w:r>
-      <w:r>
         <w:rPr>
           <w:lang w:val="en-GB"/>
         </w:rPr>
@@ -6943,16 +6957,13 @@
         <w:t xml:space="preserve"> gdzie execution contexts są zgromadzone</w:t>
       </w:r>
       <w:r>
-        <w:t xml:space="preserve"> jeden na </w:t>
-      </w:r>
-      <w:r>
-        <w:t>drugim,</w:t>
-      </w:r>
-      <w:r>
         <w:t xml:space="preserve"> </w:t>
       </w:r>
       <w:r>
-        <w:t>aby utrzymać kolejność wykonywania ich.</w:t>
+        <w:t xml:space="preserve">w kolejności </w:t>
+      </w:r>
+      <w:r>
+        <w:t>wykonywania ich.</w:t>
       </w:r>
     </w:p>
     <w:p>
@@ -7270,7 +7281,146 @@
         <w:jc w:val="both"/>
       </w:pPr>
       <w:r>
-        <w:t>aa</w:t>
+        <w:t xml:space="preserve">Call stack okresla w jakieś kolejności funkcje są wzywane, natomiast scope chain określa, który scope ma zakres do którego scopa. </w:t>
+      </w:r>
+    </w:p>
+    <w:p>
+      <w:pPr>
+        <w:jc w:val="both"/>
+      </w:pPr>
+    </w:p>
+    <w:p>
+      <w:pPr>
+        <w:jc w:val="both"/>
+        <w:rPr>
+          <w:b/>
+          <w:bCs/>
+          <w:lang w:val="en-GB"/>
+        </w:rPr>
+      </w:pPr>
+      <w:r>
+        <w:rPr>
+          <w:b/>
+          <w:bCs/>
+          <w:lang w:val="en-GB"/>
+        </w:rPr>
+        <w:t>Hoist and TDZ (Temporal Dead Zone)</w:t>
+      </w:r>
+    </w:p>
+    <w:p>
+      <w:pPr>
+        <w:jc w:val="both"/>
+      </w:pPr>
+      <w:r>
+        <w:t>Hoist – to sprawienie, że niektóre f</w:t>
+      </w:r>
+      <w:r>
+        <w:t>unkcje są dostepne przed ich deklaracją. Mechanizm ten polega na przeskanowaniu kodu przed jego wykonaniem i ustaleniu, które funkcje moga być wykonane.</w:t>
+      </w:r>
+    </w:p>
+    <w:p>
+      <w:pPr>
+        <w:jc w:val="both"/>
+      </w:pPr>
+      <w:r>
+        <w:drawing>
+          <wp:inline distT="0" distB="0" distL="0" distR="0" wp14:anchorId="4C8CCA99" wp14:editId="0F49D02F">
+            <wp:extent cx="6383331" cy="3207224"/>
+            <wp:effectExtent l="0" t="0" r="0" b="0"/>
+            <wp:docPr id="339676486" name="Picture 1" descr="A screenshot of a computer&#10;&#10;Description automatically generated"/>
+            <wp:cNvGraphicFramePr>
+              <a:graphicFrameLocks xmlns:a="http://schemas.openxmlformats.org/drawingml/2006/main" noChangeAspect="1"/>
+            </wp:cNvGraphicFramePr>
+            <a:graphic xmlns:a="http://schemas.openxmlformats.org/drawingml/2006/main">
+              <a:graphicData uri="http://schemas.openxmlformats.org/drawingml/2006/picture">
+                <pic:pic xmlns:pic="http://schemas.openxmlformats.org/drawingml/2006/picture">
+                  <pic:nvPicPr>
+                    <pic:cNvPr id="339676486" name="Picture 1" descr="A screenshot of a computer&#10;&#10;Description automatically generated"/>
+                    <pic:cNvPicPr/>
+                  </pic:nvPicPr>
+                  <pic:blipFill>
+                    <a:blip r:embed="rId40"/>
+                    <a:stretch>
+                      <a:fillRect/>
+                    </a:stretch>
+                  </pic:blipFill>
+                  <pic:spPr>
+                    <a:xfrm>
+                      <a:off x="0" y="0"/>
+                      <a:ext cx="6394409" cy="3212790"/>
+                    </a:xfrm>
+                    <a:prstGeom prst="rect">
+                      <a:avLst/>
+                    </a:prstGeom>
+                  </pic:spPr>
+                </pic:pic>
+              </a:graphicData>
+            </a:graphic>
+          </wp:inline>
+        </w:drawing>
+      </w:r>
+    </w:p>
+    <w:p>
+      <w:pPr>
+        <w:jc w:val="both"/>
+      </w:pPr>
+      <w:r>
+        <w:lastRenderedPageBreak/>
+        <w:drawing>
+          <wp:inline distT="0" distB="0" distL="0" distR="0" wp14:anchorId="42842EA4" wp14:editId="7E2D4D1D">
+            <wp:extent cx="6264322" cy="2944078"/>
+            <wp:effectExtent l="0" t="0" r="3175" b="8890"/>
+            <wp:docPr id="2135215988" name="Picture 1" descr="A screenshot of a computer program&#10;&#10;Description automatically generated"/>
+            <wp:cNvGraphicFramePr>
+              <a:graphicFrameLocks xmlns:a="http://schemas.openxmlformats.org/drawingml/2006/main" noChangeAspect="1"/>
+            </wp:cNvGraphicFramePr>
+            <a:graphic xmlns:a="http://schemas.openxmlformats.org/drawingml/2006/main">
+              <a:graphicData uri="http://schemas.openxmlformats.org/drawingml/2006/picture">
+                <pic:pic xmlns:pic="http://schemas.openxmlformats.org/drawingml/2006/picture">
+                  <pic:nvPicPr>
+                    <pic:cNvPr id="2135215988" name="Picture 1" descr="A screenshot of a computer program&#10;&#10;Description automatically generated"/>
+                    <pic:cNvPicPr/>
+                  </pic:nvPicPr>
+                  <pic:blipFill>
+                    <a:blip r:embed="rId41"/>
+                    <a:stretch>
+                      <a:fillRect/>
+                    </a:stretch>
+                  </pic:blipFill>
+                  <pic:spPr>
+                    <a:xfrm>
+                      <a:off x="0" y="0"/>
+                      <a:ext cx="6318982" cy="2969767"/>
+                    </a:xfrm>
+                    <a:prstGeom prst="rect">
+                      <a:avLst/>
+                    </a:prstGeom>
+                  </pic:spPr>
+                </pic:pic>
+              </a:graphicData>
+            </a:graphic>
+          </wp:inline>
+        </w:drawing>
+      </w:r>
+    </w:p>
+    <w:p>
+      <w:pPr>
+        <w:jc w:val="both"/>
+      </w:pPr>
+      <w:r>
+        <w:t xml:space="preserve">Temporal dead zone istenieje po to aby </w:t>
+      </w:r>
+      <w:r>
+        <w:t>ułatwić</w:t>
+      </w:r>
+      <w:r>
+        <w:t xml:space="preserve"> nam </w:t>
+      </w:r>
+      <w:r>
+        <w:t>unikanie/</w:t>
+      </w:r>
+      <w:r>
+        <w:t xml:space="preserve">indetyfikacje błędów, które mogłyby się pojawić kiedy np. Stworzylibyśmy zmienną „job” a wykorzystali ją przed jej zdefiniowaniem. </w:t>
       </w:r>
     </w:p>
     <w:sectPr>

</xml_diff>